<commit_message>
[RE] Study case - BiMr - Dissertation Preparation #2
</commit_message>
<xml_diff>
--- a/docs/BiMr Study Case.docx
+++ b/docs/BiMr Study Case.docx
@@ -506,7 +506,7 @@
         <w:jc w:val="both"/>
         <w:rPr>
           <w:rFonts w:ascii="TimesNewRomanPSMT" w:hAnsi="TimesNewRomanPSMT" w:cs="TimesNewRomanPSMT"/>
-          <w:sz w:val="28"/>
+          <w:sz w:val="26"/>
           <w:szCs w:val="28"/>
         </w:rPr>
       </w:pPr>
@@ -536,6 +536,2023 @@
           <w:szCs w:val="28"/>
         </w:rPr>
         <w:t>this component will handle the storage of the data</w:t>
+      </w:r>
+      <w:r>
+        <w:rPr>
+          <w:rFonts w:ascii="TimesNewRomanPSMT" w:hAnsi="TimesNewRomanPSMT" w:cs="TimesNewRomanPSMT"/>
+          <w:sz w:val="26"/>
+          <w:szCs w:val="28"/>
+        </w:rPr>
+        <w:t xml:space="preserve"> in the RDF format.</w:t>
+      </w:r>
+      <w:bookmarkStart w:id="0" w:name="_GoBack"/>
+      <w:bookmarkEnd w:id="0"/>
+    </w:p>
+    <w:p>
+      <w:pPr>
+        <w:autoSpaceDE w:val="0"/>
+        <w:autoSpaceDN w:val="0"/>
+        <w:adjustRightInd w:val="0"/>
+        <w:spacing w:after="0" w:line="360" w:lineRule="auto"/>
+        <w:ind w:firstLine="720"/>
+        <w:jc w:val="both"/>
+        <w:rPr>
+          <w:rFonts w:ascii="TimesNewRomanPSMT" w:hAnsi="TimesNewRomanPSMT" w:cs="TimesNewRomanPSMT"/>
+          <w:sz w:val="26"/>
+          <w:szCs w:val="26"/>
+        </w:rPr>
+      </w:pPr>
+      <w:r>
+        <w:rPr>
+          <w:rFonts w:ascii="TimesNewRomanPSMT" w:hAnsi="TimesNewRomanPSMT" w:cs="TimesNewRomanPSMT"/>
+          <w:sz w:val="26"/>
+          <w:szCs w:val="26"/>
+        </w:rPr>
+        <w:t>The data can be fetched using SPARQL queries, an RDF query language, that is, a semantic query language for databases, able to retrieve and manipulate data stored in Resource Description Framework (RDF) format</w:t>
+      </w:r>
+      <w:r>
+        <w:rPr>
+          <w:rFonts w:ascii="TimesNewRomanPSMT" w:hAnsi="TimesNewRomanPSMT" w:cs="TimesNewRomanPSMT"/>
+          <w:sz w:val="26"/>
+          <w:szCs w:val="26"/>
+        </w:rPr>
+        <w:t>.</w:t>
+      </w:r>
+    </w:p>
+    <w:p>
+      <w:pPr>
+        <w:autoSpaceDE w:val="0"/>
+        <w:autoSpaceDN w:val="0"/>
+        <w:adjustRightInd w:val="0"/>
+        <w:spacing w:after="0" w:line="360" w:lineRule="auto"/>
+        <w:ind w:firstLine="720"/>
+        <w:jc w:val="both"/>
+        <w:rPr>
+          <w:rFonts w:ascii="TimesNewRomanPSMT" w:hAnsi="TimesNewRomanPSMT" w:cs="TimesNewRomanPSMT"/>
+          <w:sz w:val="26"/>
+          <w:szCs w:val="26"/>
+        </w:rPr>
+      </w:pPr>
+      <w:r>
+        <w:rPr>
+          <w:rFonts w:ascii="TimesNewRomanPSMT" w:hAnsi="TimesNewRomanPSMT" w:cs="TimesNewRomanPSMT"/>
+          <w:sz w:val="26"/>
+          <w:szCs w:val="26"/>
+        </w:rPr>
+        <w:t>Examples of queries can be the following:</w:t>
+      </w:r>
+    </w:p>
+    <w:p>
+      <w:pPr>
+        <w:autoSpaceDE w:val="0"/>
+        <w:autoSpaceDN w:val="0"/>
+        <w:adjustRightInd w:val="0"/>
+        <w:spacing w:after="0" w:line="360" w:lineRule="auto"/>
+        <w:ind w:left="720" w:firstLine="720"/>
+        <w:rPr>
+          <w:rFonts w:ascii="Lucida Console" w:hAnsi="Lucida Console" w:cs="TimesNewRomanPSMT"/>
+          <w:color w:val="2E74B5" w:themeColor="accent1" w:themeShade="BF"/>
+          <w:szCs w:val="26"/>
+        </w:rPr>
+      </w:pPr>
+      <w:r>
+        <w:rPr>
+          <w:rFonts w:ascii="TimesNewRomanPSMT" w:hAnsi="TimesNewRomanPSMT" w:cs="TimesNewRomanPSMT"/>
+          <w:sz w:val="26"/>
+          <w:szCs w:val="26"/>
+        </w:rPr>
+        <w:t xml:space="preserve">→ </w:t>
+      </w:r>
+      <w:r>
+        <w:rPr>
+          <w:rFonts w:ascii="TimesNewRomanPSMT" w:hAnsi="TimesNewRomanPSMT" w:cs="TimesNewRomanPSMT"/>
+          <w:sz w:val="26"/>
+          <w:szCs w:val="26"/>
+        </w:rPr>
+        <w:t>This</w:t>
+      </w:r>
+      <w:r>
+        <w:rPr>
+          <w:rFonts w:ascii="TimesNewRomanPSMT" w:hAnsi="TimesNewRomanPSMT" w:cs="TimesNewRomanPSMT"/>
+          <w:sz w:val="26"/>
+          <w:szCs w:val="26"/>
+        </w:rPr>
+        <w:t xml:space="preserve"> query fetches al</w:t>
+      </w:r>
+      <w:r>
+        <w:rPr>
+          <w:rFonts w:ascii="TimesNewRomanPSMT" w:hAnsi="TimesNewRomanPSMT" w:cs="TimesNewRomanPSMT"/>
+          <w:sz w:val="26"/>
+          <w:szCs w:val="26"/>
+        </w:rPr>
+        <w:t>l</w:t>
+      </w:r>
+      <w:r>
+        <w:rPr>
+          <w:rFonts w:ascii="TimesNewRomanPSMT" w:hAnsi="TimesNewRomanPSMT" w:cs="TimesNewRomanPSMT"/>
+          <w:sz w:val="26"/>
+          <w:szCs w:val="26"/>
+        </w:rPr>
+        <w:t xml:space="preserve"> hotspots stored in the database</w:t>
+      </w:r>
+      <w:r>
+        <w:rPr>
+          <w:rFonts w:ascii="TimesNewRomanPSMT" w:hAnsi="TimesNewRomanPSMT" w:cs="TimesNewRomanPSMT"/>
+          <w:sz w:val="26"/>
+          <w:szCs w:val="26"/>
+        </w:rPr>
+        <w:t xml:space="preserve">: </w:t>
+      </w:r>
+      <w:r>
+        <w:rPr>
+          <w:rFonts w:ascii="TimesNewRomanPSMT" w:hAnsi="TimesNewRomanPSMT" w:cs="TimesNewRomanPSMT"/>
+          <w:sz w:val="26"/>
+          <w:szCs w:val="26"/>
+        </w:rPr>
+        <w:br/>
+      </w:r>
+      <w:r>
+        <w:rPr>
+          <w:rFonts w:ascii="TimesNewRomanPSMT" w:hAnsi="TimesNewRomanPSMT" w:cs="TimesNewRomanPSMT"/>
+          <w:sz w:val="26"/>
+          <w:szCs w:val="26"/>
+        </w:rPr>
+        <w:br/>
+      </w:r>
+      <w:r>
+        <w:rPr>
+          <w:rFonts w:ascii="Lucida Console" w:hAnsi="Lucida Console" w:cs="TimesNewRomanPSMT"/>
+          <w:color w:val="2E74B5" w:themeColor="accent1" w:themeShade="BF"/>
+          <w:szCs w:val="26"/>
+        </w:rPr>
+        <w:t>PREFIX bimr: &lt;http://xmlns.com/bimr#&gt;</w:t>
+      </w:r>
+    </w:p>
+    <w:p>
+      <w:pPr>
+        <w:autoSpaceDE w:val="0"/>
+        <w:autoSpaceDN w:val="0"/>
+        <w:adjustRightInd w:val="0"/>
+        <w:spacing w:after="0" w:line="360" w:lineRule="auto"/>
+        <w:ind w:firstLine="720"/>
+        <w:rPr>
+          <w:rFonts w:ascii="Lucida Console" w:hAnsi="Lucida Console" w:cs="TimesNewRomanPSMT"/>
+          <w:color w:val="2E74B5" w:themeColor="accent1" w:themeShade="BF"/>
+          <w:szCs w:val="26"/>
+        </w:rPr>
+      </w:pPr>
+      <w:r>
+        <w:rPr>
+          <w:rFonts w:ascii="Lucida Console" w:hAnsi="Lucida Console" w:cs="TimesNewRomanPSMT"/>
+          <w:color w:val="2E74B5" w:themeColor="accent1" w:themeShade="BF"/>
+          <w:szCs w:val="26"/>
+        </w:rPr>
+        <w:t>PREFIX user: &lt;http://xmlns.com/bimr/user#&gt;</w:t>
+      </w:r>
+    </w:p>
+    <w:p>
+      <w:pPr>
+        <w:autoSpaceDE w:val="0"/>
+        <w:autoSpaceDN w:val="0"/>
+        <w:adjustRightInd w:val="0"/>
+        <w:spacing w:after="0" w:line="360" w:lineRule="auto"/>
+        <w:ind w:firstLine="720"/>
+        <w:rPr>
+          <w:rFonts w:ascii="Lucida Console" w:hAnsi="Lucida Console" w:cs="TimesNewRomanPSMT"/>
+          <w:color w:val="2E74B5" w:themeColor="accent1" w:themeShade="BF"/>
+          <w:szCs w:val="26"/>
+        </w:rPr>
+      </w:pPr>
+      <w:r>
+        <w:rPr>
+          <w:rFonts w:ascii="Lucida Console" w:hAnsi="Lucida Console" w:cs="TimesNewRomanPSMT"/>
+          <w:color w:val="2E74B5" w:themeColor="accent1" w:themeShade="BF"/>
+          <w:szCs w:val="26"/>
+        </w:rPr>
+        <w:t>PREFIX tweet: &lt;http://xmlns.com/bimr/tweet#&gt;</w:t>
+      </w:r>
+    </w:p>
+    <w:p>
+      <w:pPr>
+        <w:autoSpaceDE w:val="0"/>
+        <w:autoSpaceDN w:val="0"/>
+        <w:adjustRightInd w:val="0"/>
+        <w:spacing w:after="0" w:line="360" w:lineRule="auto"/>
+        <w:ind w:firstLine="720"/>
+        <w:rPr>
+          <w:rFonts w:ascii="Lucida Console" w:hAnsi="Lucida Console" w:cs="TimesNewRomanPSMT"/>
+          <w:color w:val="2E74B5" w:themeColor="accent1" w:themeShade="BF"/>
+          <w:szCs w:val="26"/>
+        </w:rPr>
+      </w:pPr>
+      <w:r>
+        <w:rPr>
+          <w:rFonts w:ascii="Lucida Console" w:hAnsi="Lucida Console" w:cs="TimesNewRomanPSMT"/>
+          <w:color w:val="2E74B5" w:themeColor="accent1" w:themeShade="BF"/>
+          <w:szCs w:val="26"/>
+        </w:rPr>
+        <w:t>PREFIX location: &lt;http://xmlns.com/bimr/location#&gt;</w:t>
+      </w:r>
+    </w:p>
+    <w:p>
+      <w:pPr>
+        <w:autoSpaceDE w:val="0"/>
+        <w:autoSpaceDN w:val="0"/>
+        <w:adjustRightInd w:val="0"/>
+        <w:spacing w:after="0" w:line="360" w:lineRule="auto"/>
+        <w:ind w:firstLine="720"/>
+        <w:rPr>
+          <w:rFonts w:ascii="Lucida Console" w:hAnsi="Lucida Console" w:cs="TimesNewRomanPSMT"/>
+          <w:color w:val="2E74B5" w:themeColor="accent1" w:themeShade="BF"/>
+          <w:szCs w:val="26"/>
+        </w:rPr>
+      </w:pPr>
+      <w:r>
+        <w:rPr>
+          <w:rFonts w:ascii="Lucida Console" w:hAnsi="Lucida Console" w:cs="TimesNewRomanPSMT"/>
+          <w:color w:val="2E74B5" w:themeColor="accent1" w:themeShade="BF"/>
+          <w:szCs w:val="26"/>
+        </w:rPr>
+        <w:t>PREFIX observation: &lt;http://xmlns.com/bimr/observation#&gt;</w:t>
+      </w:r>
+    </w:p>
+    <w:p>
+      <w:pPr>
+        <w:autoSpaceDE w:val="0"/>
+        <w:autoSpaceDN w:val="0"/>
+        <w:adjustRightInd w:val="0"/>
+        <w:spacing w:after="0" w:line="360" w:lineRule="auto"/>
+        <w:ind w:firstLine="720"/>
+        <w:rPr>
+          <w:rFonts w:ascii="Lucida Console" w:hAnsi="Lucida Console" w:cs="TimesNewRomanPSMT"/>
+          <w:color w:val="2E74B5" w:themeColor="accent1" w:themeShade="BF"/>
+          <w:szCs w:val="26"/>
+        </w:rPr>
+      </w:pPr>
+      <w:r>
+        <w:rPr>
+          <w:rFonts w:ascii="Lucida Console" w:hAnsi="Lucida Console" w:cs="TimesNewRomanPSMT"/>
+          <w:color w:val="2E74B5" w:themeColor="accent1" w:themeShade="BF"/>
+          <w:szCs w:val="26"/>
+        </w:rPr>
+        <w:t>PREFIX hotspot: &lt;http://xmlns.com/bimr/hotspot#&gt;</w:t>
+      </w:r>
+    </w:p>
+    <w:p>
+      <w:pPr>
+        <w:autoSpaceDE w:val="0"/>
+        <w:autoSpaceDN w:val="0"/>
+        <w:adjustRightInd w:val="0"/>
+        <w:spacing w:after="0" w:line="360" w:lineRule="auto"/>
+        <w:ind w:firstLine="720"/>
+        <w:rPr>
+          <w:rFonts w:ascii="Lucida Console" w:hAnsi="Lucida Console" w:cs="TimesNewRomanPSMT"/>
+          <w:color w:val="2E74B5" w:themeColor="accent1" w:themeShade="BF"/>
+          <w:szCs w:val="26"/>
+        </w:rPr>
+      </w:pPr>
+      <w:r>
+        <w:rPr>
+          <w:rFonts w:ascii="Lucida Console" w:hAnsi="Lucida Console" w:cs="TimesNewRomanPSMT"/>
+          <w:color w:val="2E74B5" w:themeColor="accent1" w:themeShade="BF"/>
+          <w:szCs w:val="26"/>
+        </w:rPr>
+        <w:t>PREFIX uid: &lt;http://www.w3.org/2001/vcard-rdf/3.0#UID&gt;</w:t>
+      </w:r>
+    </w:p>
+    <w:p>
+      <w:pPr>
+        <w:autoSpaceDE w:val="0"/>
+        <w:autoSpaceDN w:val="0"/>
+        <w:adjustRightInd w:val="0"/>
+        <w:spacing w:after="0" w:line="360" w:lineRule="auto"/>
+        <w:ind w:firstLine="720"/>
+        <w:rPr>
+          <w:rFonts w:ascii="Lucida Console" w:hAnsi="Lucida Console" w:cs="TimesNewRomanPSMT"/>
+          <w:color w:val="2E74B5" w:themeColor="accent1" w:themeShade="BF"/>
+          <w:szCs w:val="26"/>
+        </w:rPr>
+      </w:pPr>
+      <w:r>
+        <w:rPr>
+          <w:rFonts w:ascii="Lucida Console" w:hAnsi="Lucida Console" w:cs="TimesNewRomanPSMT"/>
+          <w:color w:val="2E74B5" w:themeColor="accent1" w:themeShade="BF"/>
+          <w:szCs w:val="26"/>
+        </w:rPr>
+        <w:t>PREFIX name: &lt;http://www.w3.org/2001/vcard-rdf/3.0#NAME&gt;</w:t>
+      </w:r>
+    </w:p>
+    <w:p>
+      <w:pPr>
+        <w:autoSpaceDE w:val="0"/>
+        <w:autoSpaceDN w:val="0"/>
+        <w:adjustRightInd w:val="0"/>
+        <w:spacing w:after="0" w:line="360" w:lineRule="auto"/>
+        <w:ind w:firstLine="720"/>
+        <w:rPr>
+          <w:rFonts w:ascii="Lucida Console" w:hAnsi="Lucida Console" w:cs="TimesNewRomanPSMT"/>
+          <w:color w:val="2E74B5" w:themeColor="accent1" w:themeShade="BF"/>
+          <w:szCs w:val="26"/>
+        </w:rPr>
+      </w:pPr>
+      <w:r>
+        <w:rPr>
+          <w:rFonts w:ascii="Lucida Console" w:hAnsi="Lucida Console" w:cs="TimesNewRomanPSMT"/>
+          <w:color w:val="2E74B5" w:themeColor="accent1" w:themeShade="BF"/>
+          <w:szCs w:val="26"/>
+        </w:rPr>
+        <w:t>PREFIX address: &lt;http://schemas.talis.com/2005/address/schema#&gt;</w:t>
+      </w:r>
+    </w:p>
+    <w:p>
+      <w:pPr>
+        <w:autoSpaceDE w:val="0"/>
+        <w:autoSpaceDN w:val="0"/>
+        <w:adjustRightInd w:val="0"/>
+        <w:spacing w:after="0" w:line="360" w:lineRule="auto"/>
+        <w:ind w:firstLine="720"/>
+        <w:rPr>
+          <w:rFonts w:ascii="Lucida Console" w:hAnsi="Lucida Console" w:cs="TimesNewRomanPSMT"/>
+          <w:color w:val="2E74B5" w:themeColor="accent1" w:themeShade="BF"/>
+          <w:szCs w:val="26"/>
+        </w:rPr>
+      </w:pPr>
+      <w:r>
+        <w:rPr>
+          <w:rFonts w:ascii="Lucida Console" w:hAnsi="Lucida Console" w:cs="TimesNewRomanPSMT"/>
+          <w:color w:val="2E74B5" w:themeColor="accent1" w:themeShade="BF"/>
+          <w:szCs w:val="26"/>
+        </w:rPr>
+        <w:t>PREFIX screenName</w:t>
+      </w:r>
+      <w:r>
+        <w:rPr>
+          <w:rFonts w:ascii="Lucida Console" w:hAnsi="Lucida Console" w:cs="TimesNewRomanPSMT"/>
+          <w:color w:val="2E74B5" w:themeColor="accent1" w:themeShade="BF"/>
+          <w:szCs w:val="26"/>
+        </w:rPr>
+        <w:t>: &lt;http://www.w3.org/2001/vcard-</w:t>
+      </w:r>
+      <w:r>
+        <w:rPr>
+          <w:rFonts w:ascii="Lucida Console" w:hAnsi="Lucida Console" w:cs="TimesNewRomanPSMT"/>
+          <w:color w:val="2E74B5" w:themeColor="accent1" w:themeShade="BF"/>
+          <w:szCs w:val="26"/>
+        </w:rPr>
+        <w:t>rdf/3.0#NICKNAME&gt;</w:t>
+      </w:r>
+    </w:p>
+    <w:p>
+      <w:pPr>
+        <w:autoSpaceDE w:val="0"/>
+        <w:autoSpaceDN w:val="0"/>
+        <w:adjustRightInd w:val="0"/>
+        <w:spacing w:after="0" w:line="360" w:lineRule="auto"/>
+        <w:ind w:firstLine="720"/>
+        <w:rPr>
+          <w:rFonts w:ascii="Lucida Console" w:hAnsi="Lucida Console" w:cs="TimesNewRomanPSMT"/>
+          <w:color w:val="2E74B5" w:themeColor="accent1" w:themeShade="BF"/>
+          <w:szCs w:val="26"/>
+        </w:rPr>
+      </w:pPr>
+      <w:r>
+        <w:rPr>
+          <w:rFonts w:ascii="Lucida Console" w:hAnsi="Lucida Console" w:cs="TimesNewRomanPSMT"/>
+          <w:color w:val="2E74B5" w:themeColor="accent1" w:themeShade="BF"/>
+          <w:szCs w:val="26"/>
+        </w:rPr>
+        <w:t>PREFIX address: &lt;http://www.w3.org/2001/vcard-rdf/3.0#ADR&gt;</w:t>
+      </w:r>
+    </w:p>
+    <w:p>
+      <w:pPr>
+        <w:autoSpaceDE w:val="0"/>
+        <w:autoSpaceDN w:val="0"/>
+        <w:adjustRightInd w:val="0"/>
+        <w:spacing w:after="0" w:line="360" w:lineRule="auto"/>
+        <w:ind w:firstLine="720"/>
+        <w:rPr>
+          <w:rFonts w:ascii="Lucida Console" w:hAnsi="Lucida Console" w:cs="TimesNewRomanPSMT"/>
+          <w:color w:val="2E74B5" w:themeColor="accent1" w:themeShade="BF"/>
+          <w:szCs w:val="26"/>
+        </w:rPr>
+      </w:pPr>
+      <w:r>
+        <w:rPr>
+          <w:rFonts w:ascii="Lucida Console" w:hAnsi="Lucida Console" w:cs="TimesNewRomanPSMT"/>
+          <w:color w:val="2E74B5" w:themeColor="accent1" w:themeShade="BF"/>
+          <w:szCs w:val="26"/>
+        </w:rPr>
+        <w:t>PREFIX email: &lt;http://www.w3.org/2001/vcard-rdf/3.0#EMAIL&gt;</w:t>
+      </w:r>
+    </w:p>
+    <w:p>
+      <w:pPr>
+        <w:autoSpaceDE w:val="0"/>
+        <w:autoSpaceDN w:val="0"/>
+        <w:adjustRightInd w:val="0"/>
+        <w:spacing w:after="0" w:line="360" w:lineRule="auto"/>
+        <w:ind w:firstLine="720"/>
+        <w:rPr>
+          <w:rFonts w:ascii="Lucida Console" w:hAnsi="Lucida Console" w:cs="TimesNewRomanPSMT"/>
+          <w:color w:val="2E74B5" w:themeColor="accent1" w:themeShade="BF"/>
+          <w:szCs w:val="26"/>
+        </w:rPr>
+      </w:pPr>
+    </w:p>
+    <w:p>
+      <w:pPr>
+        <w:autoSpaceDE w:val="0"/>
+        <w:autoSpaceDN w:val="0"/>
+        <w:adjustRightInd w:val="0"/>
+        <w:spacing w:after="0" w:line="360" w:lineRule="auto"/>
+        <w:ind w:firstLine="720"/>
+        <w:rPr>
+          <w:rFonts w:ascii="Lucida Console" w:hAnsi="Lucida Console" w:cs="TimesNewRomanPSMT"/>
+          <w:color w:val="2E74B5" w:themeColor="accent1" w:themeShade="BF"/>
+          <w:szCs w:val="26"/>
+        </w:rPr>
+      </w:pPr>
+      <w:r>
+        <w:rPr>
+          <w:rFonts w:ascii="Lucida Console" w:hAnsi="Lucida Console" w:cs="TimesNewRomanPSMT"/>
+          <w:color w:val="2E74B5" w:themeColor="accent1" w:themeShade="BF"/>
+          <w:szCs w:val="26"/>
+        </w:rPr>
+        <w:t>SELECT ?bird_species ?hotspot_id ?how_many ?observa</w:t>
+      </w:r>
+      <w:r>
+        <w:rPr>
+          <w:rFonts w:ascii="Lucida Console" w:hAnsi="Lucida Console" w:cs="TimesNewRomanPSMT"/>
+          <w:color w:val="2E74B5" w:themeColor="accent1" w:themeShade="BF"/>
+          <w:szCs w:val="26"/>
+        </w:rPr>
+        <w:t xml:space="preserve">tion_date </w:t>
+      </w:r>
+      <w:r>
+        <w:rPr>
+          <w:rFonts w:ascii="Lucida Console" w:hAnsi="Lucida Console" w:cs="TimesNewRomanPSMT"/>
+          <w:color w:val="2E74B5" w:themeColor="accent1" w:themeShade="BF"/>
+          <w:szCs w:val="26"/>
+        </w:rPr>
+        <w:t>?latitude ?longitude ?tweet_id ?tweet_text ?tweet_language ?information_source_id ?author ?link ?city ?country ?state ?user_name ?user_id ?email ?address ?screen_name ?has_geo_enabled</w:t>
+      </w:r>
+    </w:p>
+    <w:p>
+      <w:pPr>
+        <w:autoSpaceDE w:val="0"/>
+        <w:autoSpaceDN w:val="0"/>
+        <w:adjustRightInd w:val="0"/>
+        <w:spacing w:after="0" w:line="360" w:lineRule="auto"/>
+        <w:ind w:firstLine="720"/>
+        <w:rPr>
+          <w:rFonts w:ascii="Lucida Console" w:hAnsi="Lucida Console" w:cs="TimesNewRomanPSMT"/>
+          <w:color w:val="2E74B5" w:themeColor="accent1" w:themeShade="BF"/>
+          <w:szCs w:val="26"/>
+        </w:rPr>
+      </w:pPr>
+      <w:r>
+        <w:rPr>
+          <w:rFonts w:ascii="Lucida Console" w:hAnsi="Lucida Console" w:cs="TimesNewRomanPSMT"/>
+          <w:color w:val="2E74B5" w:themeColor="accent1" w:themeShade="BF"/>
+          <w:szCs w:val="26"/>
+        </w:rPr>
+        <w:t>WHERE {</w:t>
+      </w:r>
+    </w:p>
+    <w:p>
+      <w:pPr>
+        <w:autoSpaceDE w:val="0"/>
+        <w:autoSpaceDN w:val="0"/>
+        <w:adjustRightInd w:val="0"/>
+        <w:spacing w:after="0" w:line="360" w:lineRule="auto"/>
+        <w:ind w:firstLine="720"/>
+        <w:rPr>
+          <w:rFonts w:ascii="Lucida Console" w:hAnsi="Lucida Console" w:cs="TimesNewRomanPSMT"/>
+          <w:color w:val="2E74B5" w:themeColor="accent1" w:themeShade="BF"/>
+          <w:szCs w:val="26"/>
+        </w:rPr>
+      </w:pPr>
+      <w:r>
+        <w:rPr>
+          <w:rFonts w:ascii="Lucida Console" w:hAnsi="Lucida Console" w:cs="TimesNewRomanPSMT"/>
+          <w:color w:val="2E74B5" w:themeColor="accent1" w:themeShade="BF"/>
+          <w:szCs w:val="26"/>
+        </w:rPr>
+        <w:t xml:space="preserve">  ?hotspot hotspot:hotspotId ?hotspot_id;</w:t>
+      </w:r>
+    </w:p>
+    <w:p>
+      <w:pPr>
+        <w:autoSpaceDE w:val="0"/>
+        <w:autoSpaceDN w:val="0"/>
+        <w:adjustRightInd w:val="0"/>
+        <w:spacing w:after="0" w:line="360" w:lineRule="auto"/>
+        <w:ind w:firstLine="720"/>
+        <w:rPr>
+          <w:rFonts w:ascii="Lucida Console" w:hAnsi="Lucida Console" w:cs="TimesNewRomanPSMT"/>
+          <w:color w:val="2E74B5" w:themeColor="accent1" w:themeShade="BF"/>
+          <w:szCs w:val="26"/>
+        </w:rPr>
+      </w:pPr>
+      <w:r>
+        <w:rPr>
+          <w:rFonts w:ascii="Lucida Console" w:hAnsi="Lucida Console" w:cs="TimesNewRomanPSMT"/>
+          <w:color w:val="2E74B5" w:themeColor="accent1" w:themeShade="BF"/>
+          <w:szCs w:val="26"/>
+        </w:rPr>
+        <w:t xml:space="preserve">           hotspot:observation ?observation.</w:t>
+      </w:r>
+    </w:p>
+    <w:p>
+      <w:pPr>
+        <w:autoSpaceDE w:val="0"/>
+        <w:autoSpaceDN w:val="0"/>
+        <w:adjustRightInd w:val="0"/>
+        <w:spacing w:after="0" w:line="360" w:lineRule="auto"/>
+        <w:ind w:firstLine="720"/>
+        <w:rPr>
+          <w:rFonts w:ascii="Lucida Console" w:hAnsi="Lucida Console" w:cs="TimesNewRomanPSMT"/>
+          <w:color w:val="2E74B5" w:themeColor="accent1" w:themeShade="BF"/>
+          <w:szCs w:val="26"/>
+        </w:rPr>
+      </w:pPr>
+      <w:r>
+        <w:rPr>
+          <w:rFonts w:ascii="Lucida Console" w:hAnsi="Lucida Console" w:cs="TimesNewRomanPSMT"/>
+          <w:color w:val="2E74B5" w:themeColor="accent1" w:themeShade="BF"/>
+          <w:szCs w:val="26"/>
+        </w:rPr>
+        <w:t xml:space="preserve">  ?observation observation:informationSourceId ?information_source_id;</w:t>
+      </w:r>
+    </w:p>
+    <w:p>
+      <w:pPr>
+        <w:autoSpaceDE w:val="0"/>
+        <w:autoSpaceDN w:val="0"/>
+        <w:adjustRightInd w:val="0"/>
+        <w:spacing w:after="0" w:line="360" w:lineRule="auto"/>
+        <w:ind w:firstLine="720"/>
+        <w:rPr>
+          <w:rFonts w:ascii="Lucida Console" w:hAnsi="Lucida Console" w:cs="TimesNewRomanPSMT"/>
+          <w:color w:val="2E74B5" w:themeColor="accent1" w:themeShade="BF"/>
+          <w:szCs w:val="26"/>
+        </w:rPr>
+      </w:pPr>
+      <w:r>
+        <w:rPr>
+          <w:rFonts w:ascii="Lucida Console" w:hAnsi="Lucida Console" w:cs="TimesNewRomanPSMT"/>
+          <w:color w:val="2E74B5" w:themeColor="accent1" w:themeShade="BF"/>
+          <w:szCs w:val="26"/>
+        </w:rPr>
+        <w:t xml:space="preserve">               observation:howMany ?how_many;</w:t>
+      </w:r>
+    </w:p>
+    <w:p>
+      <w:pPr>
+        <w:autoSpaceDE w:val="0"/>
+        <w:autoSpaceDN w:val="0"/>
+        <w:adjustRightInd w:val="0"/>
+        <w:spacing w:after="0" w:line="360" w:lineRule="auto"/>
+        <w:ind w:firstLine="720"/>
+        <w:rPr>
+          <w:rFonts w:ascii="Lucida Console" w:hAnsi="Lucida Console" w:cs="TimesNewRomanPSMT"/>
+          <w:color w:val="2E74B5" w:themeColor="accent1" w:themeShade="BF"/>
+          <w:szCs w:val="26"/>
+        </w:rPr>
+      </w:pPr>
+      <w:r>
+        <w:rPr>
+          <w:rFonts w:ascii="Lucida Console" w:hAnsi="Lucida Console" w:cs="TimesNewRomanPSMT"/>
+          <w:color w:val="2E74B5" w:themeColor="accent1" w:themeShade="BF"/>
+          <w:szCs w:val="26"/>
+        </w:rPr>
+        <w:t xml:space="preserve">               observation:date ?observation_date;</w:t>
+      </w:r>
+    </w:p>
+    <w:p>
+      <w:pPr>
+        <w:autoSpaceDE w:val="0"/>
+        <w:autoSpaceDN w:val="0"/>
+        <w:adjustRightInd w:val="0"/>
+        <w:spacing w:after="0" w:line="360" w:lineRule="auto"/>
+        <w:ind w:firstLine="720"/>
+        <w:rPr>
+          <w:rFonts w:ascii="Lucida Console" w:hAnsi="Lucida Console" w:cs="TimesNewRomanPSMT"/>
+          <w:color w:val="2E74B5" w:themeColor="accent1" w:themeShade="BF"/>
+          <w:szCs w:val="26"/>
+        </w:rPr>
+      </w:pPr>
+      <w:r>
+        <w:rPr>
+          <w:rFonts w:ascii="Lucida Console" w:hAnsi="Lucida Console" w:cs="TimesNewRomanPSMT"/>
+          <w:color w:val="2E74B5" w:themeColor="accent1" w:themeShade="BF"/>
+          <w:szCs w:val="26"/>
+        </w:rPr>
+        <w:t xml:space="preserve">               observation:tweet ?tweet;</w:t>
+      </w:r>
+    </w:p>
+    <w:p>
+      <w:pPr>
+        <w:autoSpaceDE w:val="0"/>
+        <w:autoSpaceDN w:val="0"/>
+        <w:adjustRightInd w:val="0"/>
+        <w:spacing w:after="0" w:line="360" w:lineRule="auto"/>
+        <w:ind w:firstLine="720"/>
+        <w:rPr>
+          <w:rFonts w:ascii="Lucida Console" w:hAnsi="Lucida Console" w:cs="TimesNewRomanPSMT"/>
+          <w:color w:val="2E74B5" w:themeColor="accent1" w:themeShade="BF"/>
+          <w:szCs w:val="26"/>
+        </w:rPr>
+      </w:pPr>
+      <w:r>
+        <w:rPr>
+          <w:rFonts w:ascii="Lucida Console" w:hAnsi="Lucida Console" w:cs="TimesNewRomanPSMT"/>
+          <w:color w:val="2E74B5" w:themeColor="accent1" w:themeShade="BF"/>
+          <w:szCs w:val="26"/>
+        </w:rPr>
+        <w:t xml:space="preserve">               observation:location ?location;</w:t>
+      </w:r>
+    </w:p>
+    <w:p>
+      <w:pPr>
+        <w:autoSpaceDE w:val="0"/>
+        <w:autoSpaceDN w:val="0"/>
+        <w:adjustRightInd w:val="0"/>
+        <w:spacing w:after="0" w:line="360" w:lineRule="auto"/>
+        <w:ind w:firstLine="720"/>
+        <w:rPr>
+          <w:rFonts w:ascii="Lucida Console" w:hAnsi="Lucida Console" w:cs="TimesNewRomanPSMT"/>
+          <w:color w:val="2E74B5" w:themeColor="accent1" w:themeShade="BF"/>
+          <w:szCs w:val="26"/>
+        </w:rPr>
+      </w:pPr>
+      <w:r>
+        <w:rPr>
+          <w:rFonts w:ascii="Lucida Console" w:hAnsi="Lucida Console" w:cs="TimesNewRomanPSMT"/>
+          <w:color w:val="2E74B5" w:themeColor="accent1" w:themeShade="BF"/>
+          <w:szCs w:val="26"/>
+        </w:rPr>
+        <w:t xml:space="preserve">               observation:birdSpecies ?bird_species.</w:t>
+      </w:r>
+    </w:p>
+    <w:p>
+      <w:pPr>
+        <w:autoSpaceDE w:val="0"/>
+        <w:autoSpaceDN w:val="0"/>
+        <w:adjustRightInd w:val="0"/>
+        <w:spacing w:after="0" w:line="360" w:lineRule="auto"/>
+        <w:ind w:firstLine="720"/>
+        <w:rPr>
+          <w:rFonts w:ascii="Lucida Console" w:hAnsi="Lucida Console" w:cs="TimesNewRomanPSMT"/>
+          <w:color w:val="2E74B5" w:themeColor="accent1" w:themeShade="BF"/>
+          <w:szCs w:val="26"/>
+        </w:rPr>
+      </w:pPr>
+      <w:r>
+        <w:rPr>
+          <w:rFonts w:ascii="Lucida Console" w:hAnsi="Lucida Console" w:cs="TimesNewRomanPSMT"/>
+          <w:color w:val="2E74B5" w:themeColor="accent1" w:themeShade="BF"/>
+          <w:szCs w:val="26"/>
+        </w:rPr>
+        <w:lastRenderedPageBreak/>
+        <w:t xml:space="preserve">  ?location location:latitude ?latitude;        </w:t>
+      </w:r>
+    </w:p>
+    <w:p>
+      <w:pPr>
+        <w:autoSpaceDE w:val="0"/>
+        <w:autoSpaceDN w:val="0"/>
+        <w:adjustRightInd w:val="0"/>
+        <w:spacing w:after="0" w:line="360" w:lineRule="auto"/>
+        <w:ind w:firstLine="720"/>
+        <w:rPr>
+          <w:rFonts w:ascii="Lucida Console" w:hAnsi="Lucida Console" w:cs="TimesNewRomanPSMT"/>
+          <w:color w:val="2E74B5" w:themeColor="accent1" w:themeShade="BF"/>
+          <w:szCs w:val="26"/>
+        </w:rPr>
+      </w:pPr>
+      <w:r>
+        <w:rPr>
+          <w:rFonts w:ascii="Lucida Console" w:hAnsi="Lucida Console" w:cs="TimesNewRomanPSMT"/>
+          <w:color w:val="2E74B5" w:themeColor="accent1" w:themeShade="BF"/>
+          <w:szCs w:val="26"/>
+        </w:rPr>
+        <w:t xml:space="preserve">            location:longitude ?longitude.</w:t>
+      </w:r>
+    </w:p>
+    <w:p>
+      <w:pPr>
+        <w:autoSpaceDE w:val="0"/>
+        <w:autoSpaceDN w:val="0"/>
+        <w:adjustRightInd w:val="0"/>
+        <w:spacing w:after="0" w:line="360" w:lineRule="auto"/>
+        <w:ind w:firstLine="720"/>
+        <w:rPr>
+          <w:rFonts w:ascii="Lucida Console" w:hAnsi="Lucida Console" w:cs="TimesNewRomanPSMT"/>
+          <w:color w:val="2E74B5" w:themeColor="accent1" w:themeShade="BF"/>
+          <w:szCs w:val="26"/>
+        </w:rPr>
+      </w:pPr>
+      <w:r>
+        <w:rPr>
+          <w:rFonts w:ascii="Lucida Console" w:hAnsi="Lucida Console" w:cs="TimesNewRomanPSMT"/>
+          <w:color w:val="2E74B5" w:themeColor="accent1" w:themeShade="BF"/>
+          <w:szCs w:val="26"/>
+        </w:rPr>
+        <w:t xml:space="preserve">  ?tweet  tweet:tweetId ?tweet_id;</w:t>
+      </w:r>
+    </w:p>
+    <w:p>
+      <w:pPr>
+        <w:autoSpaceDE w:val="0"/>
+        <w:autoSpaceDN w:val="0"/>
+        <w:adjustRightInd w:val="0"/>
+        <w:spacing w:after="0" w:line="360" w:lineRule="auto"/>
+        <w:ind w:firstLine="720"/>
+        <w:rPr>
+          <w:rFonts w:ascii="Lucida Console" w:hAnsi="Lucida Console" w:cs="TimesNewRomanPSMT"/>
+          <w:color w:val="2E74B5" w:themeColor="accent1" w:themeShade="BF"/>
+          <w:szCs w:val="26"/>
+        </w:rPr>
+      </w:pPr>
+      <w:r>
+        <w:rPr>
+          <w:rFonts w:ascii="Lucida Console" w:hAnsi="Lucida Console" w:cs="TimesNewRomanPSMT"/>
+          <w:color w:val="2E74B5" w:themeColor="accent1" w:themeShade="BF"/>
+          <w:szCs w:val="26"/>
+        </w:rPr>
+        <w:t xml:space="preserve">          tweet:text ?tweet_text;</w:t>
+      </w:r>
+    </w:p>
+    <w:p>
+      <w:pPr>
+        <w:autoSpaceDE w:val="0"/>
+        <w:autoSpaceDN w:val="0"/>
+        <w:adjustRightInd w:val="0"/>
+        <w:spacing w:after="0" w:line="360" w:lineRule="auto"/>
+        <w:ind w:firstLine="720"/>
+        <w:rPr>
+          <w:rFonts w:ascii="Lucida Console" w:hAnsi="Lucida Console" w:cs="TimesNewRomanPSMT"/>
+          <w:color w:val="2E74B5" w:themeColor="accent1" w:themeShade="BF"/>
+          <w:szCs w:val="26"/>
+        </w:rPr>
+      </w:pPr>
+      <w:r>
+        <w:rPr>
+          <w:rFonts w:ascii="Lucida Console" w:hAnsi="Lucida Console" w:cs="TimesNewRomanPSMT"/>
+          <w:color w:val="2E74B5" w:themeColor="accent1" w:themeShade="BF"/>
+          <w:szCs w:val="26"/>
+        </w:rPr>
+        <w:t xml:space="preserve">          tweet:language ?tweet_language.</w:t>
+      </w:r>
+    </w:p>
+    <w:p>
+      <w:pPr>
+        <w:autoSpaceDE w:val="0"/>
+        <w:autoSpaceDN w:val="0"/>
+        <w:adjustRightInd w:val="0"/>
+        <w:spacing w:after="0" w:line="360" w:lineRule="auto"/>
+        <w:ind w:firstLine="720"/>
+        <w:rPr>
+          <w:rFonts w:ascii="Lucida Console" w:hAnsi="Lucida Console" w:cs="TimesNewRomanPSMT"/>
+          <w:color w:val="2E74B5" w:themeColor="accent1" w:themeShade="BF"/>
+          <w:szCs w:val="26"/>
+        </w:rPr>
+      </w:pPr>
+    </w:p>
+    <w:p>
+      <w:pPr>
+        <w:autoSpaceDE w:val="0"/>
+        <w:autoSpaceDN w:val="0"/>
+        <w:adjustRightInd w:val="0"/>
+        <w:spacing w:after="0" w:line="360" w:lineRule="auto"/>
+        <w:ind w:firstLine="720"/>
+        <w:rPr>
+          <w:rFonts w:ascii="Lucida Console" w:hAnsi="Lucida Console" w:cs="TimesNewRomanPSMT"/>
+          <w:color w:val="2E74B5" w:themeColor="accent1" w:themeShade="BF"/>
+          <w:szCs w:val="26"/>
+        </w:rPr>
+      </w:pPr>
+      <w:r>
+        <w:rPr>
+          <w:rFonts w:ascii="Lucida Console" w:hAnsi="Lucida Console" w:cs="TimesNewRomanPSMT"/>
+          <w:color w:val="2E74B5" w:themeColor="accent1" w:themeShade="BF"/>
+          <w:szCs w:val="26"/>
+        </w:rPr>
+        <w:t xml:space="preserve">  OPTIONAL { ?location location:country ?country }</w:t>
+      </w:r>
+    </w:p>
+    <w:p>
+      <w:pPr>
+        <w:autoSpaceDE w:val="0"/>
+        <w:autoSpaceDN w:val="0"/>
+        <w:adjustRightInd w:val="0"/>
+        <w:spacing w:after="0" w:line="360" w:lineRule="auto"/>
+        <w:ind w:firstLine="720"/>
+        <w:rPr>
+          <w:rFonts w:ascii="Lucida Console" w:hAnsi="Lucida Console" w:cs="TimesNewRomanPSMT"/>
+          <w:color w:val="2E74B5" w:themeColor="accent1" w:themeShade="BF"/>
+          <w:szCs w:val="26"/>
+        </w:rPr>
+      </w:pPr>
+      <w:r>
+        <w:rPr>
+          <w:rFonts w:ascii="Lucida Console" w:hAnsi="Lucida Console" w:cs="TimesNewRomanPSMT"/>
+          <w:color w:val="2E74B5" w:themeColor="accent1" w:themeShade="BF"/>
+          <w:szCs w:val="26"/>
+        </w:rPr>
+        <w:t xml:space="preserve">  OPTIONAL { ?location location:city ?city }</w:t>
+      </w:r>
+    </w:p>
+    <w:p>
+      <w:pPr>
+        <w:autoSpaceDE w:val="0"/>
+        <w:autoSpaceDN w:val="0"/>
+        <w:adjustRightInd w:val="0"/>
+        <w:spacing w:after="0" w:line="360" w:lineRule="auto"/>
+        <w:ind w:firstLine="720"/>
+        <w:rPr>
+          <w:rFonts w:ascii="Lucida Console" w:hAnsi="Lucida Console" w:cs="TimesNewRomanPSMT"/>
+          <w:color w:val="2E74B5" w:themeColor="accent1" w:themeShade="BF"/>
+          <w:szCs w:val="26"/>
+        </w:rPr>
+      </w:pPr>
+      <w:r>
+        <w:rPr>
+          <w:rFonts w:ascii="Lucida Console" w:hAnsi="Lucida Console" w:cs="TimesNewRomanPSMT"/>
+          <w:color w:val="2E74B5" w:themeColor="accent1" w:themeShade="BF"/>
+          <w:szCs w:val="26"/>
+        </w:rPr>
+        <w:t xml:space="preserve">  OPTIONAL { ?location location:state ?state }</w:t>
+      </w:r>
+    </w:p>
+    <w:p>
+      <w:pPr>
+        <w:autoSpaceDE w:val="0"/>
+        <w:autoSpaceDN w:val="0"/>
+        <w:adjustRightInd w:val="0"/>
+        <w:spacing w:after="0" w:line="360" w:lineRule="auto"/>
+        <w:ind w:firstLine="720"/>
+        <w:rPr>
+          <w:rFonts w:ascii="Lucida Console" w:hAnsi="Lucida Console" w:cs="TimesNewRomanPSMT"/>
+          <w:color w:val="2E74B5" w:themeColor="accent1" w:themeShade="BF"/>
+          <w:szCs w:val="26"/>
+        </w:rPr>
+      </w:pPr>
+      <w:r>
+        <w:rPr>
+          <w:rFonts w:ascii="Lucida Console" w:hAnsi="Lucida Console" w:cs="TimesNewRomanPSMT"/>
+          <w:color w:val="2E74B5" w:themeColor="accent1" w:themeShade="BF"/>
+          <w:szCs w:val="26"/>
+        </w:rPr>
+        <w:t xml:space="preserve">  OPTIONAL { ?tweet tweet:author ?author }</w:t>
+      </w:r>
+    </w:p>
+    <w:p>
+      <w:pPr>
+        <w:autoSpaceDE w:val="0"/>
+        <w:autoSpaceDN w:val="0"/>
+        <w:adjustRightInd w:val="0"/>
+        <w:spacing w:after="0" w:line="360" w:lineRule="auto"/>
+        <w:ind w:firstLine="720"/>
+        <w:rPr>
+          <w:rFonts w:ascii="Lucida Console" w:hAnsi="Lucida Console" w:cs="TimesNewRomanPSMT"/>
+          <w:color w:val="2E74B5" w:themeColor="accent1" w:themeShade="BF"/>
+          <w:szCs w:val="26"/>
+        </w:rPr>
+      </w:pPr>
+      <w:r>
+        <w:rPr>
+          <w:rFonts w:ascii="Lucida Console" w:hAnsi="Lucida Console" w:cs="TimesNewRomanPSMT"/>
+          <w:color w:val="2E74B5" w:themeColor="accent1" w:themeShade="BF"/>
+          <w:szCs w:val="26"/>
+        </w:rPr>
+        <w:t xml:space="preserve">  OPTIONAL { ?tweet tweet:link ?link }</w:t>
+      </w:r>
+    </w:p>
+    <w:p>
+      <w:pPr>
+        <w:autoSpaceDE w:val="0"/>
+        <w:autoSpaceDN w:val="0"/>
+        <w:adjustRightInd w:val="0"/>
+        <w:spacing w:after="0" w:line="360" w:lineRule="auto"/>
+        <w:ind w:firstLine="720"/>
+        <w:rPr>
+          <w:rFonts w:ascii="Lucida Console" w:hAnsi="Lucida Console" w:cs="TimesNewRomanPSMT"/>
+          <w:color w:val="2E74B5" w:themeColor="accent1" w:themeShade="BF"/>
+          <w:szCs w:val="26"/>
+        </w:rPr>
+      </w:pPr>
+      <w:r>
+        <w:rPr>
+          <w:rFonts w:ascii="Lucida Console" w:hAnsi="Lucida Console" w:cs="TimesNewRomanPSMT"/>
+          <w:color w:val="2E74B5" w:themeColor="accent1" w:themeShade="BF"/>
+          <w:szCs w:val="26"/>
+        </w:rPr>
+        <w:t xml:space="preserve">  OPTIONAL {</w:t>
+      </w:r>
+    </w:p>
+    <w:p>
+      <w:pPr>
+        <w:autoSpaceDE w:val="0"/>
+        <w:autoSpaceDN w:val="0"/>
+        <w:adjustRightInd w:val="0"/>
+        <w:spacing w:after="0" w:line="360" w:lineRule="auto"/>
+        <w:ind w:firstLine="720"/>
+        <w:rPr>
+          <w:rFonts w:ascii="Lucida Console" w:hAnsi="Lucida Console" w:cs="TimesNewRomanPSMT"/>
+          <w:color w:val="2E74B5" w:themeColor="accent1" w:themeShade="BF"/>
+          <w:szCs w:val="26"/>
+        </w:rPr>
+      </w:pPr>
+      <w:r>
+        <w:rPr>
+          <w:rFonts w:ascii="Lucida Console" w:hAnsi="Lucida Console" w:cs="TimesNewRomanPSMT"/>
+          <w:color w:val="2E74B5" w:themeColor="accent1" w:themeShade="BF"/>
+          <w:szCs w:val="26"/>
+        </w:rPr>
+        <w:t xml:space="preserve">    ?hotspot uid: ?user_id.</w:t>
+      </w:r>
+    </w:p>
+    <w:p>
+      <w:pPr>
+        <w:autoSpaceDE w:val="0"/>
+        <w:autoSpaceDN w:val="0"/>
+        <w:adjustRightInd w:val="0"/>
+        <w:spacing w:after="0" w:line="360" w:lineRule="auto"/>
+        <w:ind w:firstLine="720"/>
+        <w:rPr>
+          <w:rFonts w:ascii="Lucida Console" w:hAnsi="Lucida Console" w:cs="TimesNewRomanPSMT"/>
+          <w:color w:val="2E74B5" w:themeColor="accent1" w:themeShade="BF"/>
+          <w:szCs w:val="26"/>
+        </w:rPr>
+      </w:pPr>
+      <w:r>
+        <w:rPr>
+          <w:rFonts w:ascii="Lucida Console" w:hAnsi="Lucida Console" w:cs="TimesNewRomanPSMT"/>
+          <w:color w:val="2E74B5" w:themeColor="accent1" w:themeShade="BF"/>
+          <w:szCs w:val="26"/>
+        </w:rPr>
+        <w:t xml:space="preserve">    ?user uid: ?user_id;</w:t>
+      </w:r>
+    </w:p>
+    <w:p>
+      <w:pPr>
+        <w:autoSpaceDE w:val="0"/>
+        <w:autoSpaceDN w:val="0"/>
+        <w:adjustRightInd w:val="0"/>
+        <w:spacing w:after="0" w:line="360" w:lineRule="auto"/>
+        <w:ind w:firstLine="720"/>
+        <w:rPr>
+          <w:rFonts w:ascii="Lucida Console" w:hAnsi="Lucida Console" w:cs="TimesNewRomanPSMT"/>
+          <w:color w:val="2E74B5" w:themeColor="accent1" w:themeShade="BF"/>
+          <w:szCs w:val="26"/>
+        </w:rPr>
+      </w:pPr>
+      <w:r>
+        <w:rPr>
+          <w:rFonts w:ascii="Lucida Console" w:hAnsi="Lucida Console" w:cs="TimesNewRomanPSMT"/>
+          <w:color w:val="2E74B5" w:themeColor="accent1" w:themeShade="BF"/>
+          <w:szCs w:val="26"/>
+        </w:rPr>
+        <w:t xml:space="preserve">          name: ?user_name;</w:t>
+      </w:r>
+    </w:p>
+    <w:p>
+      <w:pPr>
+        <w:autoSpaceDE w:val="0"/>
+        <w:autoSpaceDN w:val="0"/>
+        <w:adjustRightInd w:val="0"/>
+        <w:spacing w:after="0" w:line="360" w:lineRule="auto"/>
+        <w:ind w:firstLine="720"/>
+        <w:rPr>
+          <w:rFonts w:ascii="Lucida Console" w:hAnsi="Lucida Console" w:cs="TimesNewRomanPSMT"/>
+          <w:color w:val="2E74B5" w:themeColor="accent1" w:themeShade="BF"/>
+          <w:szCs w:val="26"/>
+        </w:rPr>
+      </w:pPr>
+      <w:r>
+        <w:rPr>
+          <w:rFonts w:ascii="Lucida Console" w:hAnsi="Lucida Console" w:cs="TimesNewRomanPSMT"/>
+          <w:color w:val="2E74B5" w:themeColor="accent1" w:themeShade="BF"/>
+          <w:szCs w:val="26"/>
+        </w:rPr>
+        <w:t xml:space="preserve">  }</w:t>
+      </w:r>
+    </w:p>
+    <w:p>
+      <w:pPr>
+        <w:autoSpaceDE w:val="0"/>
+        <w:autoSpaceDN w:val="0"/>
+        <w:adjustRightInd w:val="0"/>
+        <w:spacing w:after="0" w:line="360" w:lineRule="auto"/>
+        <w:ind w:firstLine="720"/>
+        <w:rPr>
+          <w:rFonts w:ascii="Lucida Console" w:hAnsi="Lucida Console" w:cs="TimesNewRomanPSMT"/>
+          <w:color w:val="2E74B5" w:themeColor="accent1" w:themeShade="BF"/>
+          <w:szCs w:val="26"/>
+        </w:rPr>
+      </w:pPr>
+      <w:r>
+        <w:rPr>
+          <w:rFonts w:ascii="Lucida Console" w:hAnsi="Lucida Console" w:cs="TimesNewRomanPSMT"/>
+          <w:color w:val="2E74B5" w:themeColor="accent1" w:themeShade="BF"/>
+          <w:szCs w:val="26"/>
+        </w:rPr>
+        <w:t xml:space="preserve">  OPTIONAL { ?user email: ?email }</w:t>
+      </w:r>
+    </w:p>
+    <w:p>
+      <w:pPr>
+        <w:autoSpaceDE w:val="0"/>
+        <w:autoSpaceDN w:val="0"/>
+        <w:adjustRightInd w:val="0"/>
+        <w:spacing w:after="0" w:line="360" w:lineRule="auto"/>
+        <w:ind w:firstLine="720"/>
+        <w:rPr>
+          <w:rFonts w:ascii="Lucida Console" w:hAnsi="Lucida Console" w:cs="TimesNewRomanPSMT"/>
+          <w:color w:val="2E74B5" w:themeColor="accent1" w:themeShade="BF"/>
+          <w:szCs w:val="26"/>
+        </w:rPr>
+      </w:pPr>
+      <w:r>
+        <w:rPr>
+          <w:rFonts w:ascii="Lucida Console" w:hAnsi="Lucida Console" w:cs="TimesNewRomanPSMT"/>
+          <w:color w:val="2E74B5" w:themeColor="accent1" w:themeShade="BF"/>
+          <w:szCs w:val="26"/>
+        </w:rPr>
+        <w:t xml:space="preserve">  OPTIONAL { ?user address: ?address }</w:t>
+      </w:r>
+    </w:p>
+    <w:p>
+      <w:pPr>
+        <w:autoSpaceDE w:val="0"/>
+        <w:autoSpaceDN w:val="0"/>
+        <w:adjustRightInd w:val="0"/>
+        <w:spacing w:after="0" w:line="360" w:lineRule="auto"/>
+        <w:ind w:firstLine="720"/>
+        <w:rPr>
+          <w:rFonts w:ascii="Lucida Console" w:hAnsi="Lucida Console" w:cs="TimesNewRomanPSMT"/>
+          <w:color w:val="2E74B5" w:themeColor="accent1" w:themeShade="BF"/>
+          <w:szCs w:val="26"/>
+        </w:rPr>
+      </w:pPr>
+      <w:r>
+        <w:rPr>
+          <w:rFonts w:ascii="Lucida Console" w:hAnsi="Lucida Console" w:cs="TimesNewRomanPSMT"/>
+          <w:color w:val="2E74B5" w:themeColor="accent1" w:themeShade="BF"/>
+          <w:szCs w:val="26"/>
+        </w:rPr>
+        <w:t xml:space="preserve">  OPTIONAL { ?user screenName: ?screen_name }</w:t>
+      </w:r>
+    </w:p>
+    <w:p>
+      <w:pPr>
+        <w:autoSpaceDE w:val="0"/>
+        <w:autoSpaceDN w:val="0"/>
+        <w:adjustRightInd w:val="0"/>
+        <w:spacing w:after="0" w:line="360" w:lineRule="auto"/>
+        <w:ind w:firstLine="720"/>
+        <w:rPr>
+          <w:rFonts w:ascii="Lucida Console" w:hAnsi="Lucida Console" w:cs="TimesNewRomanPSMT"/>
+          <w:color w:val="2E74B5" w:themeColor="accent1" w:themeShade="BF"/>
+          <w:szCs w:val="26"/>
+        </w:rPr>
+      </w:pPr>
+      <w:r>
+        <w:rPr>
+          <w:rFonts w:ascii="Lucida Console" w:hAnsi="Lucida Console" w:cs="TimesNewRomanPSMT"/>
+          <w:color w:val="2E74B5" w:themeColor="accent1" w:themeShade="BF"/>
+          <w:szCs w:val="26"/>
+        </w:rPr>
+        <w:t xml:space="preserve">  OPTIONAL { ?user user:hasGeoEnabled ?has_geo_enabled }</w:t>
+      </w:r>
+    </w:p>
+    <w:p>
+      <w:pPr>
+        <w:autoSpaceDE w:val="0"/>
+        <w:autoSpaceDN w:val="0"/>
+        <w:adjustRightInd w:val="0"/>
+        <w:spacing w:after="0" w:line="360" w:lineRule="auto"/>
+        <w:ind w:firstLine="720"/>
+        <w:rPr>
+          <w:rFonts w:ascii="Lucida Console" w:hAnsi="Lucida Console" w:cs="TimesNewRomanPSMT"/>
+          <w:color w:val="2E74B5" w:themeColor="accent1" w:themeShade="BF"/>
+          <w:szCs w:val="26"/>
+        </w:rPr>
+      </w:pPr>
+      <w:r>
+        <w:rPr>
+          <w:rFonts w:ascii="Lucida Console" w:hAnsi="Lucida Console" w:cs="TimesNewRomanPSMT"/>
+          <w:color w:val="2E74B5" w:themeColor="accent1" w:themeShade="BF"/>
+          <w:szCs w:val="26"/>
+        </w:rPr>
+        <w:t>}</w:t>
+      </w:r>
+    </w:p>
+    <w:p>
+      <w:pPr>
+        <w:autoSpaceDE w:val="0"/>
+        <w:autoSpaceDN w:val="0"/>
+        <w:adjustRightInd w:val="0"/>
+        <w:spacing w:after="0" w:line="360" w:lineRule="auto"/>
+        <w:ind w:firstLine="720"/>
+        <w:rPr>
+          <w:rFonts w:ascii="Lucida Console" w:hAnsi="Lucida Console" w:cs="TimesNewRomanPSMT"/>
+          <w:color w:val="2E74B5" w:themeColor="accent1" w:themeShade="BF"/>
+          <w:szCs w:val="26"/>
+        </w:rPr>
+      </w:pPr>
+      <w:r>
+        <w:rPr>
+          <w:rFonts w:ascii="Lucida Console" w:hAnsi="Lucida Console" w:cs="TimesNewRomanPSMT"/>
+          <w:color w:val="2E74B5" w:themeColor="accent1" w:themeShade="BF"/>
+          <w:szCs w:val="26"/>
+        </w:rPr>
+        <w:t>ORDER BY ?hotspot ?bird_species</w:t>
+      </w:r>
+    </w:p>
+    <w:p>
+      <w:pPr>
+        <w:autoSpaceDE w:val="0"/>
+        <w:autoSpaceDN w:val="0"/>
+        <w:adjustRightInd w:val="0"/>
+        <w:spacing w:after="0" w:line="360" w:lineRule="auto"/>
+        <w:ind w:firstLine="720"/>
+        <w:jc w:val="both"/>
+        <w:rPr>
+          <w:rFonts w:ascii="TimesNewRomanPSMT" w:hAnsi="TimesNewRomanPSMT" w:cs="TimesNewRomanPSMT"/>
+          <w:sz w:val="26"/>
+          <w:szCs w:val="28"/>
+        </w:rPr>
+      </w:pPr>
+    </w:p>
+    <w:p>
+      <w:pPr>
+        <w:autoSpaceDE w:val="0"/>
+        <w:autoSpaceDN w:val="0"/>
+        <w:adjustRightInd w:val="0"/>
+        <w:spacing w:after="0" w:line="360" w:lineRule="auto"/>
+        <w:ind w:firstLine="720"/>
+        <w:jc w:val="both"/>
+        <w:rPr>
+          <w:rFonts w:ascii="TimesNewRomanPSMT" w:hAnsi="TimesNewRomanPSMT" w:cs="TimesNewRomanPSMT"/>
+          <w:sz w:val="26"/>
+          <w:szCs w:val="28"/>
+        </w:rPr>
+      </w:pPr>
+      <w:r>
+        <w:rPr>
+          <w:rFonts w:ascii="TimesNewRomanPSMT" w:hAnsi="TimesNewRomanPSMT" w:cs="TimesNewRomanPSMT"/>
+          <w:sz w:val="26"/>
+          <w:szCs w:val="28"/>
+        </w:rPr>
+        <w:t>→ The following query fetches all the</w:t>
+      </w:r>
+      <w:r>
+        <w:rPr>
+          <w:rFonts w:ascii="TimesNewRomanPSMT" w:hAnsi="TimesNewRomanPSMT" w:cs="TimesNewRomanPSMT"/>
+          <w:sz w:val="26"/>
+          <w:szCs w:val="28"/>
+        </w:rPr>
+        <w:t xml:space="preserve"> tweets present in the database:</w:t>
+      </w:r>
+    </w:p>
+    <w:p>
+      <w:pPr>
+        <w:autoSpaceDE w:val="0"/>
+        <w:autoSpaceDN w:val="0"/>
+        <w:adjustRightInd w:val="0"/>
+        <w:spacing w:after="0" w:line="360" w:lineRule="auto"/>
+        <w:ind w:firstLine="720"/>
+        <w:jc w:val="both"/>
+        <w:rPr>
+          <w:rFonts w:ascii="TimesNewRomanPSMT" w:hAnsi="TimesNewRomanPSMT" w:cs="TimesNewRomanPSMT"/>
+          <w:sz w:val="26"/>
+          <w:szCs w:val="28"/>
+        </w:rPr>
+      </w:pPr>
+    </w:p>
+    <w:p>
+      <w:pPr>
+        <w:autoSpaceDE w:val="0"/>
+        <w:autoSpaceDN w:val="0"/>
+        <w:adjustRightInd w:val="0"/>
+        <w:spacing w:after="0" w:line="360" w:lineRule="auto"/>
+        <w:ind w:firstLine="720"/>
+        <w:jc w:val="both"/>
+        <w:rPr>
+          <w:rFonts w:ascii="Lucida Console" w:hAnsi="Lucida Console" w:cs="TimesNewRomanPSMT"/>
+          <w:color w:val="2E74B5" w:themeColor="accent1" w:themeShade="BF"/>
+          <w:szCs w:val="28"/>
+        </w:rPr>
+      </w:pPr>
+      <w:r>
+        <w:rPr>
+          <w:rFonts w:ascii="Lucida Console" w:hAnsi="Lucida Console" w:cs="TimesNewRomanPSMT"/>
+          <w:color w:val="2E74B5" w:themeColor="accent1" w:themeShade="BF"/>
+          <w:szCs w:val="28"/>
+        </w:rPr>
+        <w:t>PREFIX bimr: &lt;http://xmlns.com/bimr#&gt;</w:t>
+      </w:r>
+    </w:p>
+    <w:p>
+      <w:pPr>
+        <w:autoSpaceDE w:val="0"/>
+        <w:autoSpaceDN w:val="0"/>
+        <w:adjustRightInd w:val="0"/>
+        <w:spacing w:after="0" w:line="360" w:lineRule="auto"/>
+        <w:ind w:firstLine="720"/>
+        <w:jc w:val="both"/>
+        <w:rPr>
+          <w:rFonts w:ascii="Lucida Console" w:hAnsi="Lucida Console" w:cs="TimesNewRomanPSMT"/>
+          <w:color w:val="2E74B5" w:themeColor="accent1" w:themeShade="BF"/>
+          <w:szCs w:val="28"/>
+        </w:rPr>
+      </w:pPr>
+      <w:r>
+        <w:rPr>
+          <w:rFonts w:ascii="Lucida Console" w:hAnsi="Lucida Console" w:cs="TimesNewRomanPSMT"/>
+          <w:color w:val="2E74B5" w:themeColor="accent1" w:themeShade="BF"/>
+          <w:szCs w:val="28"/>
+        </w:rPr>
+        <w:t>PREFIX user: &lt;http://xmlns.com/bimr/user#&gt;</w:t>
+      </w:r>
+    </w:p>
+    <w:p>
+      <w:pPr>
+        <w:autoSpaceDE w:val="0"/>
+        <w:autoSpaceDN w:val="0"/>
+        <w:adjustRightInd w:val="0"/>
+        <w:spacing w:after="0" w:line="360" w:lineRule="auto"/>
+        <w:ind w:firstLine="720"/>
+        <w:jc w:val="both"/>
+        <w:rPr>
+          <w:rFonts w:ascii="Lucida Console" w:hAnsi="Lucida Console" w:cs="TimesNewRomanPSMT"/>
+          <w:color w:val="2E74B5" w:themeColor="accent1" w:themeShade="BF"/>
+          <w:szCs w:val="28"/>
+        </w:rPr>
+      </w:pPr>
+      <w:r>
+        <w:rPr>
+          <w:rFonts w:ascii="Lucida Console" w:hAnsi="Lucida Console" w:cs="TimesNewRomanPSMT"/>
+          <w:color w:val="2E74B5" w:themeColor="accent1" w:themeShade="BF"/>
+          <w:szCs w:val="28"/>
+        </w:rPr>
+        <w:t>PREFIX tweet: &lt;http://xmlns.com/bimr/tweet#&gt;</w:t>
+      </w:r>
+    </w:p>
+    <w:p>
+      <w:pPr>
+        <w:autoSpaceDE w:val="0"/>
+        <w:autoSpaceDN w:val="0"/>
+        <w:adjustRightInd w:val="0"/>
+        <w:spacing w:after="0" w:line="360" w:lineRule="auto"/>
+        <w:ind w:firstLine="720"/>
+        <w:jc w:val="both"/>
+        <w:rPr>
+          <w:rFonts w:ascii="Lucida Console" w:hAnsi="Lucida Console" w:cs="TimesNewRomanPSMT"/>
+          <w:color w:val="2E74B5" w:themeColor="accent1" w:themeShade="BF"/>
+          <w:szCs w:val="28"/>
+        </w:rPr>
+      </w:pPr>
+      <w:r>
+        <w:rPr>
+          <w:rFonts w:ascii="Lucida Console" w:hAnsi="Lucida Console" w:cs="TimesNewRomanPSMT"/>
+          <w:color w:val="2E74B5" w:themeColor="accent1" w:themeShade="BF"/>
+          <w:szCs w:val="28"/>
+        </w:rPr>
+        <w:t>PREFIX location: &lt;http://xmlns.com/bimr/location#&gt;</w:t>
+      </w:r>
+    </w:p>
+    <w:p>
+      <w:pPr>
+        <w:autoSpaceDE w:val="0"/>
+        <w:autoSpaceDN w:val="0"/>
+        <w:adjustRightInd w:val="0"/>
+        <w:spacing w:after="0" w:line="360" w:lineRule="auto"/>
+        <w:ind w:firstLine="720"/>
+        <w:jc w:val="both"/>
+        <w:rPr>
+          <w:rFonts w:ascii="Lucida Console" w:hAnsi="Lucida Console" w:cs="TimesNewRomanPSMT"/>
+          <w:color w:val="2E74B5" w:themeColor="accent1" w:themeShade="BF"/>
+          <w:szCs w:val="28"/>
+        </w:rPr>
+      </w:pPr>
+      <w:r>
+        <w:rPr>
+          <w:rFonts w:ascii="Lucida Console" w:hAnsi="Lucida Console" w:cs="TimesNewRomanPSMT"/>
+          <w:color w:val="2E74B5" w:themeColor="accent1" w:themeShade="BF"/>
+          <w:szCs w:val="28"/>
+        </w:rPr>
+        <w:t>PREFIX observation: &lt;http://xmlns.com/bimr/observation#&gt;</w:t>
+      </w:r>
+    </w:p>
+    <w:p>
+      <w:pPr>
+        <w:autoSpaceDE w:val="0"/>
+        <w:autoSpaceDN w:val="0"/>
+        <w:adjustRightInd w:val="0"/>
+        <w:spacing w:after="0" w:line="360" w:lineRule="auto"/>
+        <w:ind w:firstLine="720"/>
+        <w:jc w:val="both"/>
+        <w:rPr>
+          <w:rFonts w:ascii="Lucida Console" w:hAnsi="Lucida Console" w:cs="TimesNewRomanPSMT"/>
+          <w:color w:val="2E74B5" w:themeColor="accent1" w:themeShade="BF"/>
+          <w:szCs w:val="28"/>
+        </w:rPr>
+      </w:pPr>
+      <w:r>
+        <w:rPr>
+          <w:rFonts w:ascii="Lucida Console" w:hAnsi="Lucida Console" w:cs="TimesNewRomanPSMT"/>
+          <w:color w:val="2E74B5" w:themeColor="accent1" w:themeShade="BF"/>
+          <w:szCs w:val="28"/>
+        </w:rPr>
+        <w:t>PREFIX hotspot: &lt;http://xmlns.com/bimr/hotspot#&gt;</w:t>
+      </w:r>
+    </w:p>
+    <w:p>
+      <w:pPr>
+        <w:autoSpaceDE w:val="0"/>
+        <w:autoSpaceDN w:val="0"/>
+        <w:adjustRightInd w:val="0"/>
+        <w:spacing w:after="0" w:line="360" w:lineRule="auto"/>
+        <w:ind w:firstLine="720"/>
+        <w:jc w:val="both"/>
+        <w:rPr>
+          <w:rFonts w:ascii="Lucida Console" w:hAnsi="Lucida Console" w:cs="TimesNewRomanPSMT"/>
+          <w:color w:val="2E74B5" w:themeColor="accent1" w:themeShade="BF"/>
+          <w:szCs w:val="28"/>
+        </w:rPr>
+      </w:pPr>
+    </w:p>
+    <w:p>
+      <w:pPr>
+        <w:autoSpaceDE w:val="0"/>
+        <w:autoSpaceDN w:val="0"/>
+        <w:adjustRightInd w:val="0"/>
+        <w:spacing w:after="0" w:line="360" w:lineRule="auto"/>
+        <w:ind w:firstLine="720"/>
+        <w:jc w:val="both"/>
+        <w:rPr>
+          <w:rFonts w:ascii="Lucida Console" w:hAnsi="Lucida Console" w:cs="TimesNewRomanPSMT"/>
+          <w:color w:val="2E74B5" w:themeColor="accent1" w:themeShade="BF"/>
+          <w:szCs w:val="28"/>
+        </w:rPr>
+      </w:pPr>
+      <w:r>
+        <w:rPr>
+          <w:rFonts w:ascii="Lucida Console" w:hAnsi="Lucida Console" w:cs="TimesNewRomanPSMT"/>
+          <w:color w:val="2E74B5" w:themeColor="accent1" w:themeShade="BF"/>
+          <w:szCs w:val="28"/>
+        </w:rPr>
+        <w:t>SELECT DISTINCT ?tweet_id ?tweet_text ?tweet_language ?author ?link</w:t>
+      </w:r>
+    </w:p>
+    <w:p>
+      <w:pPr>
+        <w:autoSpaceDE w:val="0"/>
+        <w:autoSpaceDN w:val="0"/>
+        <w:adjustRightInd w:val="0"/>
+        <w:spacing w:after="0" w:line="360" w:lineRule="auto"/>
+        <w:ind w:firstLine="720"/>
+        <w:jc w:val="both"/>
+        <w:rPr>
+          <w:rFonts w:ascii="Lucida Console" w:hAnsi="Lucida Console" w:cs="TimesNewRomanPSMT"/>
+          <w:color w:val="2E74B5" w:themeColor="accent1" w:themeShade="BF"/>
+          <w:szCs w:val="28"/>
+        </w:rPr>
+      </w:pPr>
+      <w:r>
+        <w:rPr>
+          <w:rFonts w:ascii="Lucida Console" w:hAnsi="Lucida Console" w:cs="TimesNewRomanPSMT"/>
+          <w:color w:val="2E74B5" w:themeColor="accent1" w:themeShade="BF"/>
+          <w:szCs w:val="28"/>
+        </w:rPr>
+        <w:t>WHERE {</w:t>
+      </w:r>
+    </w:p>
+    <w:p>
+      <w:pPr>
+        <w:autoSpaceDE w:val="0"/>
+        <w:autoSpaceDN w:val="0"/>
+        <w:adjustRightInd w:val="0"/>
+        <w:spacing w:after="0" w:line="360" w:lineRule="auto"/>
+        <w:ind w:firstLine="720"/>
+        <w:jc w:val="both"/>
+        <w:rPr>
+          <w:rFonts w:ascii="Lucida Console" w:hAnsi="Lucida Console" w:cs="TimesNewRomanPSMT"/>
+          <w:color w:val="2E74B5" w:themeColor="accent1" w:themeShade="BF"/>
+          <w:szCs w:val="28"/>
+        </w:rPr>
+      </w:pPr>
+      <w:r>
+        <w:rPr>
+          <w:rFonts w:ascii="Lucida Console" w:hAnsi="Lucida Console" w:cs="TimesNewRomanPSMT"/>
+          <w:color w:val="2E74B5" w:themeColor="accent1" w:themeShade="BF"/>
+          <w:szCs w:val="28"/>
+        </w:rPr>
+        <w:t xml:space="preserve">  ?tweet  tweet:tweetId ?tweet_id;</w:t>
+      </w:r>
+    </w:p>
+    <w:p>
+      <w:pPr>
+        <w:autoSpaceDE w:val="0"/>
+        <w:autoSpaceDN w:val="0"/>
+        <w:adjustRightInd w:val="0"/>
+        <w:spacing w:after="0" w:line="360" w:lineRule="auto"/>
+        <w:ind w:firstLine="720"/>
+        <w:jc w:val="both"/>
+        <w:rPr>
+          <w:rFonts w:ascii="Lucida Console" w:hAnsi="Lucida Console" w:cs="TimesNewRomanPSMT"/>
+          <w:color w:val="2E74B5" w:themeColor="accent1" w:themeShade="BF"/>
+          <w:szCs w:val="28"/>
+        </w:rPr>
+      </w:pPr>
+      <w:r>
+        <w:rPr>
+          <w:rFonts w:ascii="Lucida Console" w:hAnsi="Lucida Console" w:cs="TimesNewRomanPSMT"/>
+          <w:color w:val="2E74B5" w:themeColor="accent1" w:themeShade="BF"/>
+          <w:szCs w:val="28"/>
+        </w:rPr>
+        <w:t xml:space="preserve">          tweet:text ?tweet_text;</w:t>
+      </w:r>
+    </w:p>
+    <w:p>
+      <w:pPr>
+        <w:autoSpaceDE w:val="0"/>
+        <w:autoSpaceDN w:val="0"/>
+        <w:adjustRightInd w:val="0"/>
+        <w:spacing w:after="0" w:line="360" w:lineRule="auto"/>
+        <w:ind w:firstLine="720"/>
+        <w:jc w:val="both"/>
+        <w:rPr>
+          <w:rFonts w:ascii="Lucida Console" w:hAnsi="Lucida Console" w:cs="TimesNewRomanPSMT"/>
+          <w:color w:val="2E74B5" w:themeColor="accent1" w:themeShade="BF"/>
+          <w:szCs w:val="28"/>
+        </w:rPr>
+      </w:pPr>
+      <w:r>
+        <w:rPr>
+          <w:rFonts w:ascii="Lucida Console" w:hAnsi="Lucida Console" w:cs="TimesNewRomanPSMT"/>
+          <w:color w:val="2E74B5" w:themeColor="accent1" w:themeShade="BF"/>
+          <w:szCs w:val="28"/>
+        </w:rPr>
+        <w:t xml:space="preserve">          tweet:language ?tweet_language.</w:t>
+      </w:r>
+    </w:p>
+    <w:p>
+      <w:pPr>
+        <w:autoSpaceDE w:val="0"/>
+        <w:autoSpaceDN w:val="0"/>
+        <w:adjustRightInd w:val="0"/>
+        <w:spacing w:after="0" w:line="360" w:lineRule="auto"/>
+        <w:ind w:firstLine="720"/>
+        <w:jc w:val="both"/>
+        <w:rPr>
+          <w:rFonts w:ascii="Lucida Console" w:hAnsi="Lucida Console" w:cs="TimesNewRomanPSMT"/>
+          <w:color w:val="2E74B5" w:themeColor="accent1" w:themeShade="BF"/>
+          <w:szCs w:val="28"/>
+        </w:rPr>
+      </w:pPr>
+      <w:r>
+        <w:rPr>
+          <w:rFonts w:ascii="Lucida Console" w:hAnsi="Lucida Console" w:cs="TimesNewRomanPSMT"/>
+          <w:color w:val="2E74B5" w:themeColor="accent1" w:themeShade="BF"/>
+          <w:szCs w:val="28"/>
+        </w:rPr>
+        <w:lastRenderedPageBreak/>
+        <w:t xml:space="preserve">  OPTIONAL {</w:t>
+      </w:r>
+    </w:p>
+    <w:p>
+      <w:pPr>
+        <w:autoSpaceDE w:val="0"/>
+        <w:autoSpaceDN w:val="0"/>
+        <w:adjustRightInd w:val="0"/>
+        <w:spacing w:after="0" w:line="360" w:lineRule="auto"/>
+        <w:ind w:firstLine="720"/>
+        <w:jc w:val="both"/>
+        <w:rPr>
+          <w:rFonts w:ascii="Lucida Console" w:hAnsi="Lucida Console" w:cs="TimesNewRomanPSMT"/>
+          <w:color w:val="2E74B5" w:themeColor="accent1" w:themeShade="BF"/>
+          <w:szCs w:val="28"/>
+        </w:rPr>
+      </w:pPr>
+      <w:r>
+        <w:rPr>
+          <w:rFonts w:ascii="Lucida Console" w:hAnsi="Lucida Console" w:cs="TimesNewRomanPSMT"/>
+          <w:color w:val="2E74B5" w:themeColor="accent1" w:themeShade="BF"/>
+          <w:szCs w:val="28"/>
+        </w:rPr>
+        <w:t xml:space="preserve">    ?tweet tweet:author ?author;</w:t>
+      </w:r>
+    </w:p>
+    <w:p>
+      <w:pPr>
+        <w:autoSpaceDE w:val="0"/>
+        <w:autoSpaceDN w:val="0"/>
+        <w:adjustRightInd w:val="0"/>
+        <w:spacing w:after="0" w:line="360" w:lineRule="auto"/>
+        <w:ind w:firstLine="720"/>
+        <w:jc w:val="both"/>
+        <w:rPr>
+          <w:rFonts w:ascii="Lucida Console" w:hAnsi="Lucida Console" w:cs="TimesNewRomanPSMT"/>
+          <w:color w:val="2E74B5" w:themeColor="accent1" w:themeShade="BF"/>
+          <w:szCs w:val="28"/>
+        </w:rPr>
+      </w:pPr>
+      <w:r>
+        <w:rPr>
+          <w:rFonts w:ascii="Lucida Console" w:hAnsi="Lucida Console" w:cs="TimesNewRomanPSMT"/>
+          <w:color w:val="2E74B5" w:themeColor="accent1" w:themeShade="BF"/>
+          <w:szCs w:val="28"/>
+        </w:rPr>
+        <w:t xml:space="preserve">         tweet:link ?link;</w:t>
+      </w:r>
+    </w:p>
+    <w:p>
+      <w:pPr>
+        <w:autoSpaceDE w:val="0"/>
+        <w:autoSpaceDN w:val="0"/>
+        <w:adjustRightInd w:val="0"/>
+        <w:spacing w:after="0" w:line="360" w:lineRule="auto"/>
+        <w:ind w:firstLine="720"/>
+        <w:jc w:val="both"/>
+        <w:rPr>
+          <w:rFonts w:ascii="Lucida Console" w:hAnsi="Lucida Console" w:cs="TimesNewRomanPSMT"/>
+          <w:color w:val="2E74B5" w:themeColor="accent1" w:themeShade="BF"/>
+          <w:szCs w:val="28"/>
+        </w:rPr>
+      </w:pPr>
+      <w:r>
+        <w:rPr>
+          <w:rFonts w:ascii="Lucida Console" w:hAnsi="Lucida Console" w:cs="TimesNewRomanPSMT"/>
+          <w:color w:val="2E74B5" w:themeColor="accent1" w:themeShade="BF"/>
+          <w:szCs w:val="28"/>
+        </w:rPr>
+        <w:t xml:space="preserve">  }</w:t>
+      </w:r>
+    </w:p>
+    <w:p>
+      <w:pPr>
+        <w:autoSpaceDE w:val="0"/>
+        <w:autoSpaceDN w:val="0"/>
+        <w:adjustRightInd w:val="0"/>
+        <w:spacing w:after="0" w:line="360" w:lineRule="auto"/>
+        <w:ind w:firstLine="720"/>
+        <w:jc w:val="both"/>
+        <w:rPr>
+          <w:rFonts w:ascii="Lucida Console" w:hAnsi="Lucida Console" w:cs="TimesNewRomanPSMT"/>
+          <w:color w:val="2E74B5" w:themeColor="accent1" w:themeShade="BF"/>
+          <w:szCs w:val="28"/>
+        </w:rPr>
+      </w:pPr>
+      <w:r>
+        <w:rPr>
+          <w:rFonts w:ascii="Lucida Console" w:hAnsi="Lucida Console" w:cs="TimesNewRomanPSMT"/>
+          <w:color w:val="2E74B5" w:themeColor="accent1" w:themeShade="BF"/>
+          <w:szCs w:val="28"/>
+        </w:rPr>
+        <w:t>}</w:t>
+      </w:r>
+    </w:p>
+    <w:p>
+      <w:pPr>
+        <w:autoSpaceDE w:val="0"/>
+        <w:autoSpaceDN w:val="0"/>
+        <w:adjustRightInd w:val="0"/>
+        <w:spacing w:after="0" w:line="360" w:lineRule="auto"/>
+        <w:ind w:firstLine="720"/>
+        <w:jc w:val="both"/>
+        <w:rPr>
+          <w:rFonts w:ascii="TimesNewRomanPSMT" w:hAnsi="TimesNewRomanPSMT" w:cs="TimesNewRomanPSMT"/>
+          <w:sz w:val="26"/>
+          <w:szCs w:val="28"/>
+        </w:rPr>
+      </w:pPr>
+    </w:p>
+    <w:p>
+      <w:pPr>
+        <w:autoSpaceDE w:val="0"/>
+        <w:autoSpaceDN w:val="0"/>
+        <w:adjustRightInd w:val="0"/>
+        <w:spacing w:after="0" w:line="360" w:lineRule="auto"/>
+        <w:ind w:firstLine="720"/>
+        <w:jc w:val="both"/>
+        <w:rPr>
+          <w:rFonts w:ascii="TimesNewRomanPSMT" w:hAnsi="TimesNewRomanPSMT" w:cs="TimesNewRomanPSMT"/>
+          <w:sz w:val="26"/>
+          <w:szCs w:val="28"/>
+        </w:rPr>
+      </w:pPr>
+      <w:r>
+        <w:rPr>
+          <w:rFonts w:ascii="TimesNewRomanPSMT" w:hAnsi="TimesNewRomanPSMT" w:cs="TimesNewRomanPSMT"/>
+          <w:sz w:val="26"/>
+          <w:szCs w:val="28"/>
+        </w:rPr>
+        <w:t>→ T</w:t>
+      </w:r>
+      <w:r>
+        <w:rPr>
+          <w:rFonts w:ascii="TimesNewRomanPSMT" w:hAnsi="TimesNewRomanPSMT" w:cs="TimesNewRomanPSMT"/>
+          <w:sz w:val="26"/>
+          <w:szCs w:val="28"/>
+        </w:rPr>
+        <w:t xml:space="preserve">he </w:t>
+      </w:r>
+      <w:r>
+        <w:rPr>
+          <w:rFonts w:ascii="TimesNewRomanPSMT" w:hAnsi="TimesNewRomanPSMT" w:cs="TimesNewRomanPSMT"/>
+          <w:sz w:val="26"/>
+          <w:szCs w:val="28"/>
+        </w:rPr>
+        <w:t>next query returns the most observed species (by occurrence number)</w:t>
+      </w:r>
+      <w:r>
+        <w:rPr>
+          <w:rFonts w:ascii="TimesNewRomanPSMT" w:hAnsi="TimesNewRomanPSMT" w:cs="TimesNewRomanPSMT"/>
+          <w:sz w:val="26"/>
+          <w:szCs w:val="28"/>
+        </w:rPr>
+        <w:t>:</w:t>
+      </w:r>
+    </w:p>
+    <w:p>
+      <w:pPr>
+        <w:autoSpaceDE w:val="0"/>
+        <w:autoSpaceDN w:val="0"/>
+        <w:adjustRightInd w:val="0"/>
+        <w:spacing w:after="0" w:line="360" w:lineRule="auto"/>
+        <w:ind w:firstLine="720"/>
+        <w:jc w:val="both"/>
+        <w:rPr>
+          <w:rFonts w:ascii="TimesNewRomanPSMT" w:hAnsi="TimesNewRomanPSMT" w:cs="TimesNewRomanPSMT"/>
+          <w:sz w:val="26"/>
+          <w:szCs w:val="28"/>
+        </w:rPr>
+      </w:pPr>
+    </w:p>
+    <w:p>
+      <w:pPr>
+        <w:autoSpaceDE w:val="0"/>
+        <w:autoSpaceDN w:val="0"/>
+        <w:adjustRightInd w:val="0"/>
+        <w:spacing w:after="0" w:line="360" w:lineRule="auto"/>
+        <w:ind w:firstLine="720"/>
+        <w:jc w:val="both"/>
+        <w:rPr>
+          <w:rFonts w:ascii="Lucida Console" w:hAnsi="Lucida Console" w:cs="TimesNewRomanPSMT"/>
+          <w:color w:val="2E74B5" w:themeColor="accent1" w:themeShade="BF"/>
+          <w:szCs w:val="28"/>
+        </w:rPr>
+      </w:pPr>
+      <w:r>
+        <w:rPr>
+          <w:rFonts w:ascii="Lucida Console" w:hAnsi="Lucida Console" w:cs="TimesNewRomanPSMT"/>
+          <w:color w:val="2E74B5" w:themeColor="accent1" w:themeShade="BF"/>
+          <w:szCs w:val="28"/>
+        </w:rPr>
+        <w:t>PREFIX user: &lt;http://xmlns.com/bimr/user#&gt;</w:t>
+      </w:r>
+    </w:p>
+    <w:p>
+      <w:pPr>
+        <w:autoSpaceDE w:val="0"/>
+        <w:autoSpaceDN w:val="0"/>
+        <w:adjustRightInd w:val="0"/>
+        <w:spacing w:after="0" w:line="360" w:lineRule="auto"/>
+        <w:ind w:firstLine="720"/>
+        <w:jc w:val="both"/>
+        <w:rPr>
+          <w:rFonts w:ascii="Lucida Console" w:hAnsi="Lucida Console" w:cs="TimesNewRomanPSMT"/>
+          <w:color w:val="2E74B5" w:themeColor="accent1" w:themeShade="BF"/>
+          <w:szCs w:val="28"/>
+        </w:rPr>
+      </w:pPr>
+      <w:r>
+        <w:rPr>
+          <w:rFonts w:ascii="Lucida Console" w:hAnsi="Lucida Console" w:cs="TimesNewRomanPSMT"/>
+          <w:color w:val="2E74B5" w:themeColor="accent1" w:themeShade="BF"/>
+          <w:szCs w:val="28"/>
+        </w:rPr>
+        <w:t>PREFIX tweet: &lt;http://xmlns.com/bimr/tweet#&gt;</w:t>
+      </w:r>
+    </w:p>
+    <w:p>
+      <w:pPr>
+        <w:autoSpaceDE w:val="0"/>
+        <w:autoSpaceDN w:val="0"/>
+        <w:adjustRightInd w:val="0"/>
+        <w:spacing w:after="0" w:line="360" w:lineRule="auto"/>
+        <w:ind w:firstLine="720"/>
+        <w:jc w:val="both"/>
+        <w:rPr>
+          <w:rFonts w:ascii="Lucida Console" w:hAnsi="Lucida Console" w:cs="TimesNewRomanPSMT"/>
+          <w:color w:val="2E74B5" w:themeColor="accent1" w:themeShade="BF"/>
+          <w:szCs w:val="28"/>
+        </w:rPr>
+      </w:pPr>
+      <w:r>
+        <w:rPr>
+          <w:rFonts w:ascii="Lucida Console" w:hAnsi="Lucida Console" w:cs="TimesNewRomanPSMT"/>
+          <w:color w:val="2E74B5" w:themeColor="accent1" w:themeShade="BF"/>
+          <w:szCs w:val="28"/>
+        </w:rPr>
+        <w:t>PREFIX location: &lt;http://xmlns.com/bimr/location#&gt;</w:t>
+      </w:r>
+    </w:p>
+    <w:p>
+      <w:pPr>
+        <w:autoSpaceDE w:val="0"/>
+        <w:autoSpaceDN w:val="0"/>
+        <w:adjustRightInd w:val="0"/>
+        <w:spacing w:after="0" w:line="360" w:lineRule="auto"/>
+        <w:ind w:firstLine="720"/>
+        <w:jc w:val="both"/>
+        <w:rPr>
+          <w:rFonts w:ascii="Lucida Console" w:hAnsi="Lucida Console" w:cs="TimesNewRomanPSMT"/>
+          <w:color w:val="2E74B5" w:themeColor="accent1" w:themeShade="BF"/>
+          <w:szCs w:val="28"/>
+        </w:rPr>
+      </w:pPr>
+      <w:r>
+        <w:rPr>
+          <w:rFonts w:ascii="Lucida Console" w:hAnsi="Lucida Console" w:cs="TimesNewRomanPSMT"/>
+          <w:color w:val="2E74B5" w:themeColor="accent1" w:themeShade="BF"/>
+          <w:szCs w:val="28"/>
+        </w:rPr>
+        <w:t>PREFIX observation: &lt;http://xmlns.com/bimr/observation#&gt;</w:t>
+      </w:r>
+    </w:p>
+    <w:p>
+      <w:pPr>
+        <w:autoSpaceDE w:val="0"/>
+        <w:autoSpaceDN w:val="0"/>
+        <w:adjustRightInd w:val="0"/>
+        <w:spacing w:after="0" w:line="360" w:lineRule="auto"/>
+        <w:ind w:firstLine="720"/>
+        <w:jc w:val="both"/>
+        <w:rPr>
+          <w:rFonts w:ascii="Lucida Console" w:hAnsi="Lucida Console" w:cs="TimesNewRomanPSMT"/>
+          <w:color w:val="2E74B5" w:themeColor="accent1" w:themeShade="BF"/>
+          <w:szCs w:val="28"/>
+        </w:rPr>
+      </w:pPr>
+      <w:r>
+        <w:rPr>
+          <w:rFonts w:ascii="Lucida Console" w:hAnsi="Lucida Console" w:cs="TimesNewRomanPSMT"/>
+          <w:color w:val="2E74B5" w:themeColor="accent1" w:themeShade="BF"/>
+          <w:szCs w:val="28"/>
+        </w:rPr>
+        <w:t>PREFIX hotspot: &lt;http://xmlns.com/bimr/hotspot#&gt;</w:t>
+      </w:r>
+    </w:p>
+    <w:p>
+      <w:pPr>
+        <w:autoSpaceDE w:val="0"/>
+        <w:autoSpaceDN w:val="0"/>
+        <w:adjustRightInd w:val="0"/>
+        <w:spacing w:after="0" w:line="360" w:lineRule="auto"/>
+        <w:ind w:firstLine="720"/>
+        <w:jc w:val="both"/>
+        <w:rPr>
+          <w:rFonts w:ascii="Lucida Console" w:hAnsi="Lucida Console" w:cs="TimesNewRomanPSMT"/>
+          <w:color w:val="2E74B5" w:themeColor="accent1" w:themeShade="BF"/>
+          <w:szCs w:val="28"/>
+        </w:rPr>
+      </w:pPr>
+      <w:r>
+        <w:rPr>
+          <w:rFonts w:ascii="Lucida Console" w:hAnsi="Lucida Console" w:cs="TimesNewRomanPSMT"/>
+          <w:color w:val="2E74B5" w:themeColor="accent1" w:themeShade="BF"/>
+          <w:szCs w:val="28"/>
+        </w:rPr>
+        <w:t>PREFIX uid: &lt;http://www.w3.org/2001/vcard-rdf/3.0#UID&gt;</w:t>
+      </w:r>
+    </w:p>
+    <w:p>
+      <w:pPr>
+        <w:autoSpaceDE w:val="0"/>
+        <w:autoSpaceDN w:val="0"/>
+        <w:adjustRightInd w:val="0"/>
+        <w:spacing w:after="0" w:line="360" w:lineRule="auto"/>
+        <w:ind w:firstLine="720"/>
+        <w:jc w:val="both"/>
+        <w:rPr>
+          <w:rFonts w:ascii="Lucida Console" w:hAnsi="Lucida Console" w:cs="TimesNewRomanPSMT"/>
+          <w:color w:val="2E74B5" w:themeColor="accent1" w:themeShade="BF"/>
+          <w:szCs w:val="28"/>
+        </w:rPr>
+      </w:pPr>
+      <w:r>
+        <w:rPr>
+          <w:rFonts w:ascii="Lucida Console" w:hAnsi="Lucida Console" w:cs="TimesNewRomanPSMT"/>
+          <w:color w:val="2E74B5" w:themeColor="accent1" w:themeShade="BF"/>
+          <w:szCs w:val="28"/>
+        </w:rPr>
+        <w:t>PREFIX name: &lt;http://www.w3.org/2001/vcard-rdf/3.0#NAME&gt;</w:t>
+      </w:r>
+    </w:p>
+    <w:p>
+      <w:pPr>
+        <w:autoSpaceDE w:val="0"/>
+        <w:autoSpaceDN w:val="0"/>
+        <w:adjustRightInd w:val="0"/>
+        <w:spacing w:after="0" w:line="360" w:lineRule="auto"/>
+        <w:ind w:firstLine="720"/>
+        <w:jc w:val="both"/>
+        <w:rPr>
+          <w:rFonts w:ascii="Lucida Console" w:hAnsi="Lucida Console" w:cs="TimesNewRomanPSMT"/>
+          <w:color w:val="2E74B5" w:themeColor="accent1" w:themeShade="BF"/>
+          <w:szCs w:val="28"/>
+        </w:rPr>
+      </w:pPr>
+    </w:p>
+    <w:p>
+      <w:pPr>
+        <w:autoSpaceDE w:val="0"/>
+        <w:autoSpaceDN w:val="0"/>
+        <w:adjustRightInd w:val="0"/>
+        <w:spacing w:after="0" w:line="360" w:lineRule="auto"/>
+        <w:ind w:firstLine="720"/>
+        <w:jc w:val="both"/>
+        <w:rPr>
+          <w:rFonts w:ascii="Lucida Console" w:hAnsi="Lucida Console" w:cs="TimesNewRomanPSMT"/>
+          <w:color w:val="2E74B5" w:themeColor="accent1" w:themeShade="BF"/>
+          <w:szCs w:val="28"/>
+        </w:rPr>
+      </w:pPr>
+      <w:r>
+        <w:rPr>
+          <w:rFonts w:ascii="Lucida Console" w:hAnsi="Lucida Console" w:cs="TimesNewRomanPSMT"/>
+          <w:color w:val="2E74B5" w:themeColor="accent1" w:themeShade="BF"/>
+          <w:szCs w:val="28"/>
+        </w:rPr>
+        <w:t>SELECT ?bird_species (COUNT(?bird_species) as ?occurence_number)</w:t>
+      </w:r>
+    </w:p>
+    <w:p>
+      <w:pPr>
+        <w:autoSpaceDE w:val="0"/>
+        <w:autoSpaceDN w:val="0"/>
+        <w:adjustRightInd w:val="0"/>
+        <w:spacing w:after="0" w:line="360" w:lineRule="auto"/>
+        <w:ind w:firstLine="720"/>
+        <w:jc w:val="both"/>
+        <w:rPr>
+          <w:rFonts w:ascii="Lucida Console" w:hAnsi="Lucida Console" w:cs="TimesNewRomanPSMT"/>
+          <w:color w:val="2E74B5" w:themeColor="accent1" w:themeShade="BF"/>
+          <w:szCs w:val="28"/>
+        </w:rPr>
+      </w:pPr>
+      <w:r>
+        <w:rPr>
+          <w:rFonts w:ascii="Lucida Console" w:hAnsi="Lucida Console" w:cs="TimesNewRomanPSMT"/>
+          <w:color w:val="2E74B5" w:themeColor="accent1" w:themeShade="BF"/>
+          <w:szCs w:val="28"/>
+        </w:rPr>
+        <w:t>WHERE {</w:t>
+      </w:r>
+    </w:p>
+    <w:p>
+      <w:pPr>
+        <w:autoSpaceDE w:val="0"/>
+        <w:autoSpaceDN w:val="0"/>
+        <w:adjustRightInd w:val="0"/>
+        <w:spacing w:after="0" w:line="360" w:lineRule="auto"/>
+        <w:ind w:firstLine="720"/>
+        <w:jc w:val="both"/>
+        <w:rPr>
+          <w:rFonts w:ascii="Lucida Console" w:hAnsi="Lucida Console" w:cs="TimesNewRomanPSMT"/>
+          <w:color w:val="2E74B5" w:themeColor="accent1" w:themeShade="BF"/>
+          <w:szCs w:val="28"/>
+        </w:rPr>
+      </w:pPr>
+      <w:r>
+        <w:rPr>
+          <w:rFonts w:ascii="Lucida Console" w:hAnsi="Lucida Console" w:cs="TimesNewRomanPSMT"/>
+          <w:color w:val="2E74B5" w:themeColor="accent1" w:themeShade="BF"/>
+          <w:szCs w:val="28"/>
+        </w:rPr>
+        <w:t xml:space="preserve">  ?hotspot hotspot:observation ?observation.</w:t>
+      </w:r>
+    </w:p>
+    <w:p>
+      <w:pPr>
+        <w:autoSpaceDE w:val="0"/>
+        <w:autoSpaceDN w:val="0"/>
+        <w:adjustRightInd w:val="0"/>
+        <w:spacing w:after="0" w:line="360" w:lineRule="auto"/>
+        <w:ind w:firstLine="720"/>
+        <w:jc w:val="both"/>
+        <w:rPr>
+          <w:rFonts w:ascii="Lucida Console" w:hAnsi="Lucida Console" w:cs="TimesNewRomanPSMT"/>
+          <w:color w:val="2E74B5" w:themeColor="accent1" w:themeShade="BF"/>
+          <w:szCs w:val="28"/>
+        </w:rPr>
+      </w:pPr>
+      <w:r>
+        <w:rPr>
+          <w:rFonts w:ascii="Lucida Console" w:hAnsi="Lucida Console" w:cs="TimesNewRomanPSMT"/>
+          <w:color w:val="2E74B5" w:themeColor="accent1" w:themeShade="BF"/>
+          <w:szCs w:val="28"/>
+        </w:rPr>
+        <w:t xml:space="preserve">  ?observation observation:informationSourceId ?information_source_id;</w:t>
+      </w:r>
+    </w:p>
+    <w:p>
+      <w:pPr>
+        <w:autoSpaceDE w:val="0"/>
+        <w:autoSpaceDN w:val="0"/>
+        <w:adjustRightInd w:val="0"/>
+        <w:spacing w:after="0" w:line="360" w:lineRule="auto"/>
+        <w:ind w:firstLine="720"/>
+        <w:jc w:val="both"/>
+        <w:rPr>
+          <w:rFonts w:ascii="Lucida Console" w:hAnsi="Lucida Console" w:cs="TimesNewRomanPSMT"/>
+          <w:color w:val="2E74B5" w:themeColor="accent1" w:themeShade="BF"/>
+          <w:szCs w:val="28"/>
+        </w:rPr>
+      </w:pPr>
+      <w:r>
+        <w:rPr>
+          <w:rFonts w:ascii="Lucida Console" w:hAnsi="Lucida Console" w:cs="TimesNewRomanPSMT"/>
+          <w:color w:val="2E74B5" w:themeColor="accent1" w:themeShade="BF"/>
+          <w:szCs w:val="28"/>
+        </w:rPr>
+        <w:t xml:space="preserve">               observation:birdSpecies ?bird_species;</w:t>
+      </w:r>
+    </w:p>
+    <w:p>
+      <w:pPr>
+        <w:autoSpaceDE w:val="0"/>
+        <w:autoSpaceDN w:val="0"/>
+        <w:adjustRightInd w:val="0"/>
+        <w:spacing w:after="0" w:line="360" w:lineRule="auto"/>
+        <w:ind w:firstLine="720"/>
+        <w:jc w:val="both"/>
+        <w:rPr>
+          <w:rFonts w:ascii="Lucida Console" w:hAnsi="Lucida Console" w:cs="TimesNewRomanPSMT"/>
+          <w:color w:val="2E74B5" w:themeColor="accent1" w:themeShade="BF"/>
+          <w:szCs w:val="28"/>
+        </w:rPr>
+      </w:pPr>
+      <w:r>
+        <w:rPr>
+          <w:rFonts w:ascii="Lucida Console" w:hAnsi="Lucida Console" w:cs="TimesNewRomanPSMT"/>
+          <w:color w:val="2E74B5" w:themeColor="accent1" w:themeShade="BF"/>
+          <w:szCs w:val="28"/>
+        </w:rPr>
+        <w:t>}</w:t>
+      </w:r>
+    </w:p>
+    <w:p>
+      <w:pPr>
+        <w:autoSpaceDE w:val="0"/>
+        <w:autoSpaceDN w:val="0"/>
+        <w:adjustRightInd w:val="0"/>
+        <w:spacing w:after="0" w:line="360" w:lineRule="auto"/>
+        <w:ind w:firstLine="720"/>
+        <w:jc w:val="both"/>
+        <w:rPr>
+          <w:rFonts w:ascii="Lucida Console" w:hAnsi="Lucida Console" w:cs="TimesNewRomanPSMT"/>
+          <w:color w:val="2E74B5" w:themeColor="accent1" w:themeShade="BF"/>
+          <w:szCs w:val="28"/>
+        </w:rPr>
+      </w:pPr>
+      <w:r>
+        <w:rPr>
+          <w:rFonts w:ascii="Lucida Console" w:hAnsi="Lucida Console" w:cs="TimesNewRomanPSMT"/>
+          <w:color w:val="2E74B5" w:themeColor="accent1" w:themeShade="BF"/>
+          <w:szCs w:val="28"/>
+        </w:rPr>
+        <w:t>GROUP BY (?bird_species)</w:t>
+      </w:r>
+    </w:p>
+    <w:p>
+      <w:pPr>
+        <w:autoSpaceDE w:val="0"/>
+        <w:autoSpaceDN w:val="0"/>
+        <w:adjustRightInd w:val="0"/>
+        <w:spacing w:after="0" w:line="360" w:lineRule="auto"/>
+        <w:ind w:firstLine="720"/>
+        <w:jc w:val="both"/>
+        <w:rPr>
+          <w:rFonts w:ascii="Lucida Console" w:hAnsi="Lucida Console" w:cs="TimesNewRomanPSMT"/>
+          <w:color w:val="2E74B5" w:themeColor="accent1" w:themeShade="BF"/>
+          <w:szCs w:val="28"/>
+        </w:rPr>
+      </w:pPr>
+      <w:r>
+        <w:rPr>
+          <w:rFonts w:ascii="Lucida Console" w:hAnsi="Lucida Console" w:cs="TimesNewRomanPSMT"/>
+          <w:color w:val="2E74B5" w:themeColor="accent1" w:themeShade="BF"/>
+          <w:szCs w:val="28"/>
+        </w:rPr>
+        <w:t>ORDER BY DESC(?occurence_number)</w:t>
       </w:r>
     </w:p>
     <w:p>
@@ -683,6 +2700,7 @@
           <w:sz w:val="26"/>
           <w:szCs w:val="28"/>
         </w:rPr>
+        <w:lastRenderedPageBreak/>
         <w:t>The way this application has been developed allows p</w:t>
       </w:r>
       <w:r>
@@ -1102,46 +3120,46 @@
           <w:sz w:val="26"/>
           <w:szCs w:val="28"/>
         </w:rPr>
+        <w:t xml:space="preserve">To avoid such situations, our Data Processing module filters those tweets using the Stanford NLP library. This </w:t>
+      </w:r>
+      <w:r>
+        <w:rPr>
+          <w:rFonts w:ascii="TimesNewRomanPSMT" w:hAnsi="TimesNewRomanPSMT" w:cs="TimesNewRomanPSMT"/>
+          <w:sz w:val="26"/>
+          <w:szCs w:val="28"/>
+        </w:rPr>
+        <w:t>is a team of faculty, postdocs, programmers and students who work together on algorithms that allow computers to process and understand human languages, by covering areas such as sentence understanding, automatic question answering, machine translation, syntactic parsing and tagging, sentiment analysis, and models of text and visual scenes, as well as applications of natural language processing to the digital humanities and computational social sciences.</w:t>
+      </w:r>
+      <w:r>
+        <w:rPr>
+          <w:rFonts w:ascii="TimesNewRomanPSMT" w:hAnsi="TimesNewRomanPSMT" w:cs="TimesNewRomanPSMT"/>
+          <w:sz w:val="26"/>
+          <w:szCs w:val="28"/>
+        </w:rPr>
+        <w:t xml:space="preserve"> </w:t>
+      </w:r>
+    </w:p>
+    <w:p>
+      <w:pPr>
+        <w:autoSpaceDE w:val="0"/>
+        <w:autoSpaceDN w:val="0"/>
+        <w:adjustRightInd w:val="0"/>
+        <w:spacing w:after="0" w:line="360" w:lineRule="auto"/>
+        <w:ind w:firstLine="720"/>
+        <w:jc w:val="both"/>
+        <w:rPr>
+          <w:rFonts w:ascii="TimesNewRomanPSMT" w:hAnsi="TimesNewRomanPSMT" w:cs="TimesNewRomanPSMT"/>
+          <w:sz w:val="26"/>
+          <w:szCs w:val="28"/>
+        </w:rPr>
+      </w:pPr>
+      <w:r>
+        <w:rPr>
+          <w:rFonts w:ascii="TimesNewRomanPSMT" w:hAnsi="TimesNewRomanPSMT" w:cs="TimesNewRomanPSMT"/>
+          <w:sz w:val="26"/>
+          <w:szCs w:val="28"/>
+        </w:rPr>
         <w:lastRenderedPageBreak/>
-        <w:t xml:space="preserve">To avoid such situations, our Data Processing module filters those tweets using the Stanford NLP library. This </w:t>
-      </w:r>
-      <w:r>
-        <w:rPr>
-          <w:rFonts w:ascii="TimesNewRomanPSMT" w:hAnsi="TimesNewRomanPSMT" w:cs="TimesNewRomanPSMT"/>
-          <w:sz w:val="26"/>
-          <w:szCs w:val="28"/>
-        </w:rPr>
-        <w:t>is a team of faculty, postdocs, programmers and students who work together on algorithms that allow computers to process and understand human languages, by covering areas such as sentence understanding, automatic question answering, machine translation, syntactic parsing and tagging, sentiment analysis, and models of text and visual scenes, as well as applications of natural language processing to the digital humanities and computational social sciences.</w:t>
-      </w:r>
-      <w:r>
-        <w:rPr>
-          <w:rFonts w:ascii="TimesNewRomanPSMT" w:hAnsi="TimesNewRomanPSMT" w:cs="TimesNewRomanPSMT"/>
-          <w:sz w:val="26"/>
-          <w:szCs w:val="28"/>
-        </w:rPr>
-        <w:t xml:space="preserve"> </w:t>
-      </w:r>
-    </w:p>
-    <w:p>
-      <w:pPr>
-        <w:autoSpaceDE w:val="0"/>
-        <w:autoSpaceDN w:val="0"/>
-        <w:adjustRightInd w:val="0"/>
-        <w:spacing w:after="0" w:line="360" w:lineRule="auto"/>
-        <w:ind w:firstLine="720"/>
-        <w:jc w:val="both"/>
-        <w:rPr>
-          <w:rFonts w:ascii="TimesNewRomanPSMT" w:hAnsi="TimesNewRomanPSMT" w:cs="TimesNewRomanPSMT"/>
-          <w:sz w:val="26"/>
-          <w:szCs w:val="28"/>
-        </w:rPr>
-      </w:pPr>
-      <w:r>
-        <w:rPr>
-          <w:rFonts w:ascii="TimesNewRomanPSMT" w:hAnsi="TimesNewRomanPSMT" w:cs="TimesNewRomanPSMT"/>
-          <w:sz w:val="26"/>
-          <w:szCs w:val="28"/>
-        </w:rPr>
         <w:t>This comes as an advantage over the other existent solutions</w:t>
       </w:r>
       <w:r>
@@ -1461,8 +3479,6 @@
           <w:szCs w:val="28"/>
         </w:rPr>
       </w:pPr>
-      <w:bookmarkStart w:id="0" w:name="_GoBack"/>
-      <w:bookmarkEnd w:id="0"/>
       <w:r>
         <w:rPr>
           <w:rFonts w:ascii="TimesNewRomanPSMT" w:hAnsi="TimesNewRomanPSMT" w:cs="TimesNewRomanPSMT"/>
@@ -1549,21 +3565,6 @@
         </w:rPr>
         <w:t>We can easily see that the application could handle a relatively small but important number of users in its incipient phases and could really have improvements on how it can handle the requests more efficiently in the future versions.</w:t>
       </w:r>
-    </w:p>
-    <w:p>
-      <w:pPr>
-        <w:autoSpaceDE w:val="0"/>
-        <w:autoSpaceDN w:val="0"/>
-        <w:adjustRightInd w:val="0"/>
-        <w:spacing w:after="0" w:line="360" w:lineRule="auto"/>
-        <w:ind w:firstLine="720"/>
-        <w:jc w:val="both"/>
-        <w:rPr>
-          <w:rFonts w:ascii="TimesNewRomanPSMT" w:hAnsi="TimesNewRomanPSMT" w:cs="TimesNewRomanPSMT"/>
-          <w:sz w:val="26"/>
-          <w:szCs w:val="28"/>
-        </w:rPr>
-      </w:pPr>
     </w:p>
     <w:sectPr>
       <w:pgSz w:w="12240" w:h="15840"/>
@@ -1995,6 +3996,17 @@
     <w:semiHidden/>
     <w:unhideWhenUsed/>
   </w:style>
+  <w:style w:type="character" w:styleId="Hyperlink">
+    <w:name w:val="Hyperlink"/>
+    <w:basedOn w:val="DefaultParagraphFont"/>
+    <w:uiPriority w:val="99"/>
+    <w:unhideWhenUsed/>
+    <w:rsid w:val="00317DE3"/>
+    <w:rPr>
+      <w:color w:val="0563C1" w:themeColor="hyperlink"/>
+      <w:u w:val="single"/>
+    </w:rPr>
+  </w:style>
 </w:styles>
 </file>
 

</xml_diff>

<commit_message>
[RE] Study case - BiMr - Dissertation Preparation #3
</commit_message>
<xml_diff>
--- a/docs/BiMr Study Case.docx
+++ b/docs/BiMr Study Case.docx
@@ -277,7 +277,23 @@
           <w:sz w:val="26"/>
           <w:szCs w:val="28"/>
         </w:rPr>
-        <w:t xml:space="preserve">this component will handle the collection of the data that will be used for the map. The data will be collected from the eBird API and from </w:t>
+        <w:t xml:space="preserve">this component will handle the collection of the data that will be used for the map. </w:t>
+      </w:r>
+      <w:r>
+        <w:rPr>
+          <w:rFonts w:ascii="TimesNewRomanPSMT" w:hAnsi="TimesNewRomanPSMT" w:cs="TimesNewRomanPSMT"/>
+          <w:sz w:val="26"/>
+          <w:szCs w:val="28"/>
+        </w:rPr>
+        <w:t xml:space="preserve">The data will be collected </w:t>
+      </w:r>
+      <w:r>
+        <w:rPr>
+          <w:rFonts w:ascii="TimesNewRomanPSMT" w:hAnsi="TimesNewRomanPSMT" w:cs="TimesNewRomanPSMT"/>
+          <w:sz w:val="26"/>
+          <w:szCs w:val="28"/>
+        </w:rPr>
+        <w:t xml:space="preserve">from </w:t>
       </w:r>
       <w:r>
         <w:rPr>
@@ -326,6 +342,14 @@
           <w:szCs w:val="28"/>
         </w:rPr>
         <w:t xml:space="preserve">. </w:t>
+      </w:r>
+      <w:r>
+        <w:rPr>
+          <w:rFonts w:ascii="TimesNewRomanPSMT" w:hAnsi="TimesNewRomanPSMT" w:cs="TimesNewRomanPSMT"/>
+          <w:sz w:val="26"/>
+          <w:szCs w:val="28"/>
+        </w:rPr>
+        <w:t>In future versions, we will make use of another, more specialized data source, the eBird API, from Cornell University, New York.</w:t>
       </w:r>
     </w:p>
     <w:p>
@@ -445,7 +469,23 @@
           <w:sz w:val="26"/>
           <w:szCs w:val="28"/>
         </w:rPr>
-        <w:t>birds where seen. As for the data from the</w:t>
+        <w:t xml:space="preserve">birds where seen. </w:t>
+      </w:r>
+      <w:r>
+        <w:rPr>
+          <w:rFonts w:ascii="TimesNewRomanPSMT" w:hAnsi="TimesNewRomanPSMT" w:cs="TimesNewRomanPSMT"/>
+          <w:sz w:val="26"/>
+          <w:szCs w:val="28"/>
+        </w:rPr>
+        <w:t xml:space="preserve">For </w:t>
+      </w:r>
+      <w:r>
+        <w:rPr>
+          <w:rFonts w:ascii="TimesNewRomanPSMT" w:hAnsi="TimesNewRomanPSMT" w:cs="TimesNewRomanPSMT"/>
+          <w:sz w:val="26"/>
+          <w:szCs w:val="28"/>
+        </w:rPr>
+        <w:t>the data from the</w:t>
       </w:r>
       <w:r>
         <w:rPr>
@@ -461,7 +501,16 @@
           <w:sz w:val="26"/>
           <w:szCs w:val="28"/>
         </w:rPr>
-        <w:t>check if the tweets contain the necessary information for it to be</w:t>
+        <w:t xml:space="preserve">check if the tweets contain the </w:t>
+      </w:r>
+      <w:r>
+        <w:rPr>
+          <w:rFonts w:ascii="TimesNewRomanPSMT" w:hAnsi="TimesNewRomanPSMT" w:cs="TimesNewRomanPSMT"/>
+          <w:sz w:val="26"/>
+          <w:szCs w:val="28"/>
+        </w:rPr>
+        <w:lastRenderedPageBreak/>
+        <w:t>necessary information for it to be</w:t>
       </w:r>
       <w:r>
         <w:rPr>
@@ -516,7 +565,6 @@
           <w:sz w:val="34"/>
           <w:szCs w:val="34"/>
         </w:rPr>
-        <w:lastRenderedPageBreak/>
         <w:t xml:space="preserve">• </w:t>
       </w:r>
       <w:r>
@@ -545,8 +593,6 @@
         </w:rPr>
         <w:t xml:space="preserve"> in the RDF format.</w:t>
       </w:r>
-      <w:bookmarkStart w:id="0" w:name="_GoBack"/>
-      <w:bookmarkEnd w:id="0"/>
     </w:p>
     <w:p>
       <w:pPr>
@@ -1149,6 +1195,7 @@
           <w:color w:val="2E74B5" w:themeColor="accent1" w:themeShade="BF"/>
           <w:szCs w:val="26"/>
         </w:rPr>
+        <w:lastRenderedPageBreak/>
         <w:t xml:space="preserve">               observation:tweet ?tweet;</w:t>
       </w:r>
     </w:p>
@@ -1215,51 +1262,744 @@
           <w:color w:val="2E74B5" w:themeColor="accent1" w:themeShade="BF"/>
           <w:szCs w:val="26"/>
         </w:rPr>
+        <w:t xml:space="preserve">  ?location location:latitude ?latitude;        </w:t>
+      </w:r>
+    </w:p>
+    <w:p>
+      <w:pPr>
+        <w:autoSpaceDE w:val="0"/>
+        <w:autoSpaceDN w:val="0"/>
+        <w:adjustRightInd w:val="0"/>
+        <w:spacing w:after="0" w:line="360" w:lineRule="auto"/>
+        <w:ind w:firstLine="720"/>
+        <w:rPr>
+          <w:rFonts w:ascii="Lucida Console" w:hAnsi="Lucida Console" w:cs="TimesNewRomanPSMT"/>
+          <w:color w:val="2E74B5" w:themeColor="accent1" w:themeShade="BF"/>
+          <w:szCs w:val="26"/>
+        </w:rPr>
+      </w:pPr>
+      <w:r>
+        <w:rPr>
+          <w:rFonts w:ascii="Lucida Console" w:hAnsi="Lucida Console" w:cs="TimesNewRomanPSMT"/>
+          <w:color w:val="2E74B5" w:themeColor="accent1" w:themeShade="BF"/>
+          <w:szCs w:val="26"/>
+        </w:rPr>
+        <w:t xml:space="preserve">            location:longitude ?longitude.</w:t>
+      </w:r>
+    </w:p>
+    <w:p>
+      <w:pPr>
+        <w:autoSpaceDE w:val="0"/>
+        <w:autoSpaceDN w:val="0"/>
+        <w:adjustRightInd w:val="0"/>
+        <w:spacing w:after="0" w:line="360" w:lineRule="auto"/>
+        <w:ind w:firstLine="720"/>
+        <w:rPr>
+          <w:rFonts w:ascii="Lucida Console" w:hAnsi="Lucida Console" w:cs="TimesNewRomanPSMT"/>
+          <w:color w:val="2E74B5" w:themeColor="accent1" w:themeShade="BF"/>
+          <w:szCs w:val="26"/>
+        </w:rPr>
+      </w:pPr>
+      <w:r>
+        <w:rPr>
+          <w:rFonts w:ascii="Lucida Console" w:hAnsi="Lucida Console" w:cs="TimesNewRomanPSMT"/>
+          <w:color w:val="2E74B5" w:themeColor="accent1" w:themeShade="BF"/>
+          <w:szCs w:val="26"/>
+        </w:rPr>
+        <w:t xml:space="preserve">  ?tweet  tweet:tweetId ?tweet_id;</w:t>
+      </w:r>
+    </w:p>
+    <w:p>
+      <w:pPr>
+        <w:autoSpaceDE w:val="0"/>
+        <w:autoSpaceDN w:val="0"/>
+        <w:adjustRightInd w:val="0"/>
+        <w:spacing w:after="0" w:line="360" w:lineRule="auto"/>
+        <w:ind w:firstLine="720"/>
+        <w:rPr>
+          <w:rFonts w:ascii="Lucida Console" w:hAnsi="Lucida Console" w:cs="TimesNewRomanPSMT"/>
+          <w:color w:val="2E74B5" w:themeColor="accent1" w:themeShade="BF"/>
+          <w:szCs w:val="26"/>
+        </w:rPr>
+      </w:pPr>
+      <w:r>
+        <w:rPr>
+          <w:rFonts w:ascii="Lucida Console" w:hAnsi="Lucida Console" w:cs="TimesNewRomanPSMT"/>
+          <w:color w:val="2E74B5" w:themeColor="accent1" w:themeShade="BF"/>
+          <w:szCs w:val="26"/>
+        </w:rPr>
+        <w:t xml:space="preserve">          tweet:text ?tweet_text;</w:t>
+      </w:r>
+    </w:p>
+    <w:p>
+      <w:pPr>
+        <w:autoSpaceDE w:val="0"/>
+        <w:autoSpaceDN w:val="0"/>
+        <w:adjustRightInd w:val="0"/>
+        <w:spacing w:after="0" w:line="360" w:lineRule="auto"/>
+        <w:ind w:firstLine="720"/>
+        <w:rPr>
+          <w:rFonts w:ascii="Lucida Console" w:hAnsi="Lucida Console" w:cs="TimesNewRomanPSMT"/>
+          <w:color w:val="2E74B5" w:themeColor="accent1" w:themeShade="BF"/>
+          <w:szCs w:val="26"/>
+        </w:rPr>
+      </w:pPr>
+      <w:r>
+        <w:rPr>
+          <w:rFonts w:ascii="Lucida Console" w:hAnsi="Lucida Console" w:cs="TimesNewRomanPSMT"/>
+          <w:color w:val="2E74B5" w:themeColor="accent1" w:themeShade="BF"/>
+          <w:szCs w:val="26"/>
+        </w:rPr>
+        <w:t xml:space="preserve">          tweet:language ?tweet_language.</w:t>
+      </w:r>
+    </w:p>
+    <w:p>
+      <w:pPr>
+        <w:autoSpaceDE w:val="0"/>
+        <w:autoSpaceDN w:val="0"/>
+        <w:adjustRightInd w:val="0"/>
+        <w:spacing w:after="0" w:line="360" w:lineRule="auto"/>
+        <w:ind w:firstLine="720"/>
+        <w:rPr>
+          <w:rFonts w:ascii="Lucida Console" w:hAnsi="Lucida Console" w:cs="TimesNewRomanPSMT"/>
+          <w:color w:val="2E74B5" w:themeColor="accent1" w:themeShade="BF"/>
+          <w:szCs w:val="26"/>
+        </w:rPr>
+      </w:pPr>
+    </w:p>
+    <w:p>
+      <w:pPr>
+        <w:autoSpaceDE w:val="0"/>
+        <w:autoSpaceDN w:val="0"/>
+        <w:adjustRightInd w:val="0"/>
+        <w:spacing w:after="0" w:line="360" w:lineRule="auto"/>
+        <w:ind w:firstLine="720"/>
+        <w:rPr>
+          <w:rFonts w:ascii="Lucida Console" w:hAnsi="Lucida Console" w:cs="TimesNewRomanPSMT"/>
+          <w:color w:val="2E74B5" w:themeColor="accent1" w:themeShade="BF"/>
+          <w:szCs w:val="26"/>
+        </w:rPr>
+      </w:pPr>
+      <w:r>
+        <w:rPr>
+          <w:rFonts w:ascii="Lucida Console" w:hAnsi="Lucida Console" w:cs="TimesNewRomanPSMT"/>
+          <w:color w:val="2E74B5" w:themeColor="accent1" w:themeShade="BF"/>
+          <w:szCs w:val="26"/>
+        </w:rPr>
+        <w:t xml:space="preserve">  OPTIONAL { ?location location:country ?country }</w:t>
+      </w:r>
+    </w:p>
+    <w:p>
+      <w:pPr>
+        <w:autoSpaceDE w:val="0"/>
+        <w:autoSpaceDN w:val="0"/>
+        <w:adjustRightInd w:val="0"/>
+        <w:spacing w:after="0" w:line="360" w:lineRule="auto"/>
+        <w:ind w:firstLine="720"/>
+        <w:rPr>
+          <w:rFonts w:ascii="Lucida Console" w:hAnsi="Lucida Console" w:cs="TimesNewRomanPSMT"/>
+          <w:color w:val="2E74B5" w:themeColor="accent1" w:themeShade="BF"/>
+          <w:szCs w:val="26"/>
+        </w:rPr>
+      </w:pPr>
+      <w:r>
+        <w:rPr>
+          <w:rFonts w:ascii="Lucida Console" w:hAnsi="Lucida Console" w:cs="TimesNewRomanPSMT"/>
+          <w:color w:val="2E74B5" w:themeColor="accent1" w:themeShade="BF"/>
+          <w:szCs w:val="26"/>
+        </w:rPr>
+        <w:t xml:space="preserve">  OPTIONAL { ?location location:city ?city }</w:t>
+      </w:r>
+    </w:p>
+    <w:p>
+      <w:pPr>
+        <w:autoSpaceDE w:val="0"/>
+        <w:autoSpaceDN w:val="0"/>
+        <w:adjustRightInd w:val="0"/>
+        <w:spacing w:after="0" w:line="360" w:lineRule="auto"/>
+        <w:ind w:firstLine="720"/>
+        <w:rPr>
+          <w:rFonts w:ascii="Lucida Console" w:hAnsi="Lucida Console" w:cs="TimesNewRomanPSMT"/>
+          <w:color w:val="2E74B5" w:themeColor="accent1" w:themeShade="BF"/>
+          <w:szCs w:val="26"/>
+        </w:rPr>
+      </w:pPr>
+      <w:r>
+        <w:rPr>
+          <w:rFonts w:ascii="Lucida Console" w:hAnsi="Lucida Console" w:cs="TimesNewRomanPSMT"/>
+          <w:color w:val="2E74B5" w:themeColor="accent1" w:themeShade="BF"/>
+          <w:szCs w:val="26"/>
+        </w:rPr>
+        <w:t xml:space="preserve">  OPTIONAL { ?location location:state ?state }</w:t>
+      </w:r>
+    </w:p>
+    <w:p>
+      <w:pPr>
+        <w:autoSpaceDE w:val="0"/>
+        <w:autoSpaceDN w:val="0"/>
+        <w:adjustRightInd w:val="0"/>
+        <w:spacing w:after="0" w:line="360" w:lineRule="auto"/>
+        <w:ind w:firstLine="720"/>
+        <w:rPr>
+          <w:rFonts w:ascii="Lucida Console" w:hAnsi="Lucida Console" w:cs="TimesNewRomanPSMT"/>
+          <w:color w:val="2E74B5" w:themeColor="accent1" w:themeShade="BF"/>
+          <w:szCs w:val="26"/>
+        </w:rPr>
+      </w:pPr>
+      <w:r>
+        <w:rPr>
+          <w:rFonts w:ascii="Lucida Console" w:hAnsi="Lucida Console" w:cs="TimesNewRomanPSMT"/>
+          <w:color w:val="2E74B5" w:themeColor="accent1" w:themeShade="BF"/>
+          <w:szCs w:val="26"/>
+        </w:rPr>
+        <w:t xml:space="preserve">  OPTIONAL { ?tweet tweet:author ?author }</w:t>
+      </w:r>
+    </w:p>
+    <w:p>
+      <w:pPr>
+        <w:autoSpaceDE w:val="0"/>
+        <w:autoSpaceDN w:val="0"/>
+        <w:adjustRightInd w:val="0"/>
+        <w:spacing w:after="0" w:line="360" w:lineRule="auto"/>
+        <w:ind w:firstLine="720"/>
+        <w:rPr>
+          <w:rFonts w:ascii="Lucida Console" w:hAnsi="Lucida Console" w:cs="TimesNewRomanPSMT"/>
+          <w:color w:val="2E74B5" w:themeColor="accent1" w:themeShade="BF"/>
+          <w:szCs w:val="26"/>
+        </w:rPr>
+      </w:pPr>
+      <w:r>
+        <w:rPr>
+          <w:rFonts w:ascii="Lucida Console" w:hAnsi="Lucida Console" w:cs="TimesNewRomanPSMT"/>
+          <w:color w:val="2E74B5" w:themeColor="accent1" w:themeShade="BF"/>
+          <w:szCs w:val="26"/>
+        </w:rPr>
+        <w:t xml:space="preserve">  OPTIONAL { ?tweet tweet:link ?link }</w:t>
+      </w:r>
+    </w:p>
+    <w:p>
+      <w:pPr>
+        <w:autoSpaceDE w:val="0"/>
+        <w:autoSpaceDN w:val="0"/>
+        <w:adjustRightInd w:val="0"/>
+        <w:spacing w:after="0" w:line="360" w:lineRule="auto"/>
+        <w:ind w:firstLine="720"/>
+        <w:rPr>
+          <w:rFonts w:ascii="Lucida Console" w:hAnsi="Lucida Console" w:cs="TimesNewRomanPSMT"/>
+          <w:color w:val="2E74B5" w:themeColor="accent1" w:themeShade="BF"/>
+          <w:szCs w:val="26"/>
+        </w:rPr>
+      </w:pPr>
+      <w:r>
+        <w:rPr>
+          <w:rFonts w:ascii="Lucida Console" w:hAnsi="Lucida Console" w:cs="TimesNewRomanPSMT"/>
+          <w:color w:val="2E74B5" w:themeColor="accent1" w:themeShade="BF"/>
+          <w:szCs w:val="26"/>
+        </w:rPr>
+        <w:t xml:space="preserve">  OPTIONAL {</w:t>
+      </w:r>
+    </w:p>
+    <w:p>
+      <w:pPr>
+        <w:autoSpaceDE w:val="0"/>
+        <w:autoSpaceDN w:val="0"/>
+        <w:adjustRightInd w:val="0"/>
+        <w:spacing w:after="0" w:line="360" w:lineRule="auto"/>
+        <w:ind w:firstLine="720"/>
+        <w:rPr>
+          <w:rFonts w:ascii="Lucida Console" w:hAnsi="Lucida Console" w:cs="TimesNewRomanPSMT"/>
+          <w:color w:val="2E74B5" w:themeColor="accent1" w:themeShade="BF"/>
+          <w:szCs w:val="26"/>
+        </w:rPr>
+      </w:pPr>
+      <w:r>
+        <w:rPr>
+          <w:rFonts w:ascii="Lucida Console" w:hAnsi="Lucida Console" w:cs="TimesNewRomanPSMT"/>
+          <w:color w:val="2E74B5" w:themeColor="accent1" w:themeShade="BF"/>
+          <w:szCs w:val="26"/>
+        </w:rPr>
+        <w:t xml:space="preserve">    ?hotspot uid: ?user_id.</w:t>
+      </w:r>
+    </w:p>
+    <w:p>
+      <w:pPr>
+        <w:autoSpaceDE w:val="0"/>
+        <w:autoSpaceDN w:val="0"/>
+        <w:adjustRightInd w:val="0"/>
+        <w:spacing w:after="0" w:line="360" w:lineRule="auto"/>
+        <w:ind w:firstLine="720"/>
+        <w:rPr>
+          <w:rFonts w:ascii="Lucida Console" w:hAnsi="Lucida Console" w:cs="TimesNewRomanPSMT"/>
+          <w:color w:val="2E74B5" w:themeColor="accent1" w:themeShade="BF"/>
+          <w:szCs w:val="26"/>
+        </w:rPr>
+      </w:pPr>
+      <w:r>
+        <w:rPr>
+          <w:rFonts w:ascii="Lucida Console" w:hAnsi="Lucida Console" w:cs="TimesNewRomanPSMT"/>
+          <w:color w:val="2E74B5" w:themeColor="accent1" w:themeShade="BF"/>
+          <w:szCs w:val="26"/>
+        </w:rPr>
+        <w:t xml:space="preserve">    ?user uid: ?user_id;</w:t>
+      </w:r>
+    </w:p>
+    <w:p>
+      <w:pPr>
+        <w:autoSpaceDE w:val="0"/>
+        <w:autoSpaceDN w:val="0"/>
+        <w:adjustRightInd w:val="0"/>
+        <w:spacing w:after="0" w:line="360" w:lineRule="auto"/>
+        <w:ind w:firstLine="720"/>
+        <w:rPr>
+          <w:rFonts w:ascii="Lucida Console" w:hAnsi="Lucida Console" w:cs="TimesNewRomanPSMT"/>
+          <w:color w:val="2E74B5" w:themeColor="accent1" w:themeShade="BF"/>
+          <w:szCs w:val="26"/>
+        </w:rPr>
+      </w:pPr>
+      <w:r>
+        <w:rPr>
+          <w:rFonts w:ascii="Lucida Console" w:hAnsi="Lucida Console" w:cs="TimesNewRomanPSMT"/>
+          <w:color w:val="2E74B5" w:themeColor="accent1" w:themeShade="BF"/>
+          <w:szCs w:val="26"/>
+        </w:rPr>
+        <w:t xml:space="preserve">          name: ?user_name;</w:t>
+      </w:r>
+    </w:p>
+    <w:p>
+      <w:pPr>
+        <w:autoSpaceDE w:val="0"/>
+        <w:autoSpaceDN w:val="0"/>
+        <w:adjustRightInd w:val="0"/>
+        <w:spacing w:after="0" w:line="360" w:lineRule="auto"/>
+        <w:ind w:firstLine="720"/>
+        <w:rPr>
+          <w:rFonts w:ascii="Lucida Console" w:hAnsi="Lucida Console" w:cs="TimesNewRomanPSMT"/>
+          <w:color w:val="2E74B5" w:themeColor="accent1" w:themeShade="BF"/>
+          <w:szCs w:val="26"/>
+        </w:rPr>
+      </w:pPr>
+      <w:r>
+        <w:rPr>
+          <w:rFonts w:ascii="Lucida Console" w:hAnsi="Lucida Console" w:cs="TimesNewRomanPSMT"/>
+          <w:color w:val="2E74B5" w:themeColor="accent1" w:themeShade="BF"/>
+          <w:szCs w:val="26"/>
+        </w:rPr>
+        <w:t xml:space="preserve">  }</w:t>
+      </w:r>
+    </w:p>
+    <w:p>
+      <w:pPr>
+        <w:autoSpaceDE w:val="0"/>
+        <w:autoSpaceDN w:val="0"/>
+        <w:adjustRightInd w:val="0"/>
+        <w:spacing w:after="0" w:line="360" w:lineRule="auto"/>
+        <w:ind w:firstLine="720"/>
+        <w:rPr>
+          <w:rFonts w:ascii="Lucida Console" w:hAnsi="Lucida Console" w:cs="TimesNewRomanPSMT"/>
+          <w:color w:val="2E74B5" w:themeColor="accent1" w:themeShade="BF"/>
+          <w:szCs w:val="26"/>
+        </w:rPr>
+      </w:pPr>
+      <w:r>
+        <w:rPr>
+          <w:rFonts w:ascii="Lucida Console" w:hAnsi="Lucida Console" w:cs="TimesNewRomanPSMT"/>
+          <w:color w:val="2E74B5" w:themeColor="accent1" w:themeShade="BF"/>
+          <w:szCs w:val="26"/>
+        </w:rPr>
+        <w:t xml:space="preserve">  OPTIONAL { ?user email: ?email }</w:t>
+      </w:r>
+    </w:p>
+    <w:p>
+      <w:pPr>
+        <w:autoSpaceDE w:val="0"/>
+        <w:autoSpaceDN w:val="0"/>
+        <w:adjustRightInd w:val="0"/>
+        <w:spacing w:after="0" w:line="360" w:lineRule="auto"/>
+        <w:ind w:firstLine="720"/>
+        <w:rPr>
+          <w:rFonts w:ascii="Lucida Console" w:hAnsi="Lucida Console" w:cs="TimesNewRomanPSMT"/>
+          <w:color w:val="2E74B5" w:themeColor="accent1" w:themeShade="BF"/>
+          <w:szCs w:val="26"/>
+        </w:rPr>
+      </w:pPr>
+      <w:r>
+        <w:rPr>
+          <w:rFonts w:ascii="Lucida Console" w:hAnsi="Lucida Console" w:cs="TimesNewRomanPSMT"/>
+          <w:color w:val="2E74B5" w:themeColor="accent1" w:themeShade="BF"/>
+          <w:szCs w:val="26"/>
+        </w:rPr>
+        <w:t xml:space="preserve">  OPTIONAL { ?user address: ?address }</w:t>
+      </w:r>
+    </w:p>
+    <w:p>
+      <w:pPr>
+        <w:autoSpaceDE w:val="0"/>
+        <w:autoSpaceDN w:val="0"/>
+        <w:adjustRightInd w:val="0"/>
+        <w:spacing w:after="0" w:line="360" w:lineRule="auto"/>
+        <w:ind w:firstLine="720"/>
+        <w:rPr>
+          <w:rFonts w:ascii="Lucida Console" w:hAnsi="Lucida Console" w:cs="TimesNewRomanPSMT"/>
+          <w:color w:val="2E74B5" w:themeColor="accent1" w:themeShade="BF"/>
+          <w:szCs w:val="26"/>
+        </w:rPr>
+      </w:pPr>
+      <w:r>
+        <w:rPr>
+          <w:rFonts w:ascii="Lucida Console" w:hAnsi="Lucida Console" w:cs="TimesNewRomanPSMT"/>
+          <w:color w:val="2E74B5" w:themeColor="accent1" w:themeShade="BF"/>
+          <w:szCs w:val="26"/>
+        </w:rPr>
+        <w:t xml:space="preserve">  OPTIONAL { ?user screenName: ?screen_name }</w:t>
+      </w:r>
+    </w:p>
+    <w:p>
+      <w:pPr>
+        <w:autoSpaceDE w:val="0"/>
+        <w:autoSpaceDN w:val="0"/>
+        <w:adjustRightInd w:val="0"/>
+        <w:spacing w:after="0" w:line="360" w:lineRule="auto"/>
+        <w:ind w:firstLine="720"/>
+        <w:rPr>
+          <w:rFonts w:ascii="Lucida Console" w:hAnsi="Lucida Console" w:cs="TimesNewRomanPSMT"/>
+          <w:color w:val="2E74B5" w:themeColor="accent1" w:themeShade="BF"/>
+          <w:szCs w:val="26"/>
+        </w:rPr>
+      </w:pPr>
+      <w:r>
+        <w:rPr>
+          <w:rFonts w:ascii="Lucida Console" w:hAnsi="Lucida Console" w:cs="TimesNewRomanPSMT"/>
+          <w:color w:val="2E74B5" w:themeColor="accent1" w:themeShade="BF"/>
+          <w:szCs w:val="26"/>
+        </w:rPr>
+        <w:t xml:space="preserve">  OPTIONAL { ?user user:hasGeoEnabled ?has_geo_enabled }</w:t>
+      </w:r>
+    </w:p>
+    <w:p>
+      <w:pPr>
+        <w:autoSpaceDE w:val="0"/>
+        <w:autoSpaceDN w:val="0"/>
+        <w:adjustRightInd w:val="0"/>
+        <w:spacing w:after="0" w:line="360" w:lineRule="auto"/>
+        <w:ind w:firstLine="720"/>
+        <w:rPr>
+          <w:rFonts w:ascii="Lucida Console" w:hAnsi="Lucida Console" w:cs="TimesNewRomanPSMT"/>
+          <w:color w:val="2E74B5" w:themeColor="accent1" w:themeShade="BF"/>
+          <w:szCs w:val="26"/>
+        </w:rPr>
+      </w:pPr>
+      <w:r>
+        <w:rPr>
+          <w:rFonts w:ascii="Lucida Console" w:hAnsi="Lucida Console" w:cs="TimesNewRomanPSMT"/>
+          <w:color w:val="2E74B5" w:themeColor="accent1" w:themeShade="BF"/>
+          <w:szCs w:val="26"/>
+        </w:rPr>
+        <w:t>}</w:t>
+      </w:r>
+    </w:p>
+    <w:p>
+      <w:pPr>
+        <w:autoSpaceDE w:val="0"/>
+        <w:autoSpaceDN w:val="0"/>
+        <w:adjustRightInd w:val="0"/>
+        <w:spacing w:after="0" w:line="360" w:lineRule="auto"/>
+        <w:ind w:firstLine="720"/>
+        <w:rPr>
+          <w:rFonts w:ascii="Lucida Console" w:hAnsi="Lucida Console" w:cs="TimesNewRomanPSMT"/>
+          <w:color w:val="2E74B5" w:themeColor="accent1" w:themeShade="BF"/>
+          <w:szCs w:val="26"/>
+        </w:rPr>
+      </w:pPr>
+      <w:r>
+        <w:rPr>
+          <w:rFonts w:ascii="Lucida Console" w:hAnsi="Lucida Console" w:cs="TimesNewRomanPSMT"/>
+          <w:color w:val="2E74B5" w:themeColor="accent1" w:themeShade="BF"/>
+          <w:szCs w:val="26"/>
+        </w:rPr>
+        <w:t>ORDER BY ?hotspot ?bird_species</w:t>
+      </w:r>
+    </w:p>
+    <w:p>
+      <w:pPr>
+        <w:autoSpaceDE w:val="0"/>
+        <w:autoSpaceDN w:val="0"/>
+        <w:adjustRightInd w:val="0"/>
+        <w:spacing w:after="0" w:line="360" w:lineRule="auto"/>
+        <w:ind w:firstLine="720"/>
+        <w:jc w:val="both"/>
+        <w:rPr>
+          <w:rFonts w:ascii="TimesNewRomanPSMT" w:hAnsi="TimesNewRomanPSMT" w:cs="TimesNewRomanPSMT"/>
+          <w:sz w:val="26"/>
+          <w:szCs w:val="28"/>
+        </w:rPr>
+      </w:pPr>
+    </w:p>
+    <w:p>
+      <w:pPr>
+        <w:autoSpaceDE w:val="0"/>
+        <w:autoSpaceDN w:val="0"/>
+        <w:adjustRightInd w:val="0"/>
+        <w:spacing w:after="0" w:line="360" w:lineRule="auto"/>
+        <w:ind w:firstLine="720"/>
+        <w:jc w:val="both"/>
+        <w:rPr>
+          <w:rFonts w:ascii="TimesNewRomanPSMT" w:hAnsi="TimesNewRomanPSMT" w:cs="TimesNewRomanPSMT"/>
+          <w:sz w:val="26"/>
+          <w:szCs w:val="28"/>
+        </w:rPr>
+      </w:pPr>
+      <w:r>
+        <w:rPr>
+          <w:rFonts w:ascii="TimesNewRomanPSMT" w:hAnsi="TimesNewRomanPSMT" w:cs="TimesNewRomanPSMT"/>
+          <w:sz w:val="26"/>
+          <w:szCs w:val="28"/>
+        </w:rPr>
+        <w:t>→ The following query fetches all the</w:t>
+      </w:r>
+      <w:r>
+        <w:rPr>
+          <w:rFonts w:ascii="TimesNewRomanPSMT" w:hAnsi="TimesNewRomanPSMT" w:cs="TimesNewRomanPSMT"/>
+          <w:sz w:val="26"/>
+          <w:szCs w:val="28"/>
+        </w:rPr>
+        <w:t xml:space="preserve"> tweets present in the database:</w:t>
+      </w:r>
+    </w:p>
+    <w:p>
+      <w:pPr>
+        <w:autoSpaceDE w:val="0"/>
+        <w:autoSpaceDN w:val="0"/>
+        <w:adjustRightInd w:val="0"/>
+        <w:spacing w:after="0" w:line="360" w:lineRule="auto"/>
+        <w:ind w:firstLine="720"/>
+        <w:jc w:val="both"/>
+        <w:rPr>
+          <w:rFonts w:ascii="TimesNewRomanPSMT" w:hAnsi="TimesNewRomanPSMT" w:cs="TimesNewRomanPSMT"/>
+          <w:sz w:val="26"/>
+          <w:szCs w:val="28"/>
+        </w:rPr>
+      </w:pPr>
+    </w:p>
+    <w:p>
+      <w:pPr>
+        <w:autoSpaceDE w:val="0"/>
+        <w:autoSpaceDN w:val="0"/>
+        <w:adjustRightInd w:val="0"/>
+        <w:spacing w:after="0" w:line="360" w:lineRule="auto"/>
+        <w:ind w:firstLine="720"/>
+        <w:jc w:val="both"/>
+        <w:rPr>
+          <w:rFonts w:ascii="Lucida Console" w:hAnsi="Lucida Console" w:cs="TimesNewRomanPSMT"/>
+          <w:color w:val="2E74B5" w:themeColor="accent1" w:themeShade="BF"/>
+          <w:szCs w:val="28"/>
+        </w:rPr>
+      </w:pPr>
+      <w:r>
+        <w:rPr>
+          <w:rFonts w:ascii="Lucida Console" w:hAnsi="Lucida Console" w:cs="TimesNewRomanPSMT"/>
+          <w:color w:val="2E74B5" w:themeColor="accent1" w:themeShade="BF"/>
+          <w:szCs w:val="28"/>
+        </w:rPr>
+        <w:t>PREFIX bimr: &lt;http://xmlns.com/bimr#&gt;</w:t>
+      </w:r>
+    </w:p>
+    <w:p>
+      <w:pPr>
+        <w:autoSpaceDE w:val="0"/>
+        <w:autoSpaceDN w:val="0"/>
+        <w:adjustRightInd w:val="0"/>
+        <w:spacing w:after="0" w:line="360" w:lineRule="auto"/>
+        <w:ind w:firstLine="720"/>
+        <w:jc w:val="both"/>
+        <w:rPr>
+          <w:rFonts w:ascii="Lucida Console" w:hAnsi="Lucida Console" w:cs="TimesNewRomanPSMT"/>
+          <w:color w:val="2E74B5" w:themeColor="accent1" w:themeShade="BF"/>
+          <w:szCs w:val="28"/>
+        </w:rPr>
+      </w:pPr>
+      <w:r>
+        <w:rPr>
+          <w:rFonts w:ascii="Lucida Console" w:hAnsi="Lucida Console" w:cs="TimesNewRomanPSMT"/>
+          <w:color w:val="2E74B5" w:themeColor="accent1" w:themeShade="BF"/>
+          <w:szCs w:val="28"/>
+        </w:rPr>
+        <w:t>PREFIX user: &lt;http://xmlns.com/bimr/user#&gt;</w:t>
+      </w:r>
+    </w:p>
+    <w:p>
+      <w:pPr>
+        <w:autoSpaceDE w:val="0"/>
+        <w:autoSpaceDN w:val="0"/>
+        <w:adjustRightInd w:val="0"/>
+        <w:spacing w:after="0" w:line="360" w:lineRule="auto"/>
+        <w:ind w:firstLine="720"/>
+        <w:jc w:val="both"/>
+        <w:rPr>
+          <w:rFonts w:ascii="Lucida Console" w:hAnsi="Lucida Console" w:cs="TimesNewRomanPSMT"/>
+          <w:color w:val="2E74B5" w:themeColor="accent1" w:themeShade="BF"/>
+          <w:szCs w:val="28"/>
+        </w:rPr>
+      </w:pPr>
+      <w:r>
+        <w:rPr>
+          <w:rFonts w:ascii="Lucida Console" w:hAnsi="Lucida Console" w:cs="TimesNewRomanPSMT"/>
+          <w:color w:val="2E74B5" w:themeColor="accent1" w:themeShade="BF"/>
+          <w:szCs w:val="28"/>
+        </w:rPr>
+        <w:t>PREFIX tweet: &lt;http://xmlns.com/bimr/tweet#&gt;</w:t>
+      </w:r>
+    </w:p>
+    <w:p>
+      <w:pPr>
+        <w:autoSpaceDE w:val="0"/>
+        <w:autoSpaceDN w:val="0"/>
+        <w:adjustRightInd w:val="0"/>
+        <w:spacing w:after="0" w:line="360" w:lineRule="auto"/>
+        <w:ind w:firstLine="720"/>
+        <w:jc w:val="both"/>
+        <w:rPr>
+          <w:rFonts w:ascii="Lucida Console" w:hAnsi="Lucida Console" w:cs="TimesNewRomanPSMT"/>
+          <w:color w:val="2E74B5" w:themeColor="accent1" w:themeShade="BF"/>
+          <w:szCs w:val="28"/>
+        </w:rPr>
+      </w:pPr>
+      <w:r>
+        <w:rPr>
+          <w:rFonts w:ascii="Lucida Console" w:hAnsi="Lucida Console" w:cs="TimesNewRomanPSMT"/>
+          <w:color w:val="2E74B5" w:themeColor="accent1" w:themeShade="BF"/>
+          <w:szCs w:val="28"/>
+        </w:rPr>
+        <w:t>PREFIX location: &lt;http://xmlns.com/bimr/location#&gt;</w:t>
+      </w:r>
+    </w:p>
+    <w:p>
+      <w:pPr>
+        <w:autoSpaceDE w:val="0"/>
+        <w:autoSpaceDN w:val="0"/>
+        <w:adjustRightInd w:val="0"/>
+        <w:spacing w:after="0" w:line="360" w:lineRule="auto"/>
+        <w:ind w:firstLine="720"/>
+        <w:jc w:val="both"/>
+        <w:rPr>
+          <w:rFonts w:ascii="Lucida Console" w:hAnsi="Lucida Console" w:cs="TimesNewRomanPSMT"/>
+          <w:color w:val="2E74B5" w:themeColor="accent1" w:themeShade="BF"/>
+          <w:szCs w:val="28"/>
+        </w:rPr>
+      </w:pPr>
+      <w:r>
+        <w:rPr>
+          <w:rFonts w:ascii="Lucida Console" w:hAnsi="Lucida Console" w:cs="TimesNewRomanPSMT"/>
+          <w:color w:val="2E74B5" w:themeColor="accent1" w:themeShade="BF"/>
+          <w:szCs w:val="28"/>
+        </w:rPr>
+        <w:t>PREFIX observation: &lt;http://xmlns.com/bimr/observation#&gt;</w:t>
+      </w:r>
+    </w:p>
+    <w:p>
+      <w:pPr>
+        <w:autoSpaceDE w:val="0"/>
+        <w:autoSpaceDN w:val="0"/>
+        <w:adjustRightInd w:val="0"/>
+        <w:spacing w:after="0" w:line="360" w:lineRule="auto"/>
+        <w:ind w:firstLine="720"/>
+        <w:jc w:val="both"/>
+        <w:rPr>
+          <w:rFonts w:ascii="Lucida Console" w:hAnsi="Lucida Console" w:cs="TimesNewRomanPSMT"/>
+          <w:color w:val="2E74B5" w:themeColor="accent1" w:themeShade="BF"/>
+          <w:szCs w:val="28"/>
+        </w:rPr>
+      </w:pPr>
+      <w:r>
+        <w:rPr>
+          <w:rFonts w:ascii="Lucida Console" w:hAnsi="Lucida Console" w:cs="TimesNewRomanPSMT"/>
+          <w:color w:val="2E74B5" w:themeColor="accent1" w:themeShade="BF"/>
+          <w:szCs w:val="28"/>
+        </w:rPr>
+        <w:t>PREFIX hotspot: &lt;http://xmlns.com/bimr/hotspot#&gt;</w:t>
+      </w:r>
+    </w:p>
+    <w:p>
+      <w:pPr>
+        <w:autoSpaceDE w:val="0"/>
+        <w:autoSpaceDN w:val="0"/>
+        <w:adjustRightInd w:val="0"/>
+        <w:spacing w:after="0" w:line="360" w:lineRule="auto"/>
+        <w:ind w:firstLine="720"/>
+        <w:jc w:val="both"/>
+        <w:rPr>
+          <w:rFonts w:ascii="Lucida Console" w:hAnsi="Lucida Console" w:cs="TimesNewRomanPSMT"/>
+          <w:color w:val="2E74B5" w:themeColor="accent1" w:themeShade="BF"/>
+          <w:szCs w:val="28"/>
+        </w:rPr>
+      </w:pPr>
+    </w:p>
+    <w:p>
+      <w:pPr>
+        <w:autoSpaceDE w:val="0"/>
+        <w:autoSpaceDN w:val="0"/>
+        <w:adjustRightInd w:val="0"/>
+        <w:spacing w:after="0" w:line="360" w:lineRule="auto"/>
+        <w:ind w:firstLine="720"/>
+        <w:jc w:val="both"/>
+        <w:rPr>
+          <w:rFonts w:ascii="Lucida Console" w:hAnsi="Lucida Console" w:cs="TimesNewRomanPSMT"/>
+          <w:color w:val="2E74B5" w:themeColor="accent1" w:themeShade="BF"/>
+          <w:szCs w:val="28"/>
+        </w:rPr>
+      </w:pPr>
+      <w:r>
+        <w:rPr>
+          <w:rFonts w:ascii="Lucida Console" w:hAnsi="Lucida Console" w:cs="TimesNewRomanPSMT"/>
+          <w:color w:val="2E74B5" w:themeColor="accent1" w:themeShade="BF"/>
+          <w:szCs w:val="28"/>
+        </w:rPr>
+        <w:t>SELECT DISTINCT ?tweet_id ?tweet_text ?tweet_language ?author ?link</w:t>
+      </w:r>
+    </w:p>
+    <w:p>
+      <w:pPr>
+        <w:autoSpaceDE w:val="0"/>
+        <w:autoSpaceDN w:val="0"/>
+        <w:adjustRightInd w:val="0"/>
+        <w:spacing w:after="0" w:line="360" w:lineRule="auto"/>
+        <w:ind w:firstLine="720"/>
+        <w:jc w:val="both"/>
+        <w:rPr>
+          <w:rFonts w:ascii="Lucida Console" w:hAnsi="Lucida Console" w:cs="TimesNewRomanPSMT"/>
+          <w:color w:val="2E74B5" w:themeColor="accent1" w:themeShade="BF"/>
+          <w:szCs w:val="28"/>
+        </w:rPr>
+      </w:pPr>
+      <w:r>
+        <w:rPr>
+          <w:rFonts w:ascii="Lucida Console" w:hAnsi="Lucida Console" w:cs="TimesNewRomanPSMT"/>
+          <w:color w:val="2E74B5" w:themeColor="accent1" w:themeShade="BF"/>
+          <w:szCs w:val="28"/>
+        </w:rPr>
+        <w:t>WHERE {</w:t>
+      </w:r>
+    </w:p>
+    <w:p>
+      <w:pPr>
+        <w:autoSpaceDE w:val="0"/>
+        <w:autoSpaceDN w:val="0"/>
+        <w:adjustRightInd w:val="0"/>
+        <w:spacing w:after="0" w:line="360" w:lineRule="auto"/>
+        <w:ind w:firstLine="720"/>
+        <w:jc w:val="both"/>
+        <w:rPr>
+          <w:rFonts w:ascii="Lucida Console" w:hAnsi="Lucida Console" w:cs="TimesNewRomanPSMT"/>
+          <w:color w:val="2E74B5" w:themeColor="accent1" w:themeShade="BF"/>
+          <w:szCs w:val="28"/>
+        </w:rPr>
+      </w:pPr>
+      <w:r>
+        <w:rPr>
+          <w:rFonts w:ascii="Lucida Console" w:hAnsi="Lucida Console" w:cs="TimesNewRomanPSMT"/>
+          <w:color w:val="2E74B5" w:themeColor="accent1" w:themeShade="BF"/>
+          <w:szCs w:val="28"/>
+        </w:rPr>
         <w:lastRenderedPageBreak/>
-        <w:t xml:space="preserve">  ?location location:latitude ?latitude;        </w:t>
-      </w:r>
-    </w:p>
-    <w:p>
-      <w:pPr>
-        <w:autoSpaceDE w:val="0"/>
-        <w:autoSpaceDN w:val="0"/>
-        <w:adjustRightInd w:val="0"/>
-        <w:spacing w:after="0" w:line="360" w:lineRule="auto"/>
-        <w:ind w:firstLine="720"/>
-        <w:rPr>
-          <w:rFonts w:ascii="Lucida Console" w:hAnsi="Lucida Console" w:cs="TimesNewRomanPSMT"/>
-          <w:color w:val="2E74B5" w:themeColor="accent1" w:themeShade="BF"/>
-          <w:szCs w:val="26"/>
-        </w:rPr>
-      </w:pPr>
-      <w:r>
-        <w:rPr>
-          <w:rFonts w:ascii="Lucida Console" w:hAnsi="Lucida Console" w:cs="TimesNewRomanPSMT"/>
-          <w:color w:val="2E74B5" w:themeColor="accent1" w:themeShade="BF"/>
-          <w:szCs w:val="26"/>
-        </w:rPr>
-        <w:t xml:space="preserve">            location:longitude ?longitude.</w:t>
-      </w:r>
-    </w:p>
-    <w:p>
-      <w:pPr>
-        <w:autoSpaceDE w:val="0"/>
-        <w:autoSpaceDN w:val="0"/>
-        <w:adjustRightInd w:val="0"/>
-        <w:spacing w:after="0" w:line="360" w:lineRule="auto"/>
-        <w:ind w:firstLine="720"/>
-        <w:rPr>
-          <w:rFonts w:ascii="Lucida Console" w:hAnsi="Lucida Console" w:cs="TimesNewRomanPSMT"/>
-          <w:color w:val="2E74B5" w:themeColor="accent1" w:themeShade="BF"/>
-          <w:szCs w:val="26"/>
-        </w:rPr>
-      </w:pPr>
-      <w:r>
-        <w:rPr>
-          <w:rFonts w:ascii="Lucida Console" w:hAnsi="Lucida Console" w:cs="TimesNewRomanPSMT"/>
-          <w:color w:val="2E74B5" w:themeColor="accent1" w:themeShade="BF"/>
-          <w:szCs w:val="26"/>
-        </w:rPr>
         <w:t xml:space="preserve">  ?tweet  tweet:tweetId ?tweet_id;</w:t>
       </w:r>
     </w:p>
@@ -1270,17 +2010,18 @@
         <w:adjustRightInd w:val="0"/>
         <w:spacing w:after="0" w:line="360" w:lineRule="auto"/>
         <w:ind w:firstLine="720"/>
-        <w:rPr>
-          <w:rFonts w:ascii="Lucida Console" w:hAnsi="Lucida Console" w:cs="TimesNewRomanPSMT"/>
-          <w:color w:val="2E74B5" w:themeColor="accent1" w:themeShade="BF"/>
-          <w:szCs w:val="26"/>
-        </w:rPr>
-      </w:pPr>
-      <w:r>
-        <w:rPr>
-          <w:rFonts w:ascii="Lucida Console" w:hAnsi="Lucida Console" w:cs="TimesNewRomanPSMT"/>
-          <w:color w:val="2E74B5" w:themeColor="accent1" w:themeShade="BF"/>
-          <w:szCs w:val="26"/>
+        <w:jc w:val="both"/>
+        <w:rPr>
+          <w:rFonts w:ascii="Lucida Console" w:hAnsi="Lucida Console" w:cs="TimesNewRomanPSMT"/>
+          <w:color w:val="2E74B5" w:themeColor="accent1" w:themeShade="BF"/>
+          <w:szCs w:val="28"/>
+        </w:rPr>
+      </w:pPr>
+      <w:r>
+        <w:rPr>
+          <w:rFonts w:ascii="Lucida Console" w:hAnsi="Lucida Console" w:cs="TimesNewRomanPSMT"/>
+          <w:color w:val="2E74B5" w:themeColor="accent1" w:themeShade="BF"/>
+          <w:szCs w:val="28"/>
         </w:rPr>
         <w:t xml:space="preserve">          tweet:text ?tweet_text;</w:t>
       </w:r>
@@ -1292,17 +2033,18 @@
         <w:adjustRightInd w:val="0"/>
         <w:spacing w:after="0" w:line="360" w:lineRule="auto"/>
         <w:ind w:firstLine="720"/>
-        <w:rPr>
-          <w:rFonts w:ascii="Lucida Console" w:hAnsi="Lucida Console" w:cs="TimesNewRomanPSMT"/>
-          <w:color w:val="2E74B5" w:themeColor="accent1" w:themeShade="BF"/>
-          <w:szCs w:val="26"/>
-        </w:rPr>
-      </w:pPr>
-      <w:r>
-        <w:rPr>
-          <w:rFonts w:ascii="Lucida Console" w:hAnsi="Lucida Console" w:cs="TimesNewRomanPSMT"/>
-          <w:color w:val="2E74B5" w:themeColor="accent1" w:themeShade="BF"/>
-          <w:szCs w:val="26"/>
+        <w:jc w:val="both"/>
+        <w:rPr>
+          <w:rFonts w:ascii="Lucida Console" w:hAnsi="Lucida Console" w:cs="TimesNewRomanPSMT"/>
+          <w:color w:val="2E74B5" w:themeColor="accent1" w:themeShade="BF"/>
+          <w:szCs w:val="28"/>
+        </w:rPr>
+      </w:pPr>
+      <w:r>
+        <w:rPr>
+          <w:rFonts w:ascii="Lucida Console" w:hAnsi="Lucida Console" w:cs="TimesNewRomanPSMT"/>
+          <w:color w:val="2E74B5" w:themeColor="accent1" w:themeShade="BF"/>
+          <w:szCs w:val="28"/>
         </w:rPr>
         <w:t xml:space="preserve">          tweet:language ?tweet_language.</w:t>
       </w:r>
@@ -1314,715 +2056,19 @@
         <w:adjustRightInd w:val="0"/>
         <w:spacing w:after="0" w:line="360" w:lineRule="auto"/>
         <w:ind w:firstLine="720"/>
-        <w:rPr>
-          <w:rFonts w:ascii="Lucida Console" w:hAnsi="Lucida Console" w:cs="TimesNewRomanPSMT"/>
-          <w:color w:val="2E74B5" w:themeColor="accent1" w:themeShade="BF"/>
-          <w:szCs w:val="26"/>
-        </w:rPr>
-      </w:pPr>
-    </w:p>
-    <w:p>
-      <w:pPr>
-        <w:autoSpaceDE w:val="0"/>
-        <w:autoSpaceDN w:val="0"/>
-        <w:adjustRightInd w:val="0"/>
-        <w:spacing w:after="0" w:line="360" w:lineRule="auto"/>
-        <w:ind w:firstLine="720"/>
-        <w:rPr>
-          <w:rFonts w:ascii="Lucida Console" w:hAnsi="Lucida Console" w:cs="TimesNewRomanPSMT"/>
-          <w:color w:val="2E74B5" w:themeColor="accent1" w:themeShade="BF"/>
-          <w:szCs w:val="26"/>
-        </w:rPr>
-      </w:pPr>
-      <w:r>
-        <w:rPr>
-          <w:rFonts w:ascii="Lucida Console" w:hAnsi="Lucida Console" w:cs="TimesNewRomanPSMT"/>
-          <w:color w:val="2E74B5" w:themeColor="accent1" w:themeShade="BF"/>
-          <w:szCs w:val="26"/>
-        </w:rPr>
-        <w:t xml:space="preserve">  OPTIONAL { ?location location:country ?country }</w:t>
-      </w:r>
-    </w:p>
-    <w:p>
-      <w:pPr>
-        <w:autoSpaceDE w:val="0"/>
-        <w:autoSpaceDN w:val="0"/>
-        <w:adjustRightInd w:val="0"/>
-        <w:spacing w:after="0" w:line="360" w:lineRule="auto"/>
-        <w:ind w:firstLine="720"/>
-        <w:rPr>
-          <w:rFonts w:ascii="Lucida Console" w:hAnsi="Lucida Console" w:cs="TimesNewRomanPSMT"/>
-          <w:color w:val="2E74B5" w:themeColor="accent1" w:themeShade="BF"/>
-          <w:szCs w:val="26"/>
-        </w:rPr>
-      </w:pPr>
-      <w:r>
-        <w:rPr>
-          <w:rFonts w:ascii="Lucida Console" w:hAnsi="Lucida Console" w:cs="TimesNewRomanPSMT"/>
-          <w:color w:val="2E74B5" w:themeColor="accent1" w:themeShade="BF"/>
-          <w:szCs w:val="26"/>
-        </w:rPr>
-        <w:t xml:space="preserve">  OPTIONAL { ?location location:city ?city }</w:t>
-      </w:r>
-    </w:p>
-    <w:p>
-      <w:pPr>
-        <w:autoSpaceDE w:val="0"/>
-        <w:autoSpaceDN w:val="0"/>
-        <w:adjustRightInd w:val="0"/>
-        <w:spacing w:after="0" w:line="360" w:lineRule="auto"/>
-        <w:ind w:firstLine="720"/>
-        <w:rPr>
-          <w:rFonts w:ascii="Lucida Console" w:hAnsi="Lucida Console" w:cs="TimesNewRomanPSMT"/>
-          <w:color w:val="2E74B5" w:themeColor="accent1" w:themeShade="BF"/>
-          <w:szCs w:val="26"/>
-        </w:rPr>
-      </w:pPr>
-      <w:r>
-        <w:rPr>
-          <w:rFonts w:ascii="Lucida Console" w:hAnsi="Lucida Console" w:cs="TimesNewRomanPSMT"/>
-          <w:color w:val="2E74B5" w:themeColor="accent1" w:themeShade="BF"/>
-          <w:szCs w:val="26"/>
-        </w:rPr>
-        <w:t xml:space="preserve">  OPTIONAL { ?location location:state ?state }</w:t>
-      </w:r>
-    </w:p>
-    <w:p>
-      <w:pPr>
-        <w:autoSpaceDE w:val="0"/>
-        <w:autoSpaceDN w:val="0"/>
-        <w:adjustRightInd w:val="0"/>
-        <w:spacing w:after="0" w:line="360" w:lineRule="auto"/>
-        <w:ind w:firstLine="720"/>
-        <w:rPr>
-          <w:rFonts w:ascii="Lucida Console" w:hAnsi="Lucida Console" w:cs="TimesNewRomanPSMT"/>
-          <w:color w:val="2E74B5" w:themeColor="accent1" w:themeShade="BF"/>
-          <w:szCs w:val="26"/>
-        </w:rPr>
-      </w:pPr>
-      <w:r>
-        <w:rPr>
-          <w:rFonts w:ascii="Lucida Console" w:hAnsi="Lucida Console" w:cs="TimesNewRomanPSMT"/>
-          <w:color w:val="2E74B5" w:themeColor="accent1" w:themeShade="BF"/>
-          <w:szCs w:val="26"/>
-        </w:rPr>
-        <w:t xml:space="preserve">  OPTIONAL { ?tweet tweet:author ?author }</w:t>
-      </w:r>
-    </w:p>
-    <w:p>
-      <w:pPr>
-        <w:autoSpaceDE w:val="0"/>
-        <w:autoSpaceDN w:val="0"/>
-        <w:adjustRightInd w:val="0"/>
-        <w:spacing w:after="0" w:line="360" w:lineRule="auto"/>
-        <w:ind w:firstLine="720"/>
-        <w:rPr>
-          <w:rFonts w:ascii="Lucida Console" w:hAnsi="Lucida Console" w:cs="TimesNewRomanPSMT"/>
-          <w:color w:val="2E74B5" w:themeColor="accent1" w:themeShade="BF"/>
-          <w:szCs w:val="26"/>
-        </w:rPr>
-      </w:pPr>
-      <w:r>
-        <w:rPr>
-          <w:rFonts w:ascii="Lucida Console" w:hAnsi="Lucida Console" w:cs="TimesNewRomanPSMT"/>
-          <w:color w:val="2E74B5" w:themeColor="accent1" w:themeShade="BF"/>
-          <w:szCs w:val="26"/>
-        </w:rPr>
-        <w:t xml:space="preserve">  OPTIONAL { ?tweet tweet:link ?link }</w:t>
-      </w:r>
-    </w:p>
-    <w:p>
-      <w:pPr>
-        <w:autoSpaceDE w:val="0"/>
-        <w:autoSpaceDN w:val="0"/>
-        <w:adjustRightInd w:val="0"/>
-        <w:spacing w:after="0" w:line="360" w:lineRule="auto"/>
-        <w:ind w:firstLine="720"/>
-        <w:rPr>
-          <w:rFonts w:ascii="Lucida Console" w:hAnsi="Lucida Console" w:cs="TimesNewRomanPSMT"/>
-          <w:color w:val="2E74B5" w:themeColor="accent1" w:themeShade="BF"/>
-          <w:szCs w:val="26"/>
-        </w:rPr>
-      </w:pPr>
-      <w:r>
-        <w:rPr>
-          <w:rFonts w:ascii="Lucida Console" w:hAnsi="Lucida Console" w:cs="TimesNewRomanPSMT"/>
-          <w:color w:val="2E74B5" w:themeColor="accent1" w:themeShade="BF"/>
-          <w:szCs w:val="26"/>
-        </w:rPr>
-        <w:t xml:space="preserve">  OPTIONAL {</w:t>
-      </w:r>
-    </w:p>
-    <w:p>
-      <w:pPr>
-        <w:autoSpaceDE w:val="0"/>
-        <w:autoSpaceDN w:val="0"/>
-        <w:adjustRightInd w:val="0"/>
-        <w:spacing w:after="0" w:line="360" w:lineRule="auto"/>
-        <w:ind w:firstLine="720"/>
-        <w:rPr>
-          <w:rFonts w:ascii="Lucida Console" w:hAnsi="Lucida Console" w:cs="TimesNewRomanPSMT"/>
-          <w:color w:val="2E74B5" w:themeColor="accent1" w:themeShade="BF"/>
-          <w:szCs w:val="26"/>
-        </w:rPr>
-      </w:pPr>
-      <w:r>
-        <w:rPr>
-          <w:rFonts w:ascii="Lucida Console" w:hAnsi="Lucida Console" w:cs="TimesNewRomanPSMT"/>
-          <w:color w:val="2E74B5" w:themeColor="accent1" w:themeShade="BF"/>
-          <w:szCs w:val="26"/>
-        </w:rPr>
-        <w:t xml:space="preserve">    ?hotspot uid: ?user_id.</w:t>
-      </w:r>
-    </w:p>
-    <w:p>
-      <w:pPr>
-        <w:autoSpaceDE w:val="0"/>
-        <w:autoSpaceDN w:val="0"/>
-        <w:adjustRightInd w:val="0"/>
-        <w:spacing w:after="0" w:line="360" w:lineRule="auto"/>
-        <w:ind w:firstLine="720"/>
-        <w:rPr>
-          <w:rFonts w:ascii="Lucida Console" w:hAnsi="Lucida Console" w:cs="TimesNewRomanPSMT"/>
-          <w:color w:val="2E74B5" w:themeColor="accent1" w:themeShade="BF"/>
-          <w:szCs w:val="26"/>
-        </w:rPr>
-      </w:pPr>
-      <w:r>
-        <w:rPr>
-          <w:rFonts w:ascii="Lucida Console" w:hAnsi="Lucida Console" w:cs="TimesNewRomanPSMT"/>
-          <w:color w:val="2E74B5" w:themeColor="accent1" w:themeShade="BF"/>
-          <w:szCs w:val="26"/>
-        </w:rPr>
-        <w:t xml:space="preserve">    ?user uid: ?user_id;</w:t>
-      </w:r>
-    </w:p>
-    <w:p>
-      <w:pPr>
-        <w:autoSpaceDE w:val="0"/>
-        <w:autoSpaceDN w:val="0"/>
-        <w:adjustRightInd w:val="0"/>
-        <w:spacing w:after="0" w:line="360" w:lineRule="auto"/>
-        <w:ind w:firstLine="720"/>
-        <w:rPr>
-          <w:rFonts w:ascii="Lucida Console" w:hAnsi="Lucida Console" w:cs="TimesNewRomanPSMT"/>
-          <w:color w:val="2E74B5" w:themeColor="accent1" w:themeShade="BF"/>
-          <w:szCs w:val="26"/>
-        </w:rPr>
-      </w:pPr>
-      <w:r>
-        <w:rPr>
-          <w:rFonts w:ascii="Lucida Console" w:hAnsi="Lucida Console" w:cs="TimesNewRomanPSMT"/>
-          <w:color w:val="2E74B5" w:themeColor="accent1" w:themeShade="BF"/>
-          <w:szCs w:val="26"/>
-        </w:rPr>
-        <w:t xml:space="preserve">          name: ?user_name;</w:t>
-      </w:r>
-    </w:p>
-    <w:p>
-      <w:pPr>
-        <w:autoSpaceDE w:val="0"/>
-        <w:autoSpaceDN w:val="0"/>
-        <w:adjustRightInd w:val="0"/>
-        <w:spacing w:after="0" w:line="360" w:lineRule="auto"/>
-        <w:ind w:firstLine="720"/>
-        <w:rPr>
-          <w:rFonts w:ascii="Lucida Console" w:hAnsi="Lucida Console" w:cs="TimesNewRomanPSMT"/>
-          <w:color w:val="2E74B5" w:themeColor="accent1" w:themeShade="BF"/>
-          <w:szCs w:val="26"/>
-        </w:rPr>
-      </w:pPr>
-      <w:r>
-        <w:rPr>
-          <w:rFonts w:ascii="Lucida Console" w:hAnsi="Lucida Console" w:cs="TimesNewRomanPSMT"/>
-          <w:color w:val="2E74B5" w:themeColor="accent1" w:themeShade="BF"/>
-          <w:szCs w:val="26"/>
-        </w:rPr>
-        <w:t xml:space="preserve">  }</w:t>
-      </w:r>
-    </w:p>
-    <w:p>
-      <w:pPr>
-        <w:autoSpaceDE w:val="0"/>
-        <w:autoSpaceDN w:val="0"/>
-        <w:adjustRightInd w:val="0"/>
-        <w:spacing w:after="0" w:line="360" w:lineRule="auto"/>
-        <w:ind w:firstLine="720"/>
-        <w:rPr>
-          <w:rFonts w:ascii="Lucida Console" w:hAnsi="Lucida Console" w:cs="TimesNewRomanPSMT"/>
-          <w:color w:val="2E74B5" w:themeColor="accent1" w:themeShade="BF"/>
-          <w:szCs w:val="26"/>
-        </w:rPr>
-      </w:pPr>
-      <w:r>
-        <w:rPr>
-          <w:rFonts w:ascii="Lucida Console" w:hAnsi="Lucida Console" w:cs="TimesNewRomanPSMT"/>
-          <w:color w:val="2E74B5" w:themeColor="accent1" w:themeShade="BF"/>
-          <w:szCs w:val="26"/>
-        </w:rPr>
-        <w:t xml:space="preserve">  OPTIONAL { ?user email: ?email }</w:t>
-      </w:r>
-    </w:p>
-    <w:p>
-      <w:pPr>
-        <w:autoSpaceDE w:val="0"/>
-        <w:autoSpaceDN w:val="0"/>
-        <w:adjustRightInd w:val="0"/>
-        <w:spacing w:after="0" w:line="360" w:lineRule="auto"/>
-        <w:ind w:firstLine="720"/>
-        <w:rPr>
-          <w:rFonts w:ascii="Lucida Console" w:hAnsi="Lucida Console" w:cs="TimesNewRomanPSMT"/>
-          <w:color w:val="2E74B5" w:themeColor="accent1" w:themeShade="BF"/>
-          <w:szCs w:val="26"/>
-        </w:rPr>
-      </w:pPr>
-      <w:r>
-        <w:rPr>
-          <w:rFonts w:ascii="Lucida Console" w:hAnsi="Lucida Console" w:cs="TimesNewRomanPSMT"/>
-          <w:color w:val="2E74B5" w:themeColor="accent1" w:themeShade="BF"/>
-          <w:szCs w:val="26"/>
-        </w:rPr>
-        <w:t xml:space="preserve">  OPTIONAL { ?user address: ?address }</w:t>
-      </w:r>
-    </w:p>
-    <w:p>
-      <w:pPr>
-        <w:autoSpaceDE w:val="0"/>
-        <w:autoSpaceDN w:val="0"/>
-        <w:adjustRightInd w:val="0"/>
-        <w:spacing w:after="0" w:line="360" w:lineRule="auto"/>
-        <w:ind w:firstLine="720"/>
-        <w:rPr>
-          <w:rFonts w:ascii="Lucida Console" w:hAnsi="Lucida Console" w:cs="TimesNewRomanPSMT"/>
-          <w:color w:val="2E74B5" w:themeColor="accent1" w:themeShade="BF"/>
-          <w:szCs w:val="26"/>
-        </w:rPr>
-      </w:pPr>
-      <w:r>
-        <w:rPr>
-          <w:rFonts w:ascii="Lucida Console" w:hAnsi="Lucida Console" w:cs="TimesNewRomanPSMT"/>
-          <w:color w:val="2E74B5" w:themeColor="accent1" w:themeShade="BF"/>
-          <w:szCs w:val="26"/>
-        </w:rPr>
-        <w:t xml:space="preserve">  OPTIONAL { ?user screenName: ?screen_name }</w:t>
-      </w:r>
-    </w:p>
-    <w:p>
-      <w:pPr>
-        <w:autoSpaceDE w:val="0"/>
-        <w:autoSpaceDN w:val="0"/>
-        <w:adjustRightInd w:val="0"/>
-        <w:spacing w:after="0" w:line="360" w:lineRule="auto"/>
-        <w:ind w:firstLine="720"/>
-        <w:rPr>
-          <w:rFonts w:ascii="Lucida Console" w:hAnsi="Lucida Console" w:cs="TimesNewRomanPSMT"/>
-          <w:color w:val="2E74B5" w:themeColor="accent1" w:themeShade="BF"/>
-          <w:szCs w:val="26"/>
-        </w:rPr>
-      </w:pPr>
-      <w:r>
-        <w:rPr>
-          <w:rFonts w:ascii="Lucida Console" w:hAnsi="Lucida Console" w:cs="TimesNewRomanPSMT"/>
-          <w:color w:val="2E74B5" w:themeColor="accent1" w:themeShade="BF"/>
-          <w:szCs w:val="26"/>
-        </w:rPr>
-        <w:t xml:space="preserve">  OPTIONAL { ?user user:hasGeoEnabled ?has_geo_enabled }</w:t>
-      </w:r>
-    </w:p>
-    <w:p>
-      <w:pPr>
-        <w:autoSpaceDE w:val="0"/>
-        <w:autoSpaceDN w:val="0"/>
-        <w:adjustRightInd w:val="0"/>
-        <w:spacing w:after="0" w:line="360" w:lineRule="auto"/>
-        <w:ind w:firstLine="720"/>
-        <w:rPr>
-          <w:rFonts w:ascii="Lucida Console" w:hAnsi="Lucida Console" w:cs="TimesNewRomanPSMT"/>
-          <w:color w:val="2E74B5" w:themeColor="accent1" w:themeShade="BF"/>
-          <w:szCs w:val="26"/>
-        </w:rPr>
-      </w:pPr>
-      <w:r>
-        <w:rPr>
-          <w:rFonts w:ascii="Lucida Console" w:hAnsi="Lucida Console" w:cs="TimesNewRomanPSMT"/>
-          <w:color w:val="2E74B5" w:themeColor="accent1" w:themeShade="BF"/>
-          <w:szCs w:val="26"/>
-        </w:rPr>
-        <w:t>}</w:t>
-      </w:r>
-    </w:p>
-    <w:p>
-      <w:pPr>
-        <w:autoSpaceDE w:val="0"/>
-        <w:autoSpaceDN w:val="0"/>
-        <w:adjustRightInd w:val="0"/>
-        <w:spacing w:after="0" w:line="360" w:lineRule="auto"/>
-        <w:ind w:firstLine="720"/>
-        <w:rPr>
-          <w:rFonts w:ascii="Lucida Console" w:hAnsi="Lucida Console" w:cs="TimesNewRomanPSMT"/>
-          <w:color w:val="2E74B5" w:themeColor="accent1" w:themeShade="BF"/>
-          <w:szCs w:val="26"/>
-        </w:rPr>
-      </w:pPr>
-      <w:r>
-        <w:rPr>
-          <w:rFonts w:ascii="Lucida Console" w:hAnsi="Lucida Console" w:cs="TimesNewRomanPSMT"/>
-          <w:color w:val="2E74B5" w:themeColor="accent1" w:themeShade="BF"/>
-          <w:szCs w:val="26"/>
-        </w:rPr>
-        <w:t>ORDER BY ?hotspot ?bird_species</w:t>
-      </w:r>
-    </w:p>
-    <w:p>
-      <w:pPr>
-        <w:autoSpaceDE w:val="0"/>
-        <w:autoSpaceDN w:val="0"/>
-        <w:adjustRightInd w:val="0"/>
-        <w:spacing w:after="0" w:line="360" w:lineRule="auto"/>
-        <w:ind w:firstLine="720"/>
-        <w:jc w:val="both"/>
-        <w:rPr>
-          <w:rFonts w:ascii="TimesNewRomanPSMT" w:hAnsi="TimesNewRomanPSMT" w:cs="TimesNewRomanPSMT"/>
-          <w:sz w:val="26"/>
-          <w:szCs w:val="28"/>
-        </w:rPr>
-      </w:pPr>
-    </w:p>
-    <w:p>
-      <w:pPr>
-        <w:autoSpaceDE w:val="0"/>
-        <w:autoSpaceDN w:val="0"/>
-        <w:adjustRightInd w:val="0"/>
-        <w:spacing w:after="0" w:line="360" w:lineRule="auto"/>
-        <w:ind w:firstLine="720"/>
-        <w:jc w:val="both"/>
-        <w:rPr>
-          <w:rFonts w:ascii="TimesNewRomanPSMT" w:hAnsi="TimesNewRomanPSMT" w:cs="TimesNewRomanPSMT"/>
-          <w:sz w:val="26"/>
-          <w:szCs w:val="28"/>
-        </w:rPr>
-      </w:pPr>
-      <w:r>
-        <w:rPr>
-          <w:rFonts w:ascii="TimesNewRomanPSMT" w:hAnsi="TimesNewRomanPSMT" w:cs="TimesNewRomanPSMT"/>
-          <w:sz w:val="26"/>
-          <w:szCs w:val="28"/>
-        </w:rPr>
-        <w:t>→ The following query fetches all the</w:t>
-      </w:r>
-      <w:r>
-        <w:rPr>
-          <w:rFonts w:ascii="TimesNewRomanPSMT" w:hAnsi="TimesNewRomanPSMT" w:cs="TimesNewRomanPSMT"/>
-          <w:sz w:val="26"/>
-          <w:szCs w:val="28"/>
-        </w:rPr>
-        <w:t xml:space="preserve"> tweets present in the database:</w:t>
-      </w:r>
-    </w:p>
-    <w:p>
-      <w:pPr>
-        <w:autoSpaceDE w:val="0"/>
-        <w:autoSpaceDN w:val="0"/>
-        <w:adjustRightInd w:val="0"/>
-        <w:spacing w:after="0" w:line="360" w:lineRule="auto"/>
-        <w:ind w:firstLine="720"/>
-        <w:jc w:val="both"/>
-        <w:rPr>
-          <w:rFonts w:ascii="TimesNewRomanPSMT" w:hAnsi="TimesNewRomanPSMT" w:cs="TimesNewRomanPSMT"/>
-          <w:sz w:val="26"/>
-          <w:szCs w:val="28"/>
-        </w:rPr>
-      </w:pPr>
-    </w:p>
-    <w:p>
-      <w:pPr>
-        <w:autoSpaceDE w:val="0"/>
-        <w:autoSpaceDN w:val="0"/>
-        <w:adjustRightInd w:val="0"/>
-        <w:spacing w:after="0" w:line="360" w:lineRule="auto"/>
-        <w:ind w:firstLine="720"/>
-        <w:jc w:val="both"/>
-        <w:rPr>
-          <w:rFonts w:ascii="Lucida Console" w:hAnsi="Lucida Console" w:cs="TimesNewRomanPSMT"/>
-          <w:color w:val="2E74B5" w:themeColor="accent1" w:themeShade="BF"/>
-          <w:szCs w:val="28"/>
-        </w:rPr>
-      </w:pPr>
-      <w:r>
-        <w:rPr>
-          <w:rFonts w:ascii="Lucida Console" w:hAnsi="Lucida Console" w:cs="TimesNewRomanPSMT"/>
-          <w:color w:val="2E74B5" w:themeColor="accent1" w:themeShade="BF"/>
-          <w:szCs w:val="28"/>
-        </w:rPr>
-        <w:t>PREFIX bimr: &lt;http://xmlns.com/bimr#&gt;</w:t>
-      </w:r>
-    </w:p>
-    <w:p>
-      <w:pPr>
-        <w:autoSpaceDE w:val="0"/>
-        <w:autoSpaceDN w:val="0"/>
-        <w:adjustRightInd w:val="0"/>
-        <w:spacing w:after="0" w:line="360" w:lineRule="auto"/>
-        <w:ind w:firstLine="720"/>
-        <w:jc w:val="both"/>
-        <w:rPr>
-          <w:rFonts w:ascii="Lucida Console" w:hAnsi="Lucida Console" w:cs="TimesNewRomanPSMT"/>
-          <w:color w:val="2E74B5" w:themeColor="accent1" w:themeShade="BF"/>
-          <w:szCs w:val="28"/>
-        </w:rPr>
-      </w:pPr>
-      <w:r>
-        <w:rPr>
-          <w:rFonts w:ascii="Lucida Console" w:hAnsi="Lucida Console" w:cs="TimesNewRomanPSMT"/>
-          <w:color w:val="2E74B5" w:themeColor="accent1" w:themeShade="BF"/>
-          <w:szCs w:val="28"/>
-        </w:rPr>
-        <w:t>PREFIX user: &lt;http://xmlns.com/bimr/user#&gt;</w:t>
-      </w:r>
-    </w:p>
-    <w:p>
-      <w:pPr>
-        <w:autoSpaceDE w:val="0"/>
-        <w:autoSpaceDN w:val="0"/>
-        <w:adjustRightInd w:val="0"/>
-        <w:spacing w:after="0" w:line="360" w:lineRule="auto"/>
-        <w:ind w:firstLine="720"/>
-        <w:jc w:val="both"/>
-        <w:rPr>
-          <w:rFonts w:ascii="Lucida Console" w:hAnsi="Lucida Console" w:cs="TimesNewRomanPSMT"/>
-          <w:color w:val="2E74B5" w:themeColor="accent1" w:themeShade="BF"/>
-          <w:szCs w:val="28"/>
-        </w:rPr>
-      </w:pPr>
-      <w:r>
-        <w:rPr>
-          <w:rFonts w:ascii="Lucida Console" w:hAnsi="Lucida Console" w:cs="TimesNewRomanPSMT"/>
-          <w:color w:val="2E74B5" w:themeColor="accent1" w:themeShade="BF"/>
-          <w:szCs w:val="28"/>
-        </w:rPr>
-        <w:t>PREFIX tweet: &lt;http://xmlns.com/bimr/tweet#&gt;</w:t>
-      </w:r>
-    </w:p>
-    <w:p>
-      <w:pPr>
-        <w:autoSpaceDE w:val="0"/>
-        <w:autoSpaceDN w:val="0"/>
-        <w:adjustRightInd w:val="0"/>
-        <w:spacing w:after="0" w:line="360" w:lineRule="auto"/>
-        <w:ind w:firstLine="720"/>
-        <w:jc w:val="both"/>
-        <w:rPr>
-          <w:rFonts w:ascii="Lucida Console" w:hAnsi="Lucida Console" w:cs="TimesNewRomanPSMT"/>
-          <w:color w:val="2E74B5" w:themeColor="accent1" w:themeShade="BF"/>
-          <w:szCs w:val="28"/>
-        </w:rPr>
-      </w:pPr>
-      <w:r>
-        <w:rPr>
-          <w:rFonts w:ascii="Lucida Console" w:hAnsi="Lucida Console" w:cs="TimesNewRomanPSMT"/>
-          <w:color w:val="2E74B5" w:themeColor="accent1" w:themeShade="BF"/>
-          <w:szCs w:val="28"/>
-        </w:rPr>
-        <w:t>PREFIX location: &lt;http://xmlns.com/bimr/location#&gt;</w:t>
-      </w:r>
-    </w:p>
-    <w:p>
-      <w:pPr>
-        <w:autoSpaceDE w:val="0"/>
-        <w:autoSpaceDN w:val="0"/>
-        <w:adjustRightInd w:val="0"/>
-        <w:spacing w:after="0" w:line="360" w:lineRule="auto"/>
-        <w:ind w:firstLine="720"/>
-        <w:jc w:val="both"/>
-        <w:rPr>
-          <w:rFonts w:ascii="Lucida Console" w:hAnsi="Lucida Console" w:cs="TimesNewRomanPSMT"/>
-          <w:color w:val="2E74B5" w:themeColor="accent1" w:themeShade="BF"/>
-          <w:szCs w:val="28"/>
-        </w:rPr>
-      </w:pPr>
-      <w:r>
-        <w:rPr>
-          <w:rFonts w:ascii="Lucida Console" w:hAnsi="Lucida Console" w:cs="TimesNewRomanPSMT"/>
-          <w:color w:val="2E74B5" w:themeColor="accent1" w:themeShade="BF"/>
-          <w:szCs w:val="28"/>
-        </w:rPr>
-        <w:t>PREFIX observation: &lt;http://xmlns.com/bimr/observation#&gt;</w:t>
-      </w:r>
-    </w:p>
-    <w:p>
-      <w:pPr>
-        <w:autoSpaceDE w:val="0"/>
-        <w:autoSpaceDN w:val="0"/>
-        <w:adjustRightInd w:val="0"/>
-        <w:spacing w:after="0" w:line="360" w:lineRule="auto"/>
-        <w:ind w:firstLine="720"/>
-        <w:jc w:val="both"/>
-        <w:rPr>
-          <w:rFonts w:ascii="Lucida Console" w:hAnsi="Lucida Console" w:cs="TimesNewRomanPSMT"/>
-          <w:color w:val="2E74B5" w:themeColor="accent1" w:themeShade="BF"/>
-          <w:szCs w:val="28"/>
-        </w:rPr>
-      </w:pPr>
-      <w:r>
-        <w:rPr>
-          <w:rFonts w:ascii="Lucida Console" w:hAnsi="Lucida Console" w:cs="TimesNewRomanPSMT"/>
-          <w:color w:val="2E74B5" w:themeColor="accent1" w:themeShade="BF"/>
-          <w:szCs w:val="28"/>
-        </w:rPr>
-        <w:t>PREFIX hotspot: &lt;http://xmlns.com/bimr/hotspot#&gt;</w:t>
-      </w:r>
-    </w:p>
-    <w:p>
-      <w:pPr>
-        <w:autoSpaceDE w:val="0"/>
-        <w:autoSpaceDN w:val="0"/>
-        <w:adjustRightInd w:val="0"/>
-        <w:spacing w:after="0" w:line="360" w:lineRule="auto"/>
-        <w:ind w:firstLine="720"/>
-        <w:jc w:val="both"/>
-        <w:rPr>
-          <w:rFonts w:ascii="Lucida Console" w:hAnsi="Lucida Console" w:cs="TimesNewRomanPSMT"/>
-          <w:color w:val="2E74B5" w:themeColor="accent1" w:themeShade="BF"/>
-          <w:szCs w:val="28"/>
-        </w:rPr>
-      </w:pPr>
-    </w:p>
-    <w:p>
-      <w:pPr>
-        <w:autoSpaceDE w:val="0"/>
-        <w:autoSpaceDN w:val="0"/>
-        <w:adjustRightInd w:val="0"/>
-        <w:spacing w:after="0" w:line="360" w:lineRule="auto"/>
-        <w:ind w:firstLine="720"/>
-        <w:jc w:val="both"/>
-        <w:rPr>
-          <w:rFonts w:ascii="Lucida Console" w:hAnsi="Lucida Console" w:cs="TimesNewRomanPSMT"/>
-          <w:color w:val="2E74B5" w:themeColor="accent1" w:themeShade="BF"/>
-          <w:szCs w:val="28"/>
-        </w:rPr>
-      </w:pPr>
-      <w:r>
-        <w:rPr>
-          <w:rFonts w:ascii="Lucida Console" w:hAnsi="Lucida Console" w:cs="TimesNewRomanPSMT"/>
-          <w:color w:val="2E74B5" w:themeColor="accent1" w:themeShade="BF"/>
-          <w:szCs w:val="28"/>
-        </w:rPr>
-        <w:t>SELECT DISTINCT ?tweet_id ?tweet_text ?tweet_language ?author ?link</w:t>
-      </w:r>
-    </w:p>
-    <w:p>
-      <w:pPr>
-        <w:autoSpaceDE w:val="0"/>
-        <w:autoSpaceDN w:val="0"/>
-        <w:adjustRightInd w:val="0"/>
-        <w:spacing w:after="0" w:line="360" w:lineRule="auto"/>
-        <w:ind w:firstLine="720"/>
-        <w:jc w:val="both"/>
-        <w:rPr>
-          <w:rFonts w:ascii="Lucida Console" w:hAnsi="Lucida Console" w:cs="TimesNewRomanPSMT"/>
-          <w:color w:val="2E74B5" w:themeColor="accent1" w:themeShade="BF"/>
-          <w:szCs w:val="28"/>
-        </w:rPr>
-      </w:pPr>
-      <w:r>
-        <w:rPr>
-          <w:rFonts w:ascii="Lucida Console" w:hAnsi="Lucida Console" w:cs="TimesNewRomanPSMT"/>
-          <w:color w:val="2E74B5" w:themeColor="accent1" w:themeShade="BF"/>
-          <w:szCs w:val="28"/>
-        </w:rPr>
-        <w:t>WHERE {</w:t>
-      </w:r>
-    </w:p>
-    <w:p>
-      <w:pPr>
-        <w:autoSpaceDE w:val="0"/>
-        <w:autoSpaceDN w:val="0"/>
-        <w:adjustRightInd w:val="0"/>
-        <w:spacing w:after="0" w:line="360" w:lineRule="auto"/>
-        <w:ind w:firstLine="720"/>
-        <w:jc w:val="both"/>
-        <w:rPr>
-          <w:rFonts w:ascii="Lucida Console" w:hAnsi="Lucida Console" w:cs="TimesNewRomanPSMT"/>
-          <w:color w:val="2E74B5" w:themeColor="accent1" w:themeShade="BF"/>
-          <w:szCs w:val="28"/>
-        </w:rPr>
-      </w:pPr>
-      <w:r>
-        <w:rPr>
-          <w:rFonts w:ascii="Lucida Console" w:hAnsi="Lucida Console" w:cs="TimesNewRomanPSMT"/>
-          <w:color w:val="2E74B5" w:themeColor="accent1" w:themeShade="BF"/>
-          <w:szCs w:val="28"/>
-        </w:rPr>
-        <w:t xml:space="preserve">  ?tweet  tweet:tweetId ?tweet_id;</w:t>
-      </w:r>
-    </w:p>
-    <w:p>
-      <w:pPr>
-        <w:autoSpaceDE w:val="0"/>
-        <w:autoSpaceDN w:val="0"/>
-        <w:adjustRightInd w:val="0"/>
-        <w:spacing w:after="0" w:line="360" w:lineRule="auto"/>
-        <w:ind w:firstLine="720"/>
-        <w:jc w:val="both"/>
-        <w:rPr>
-          <w:rFonts w:ascii="Lucida Console" w:hAnsi="Lucida Console" w:cs="TimesNewRomanPSMT"/>
-          <w:color w:val="2E74B5" w:themeColor="accent1" w:themeShade="BF"/>
-          <w:szCs w:val="28"/>
-        </w:rPr>
-      </w:pPr>
-      <w:r>
-        <w:rPr>
-          <w:rFonts w:ascii="Lucida Console" w:hAnsi="Lucida Console" w:cs="TimesNewRomanPSMT"/>
-          <w:color w:val="2E74B5" w:themeColor="accent1" w:themeShade="BF"/>
-          <w:szCs w:val="28"/>
-        </w:rPr>
-        <w:t xml:space="preserve">          tweet:text ?tweet_text;</w:t>
-      </w:r>
-    </w:p>
-    <w:p>
-      <w:pPr>
-        <w:autoSpaceDE w:val="0"/>
-        <w:autoSpaceDN w:val="0"/>
-        <w:adjustRightInd w:val="0"/>
-        <w:spacing w:after="0" w:line="360" w:lineRule="auto"/>
-        <w:ind w:firstLine="720"/>
-        <w:jc w:val="both"/>
-        <w:rPr>
-          <w:rFonts w:ascii="Lucida Console" w:hAnsi="Lucida Console" w:cs="TimesNewRomanPSMT"/>
-          <w:color w:val="2E74B5" w:themeColor="accent1" w:themeShade="BF"/>
-          <w:szCs w:val="28"/>
-        </w:rPr>
-      </w:pPr>
-      <w:r>
-        <w:rPr>
-          <w:rFonts w:ascii="Lucida Console" w:hAnsi="Lucida Console" w:cs="TimesNewRomanPSMT"/>
-          <w:color w:val="2E74B5" w:themeColor="accent1" w:themeShade="BF"/>
-          <w:szCs w:val="28"/>
-        </w:rPr>
-        <w:t xml:space="preserve">          tweet:language ?tweet_language.</w:t>
-      </w:r>
-    </w:p>
-    <w:p>
-      <w:pPr>
-        <w:autoSpaceDE w:val="0"/>
-        <w:autoSpaceDN w:val="0"/>
-        <w:adjustRightInd w:val="0"/>
-        <w:spacing w:after="0" w:line="360" w:lineRule="auto"/>
-        <w:ind w:firstLine="720"/>
-        <w:jc w:val="both"/>
-        <w:rPr>
-          <w:rFonts w:ascii="Lucida Console" w:hAnsi="Lucida Console" w:cs="TimesNewRomanPSMT"/>
-          <w:color w:val="2E74B5" w:themeColor="accent1" w:themeShade="BF"/>
-          <w:szCs w:val="28"/>
-        </w:rPr>
-      </w:pPr>
-      <w:r>
-        <w:rPr>
-          <w:rFonts w:ascii="Lucida Console" w:hAnsi="Lucida Console" w:cs="TimesNewRomanPSMT"/>
-          <w:color w:val="2E74B5" w:themeColor="accent1" w:themeShade="BF"/>
-          <w:szCs w:val="28"/>
-        </w:rPr>
-        <w:lastRenderedPageBreak/>
+        <w:jc w:val="both"/>
+        <w:rPr>
+          <w:rFonts w:ascii="Lucida Console" w:hAnsi="Lucida Console" w:cs="TimesNewRomanPSMT"/>
+          <w:color w:val="2E74B5" w:themeColor="accent1" w:themeShade="BF"/>
+          <w:szCs w:val="28"/>
+        </w:rPr>
+      </w:pPr>
+      <w:r>
+        <w:rPr>
+          <w:rFonts w:ascii="Lucida Console" w:hAnsi="Lucida Console" w:cs="TimesNewRomanPSMT"/>
+          <w:color w:val="2E74B5" w:themeColor="accent1" w:themeShade="BF"/>
+          <w:szCs w:val="28"/>
+        </w:rPr>
         <w:t xml:space="preserve">  OPTIONAL {</w:t>
       </w:r>
     </w:p>
@@ -2700,7 +2746,6 @@
           <w:sz w:val="26"/>
           <w:szCs w:val="28"/>
         </w:rPr>
-        <w:lastRenderedPageBreak/>
         <w:t>The way this application has been developed allows p</w:t>
       </w:r>
       <w:r>
@@ -3002,7 +3047,29 @@
           <w:sz w:val="32"/>
           <w:szCs w:val="32"/>
         </w:rPr>
-        <w:t>dvantages of this application compared to other solutions</w:t>
+        <w:t xml:space="preserve">dvantages </w:t>
+      </w:r>
+      <w:r>
+        <w:rPr>
+          <w:rFonts w:ascii="HelveticaNeue-Bold" w:hAnsi="HelveticaNeue-Bold" w:cs="HelveticaNeue-Bold"/>
+          <w:b/>
+          <w:bCs/>
+          <w:color w:val="000000"/>
+          <w:sz w:val="32"/>
+          <w:szCs w:val="32"/>
+        </w:rPr>
+        <w:t xml:space="preserve">and disadvantages </w:t>
+      </w:r>
+      <w:r>
+        <w:rPr>
+          <w:rFonts w:ascii="HelveticaNeue-Bold" w:hAnsi="HelveticaNeue-Bold" w:cs="HelveticaNeue-Bold"/>
+          <w:b/>
+          <w:bCs/>
+          <w:color w:val="000000"/>
+          <w:sz w:val="32"/>
+          <w:szCs w:val="32"/>
+        </w:rPr>
+        <w:t>of this application compared to other solutions</w:t>
       </w:r>
     </w:p>
     <w:p>
@@ -3563,7 +3630,1125 @@
           <w:sz w:val="26"/>
           <w:szCs w:val="28"/>
         </w:rPr>
-        <w:t>We can easily see that the application could handle a relatively small but important number of users in its incipient phases and could really have improvements on how it can handle the requests more efficiently in the future versions.</w:t>
+        <w:t>We can easily see that the application could handle a relatively small but important number of users</w:t>
+      </w:r>
+      <w:r>
+        <w:rPr>
+          <w:rFonts w:ascii="TimesNewRomanPSMT" w:hAnsi="TimesNewRomanPSMT" w:cs="TimesNewRomanPSMT"/>
+          <w:sz w:val="26"/>
+          <w:szCs w:val="28"/>
+        </w:rPr>
+        <w:t xml:space="preserve"> (for example, a small relatively small research team)</w:t>
+      </w:r>
+      <w:r>
+        <w:rPr>
+          <w:rFonts w:ascii="TimesNewRomanPSMT" w:hAnsi="TimesNewRomanPSMT" w:cs="TimesNewRomanPSMT"/>
+          <w:sz w:val="26"/>
+          <w:szCs w:val="28"/>
+        </w:rPr>
+        <w:t xml:space="preserve"> in its i</w:t>
+      </w:r>
+      <w:r>
+        <w:rPr>
+          <w:rFonts w:ascii="TimesNewRomanPSMT" w:hAnsi="TimesNewRomanPSMT" w:cs="TimesNewRomanPSMT"/>
+          <w:sz w:val="26"/>
+          <w:szCs w:val="28"/>
+        </w:rPr>
+        <w:t>ncipient phases and could</w:t>
+      </w:r>
+      <w:r>
+        <w:rPr>
+          <w:rFonts w:ascii="TimesNewRomanPSMT" w:hAnsi="TimesNewRomanPSMT" w:cs="TimesNewRomanPSMT"/>
+          <w:sz w:val="26"/>
+          <w:szCs w:val="28"/>
+        </w:rPr>
+        <w:t xml:space="preserve"> have</w:t>
+      </w:r>
+      <w:r>
+        <w:rPr>
+          <w:rFonts w:ascii="TimesNewRomanPSMT" w:hAnsi="TimesNewRomanPSMT" w:cs="TimesNewRomanPSMT"/>
+          <w:sz w:val="26"/>
+          <w:szCs w:val="28"/>
+        </w:rPr>
+        <w:t xml:space="preserve"> real</w:t>
+      </w:r>
+      <w:r>
+        <w:rPr>
+          <w:rFonts w:ascii="TimesNewRomanPSMT" w:hAnsi="TimesNewRomanPSMT" w:cs="TimesNewRomanPSMT"/>
+          <w:sz w:val="26"/>
+          <w:szCs w:val="28"/>
+        </w:rPr>
+        <w:t xml:space="preserve"> improvements on how it can handle the requests more efficiently in the future versions.</w:t>
+      </w:r>
+    </w:p>
+    <w:p>
+      <w:pPr>
+        <w:autoSpaceDE w:val="0"/>
+        <w:autoSpaceDN w:val="0"/>
+        <w:adjustRightInd w:val="0"/>
+        <w:spacing w:after="0" w:line="360" w:lineRule="auto"/>
+        <w:ind w:firstLine="720"/>
+        <w:jc w:val="both"/>
+        <w:rPr>
+          <w:rFonts w:ascii="TimesNewRomanPSMT" w:hAnsi="TimesNewRomanPSMT" w:cs="TimesNewRomanPSMT"/>
+          <w:sz w:val="26"/>
+          <w:szCs w:val="28"/>
+        </w:rPr>
+      </w:pPr>
+      <w:r>
+        <w:rPr>
+          <w:rFonts w:ascii="TimesNewRomanPSMT" w:hAnsi="TimesNewRomanPSMT" w:cs="TimesNewRomanPSMT"/>
+          <w:sz w:val="26"/>
+          <w:szCs w:val="28"/>
+        </w:rPr>
+        <w:t>A small disadvantage in using BiMr application comes from the fact that information coming from Twitter can be refreshed – that is, updated with new tweets, no more than once every 15 minutes. For this matter, we have adopted a technical measure in the form of a scheduler</w:t>
+      </w:r>
+      <w:r>
+        <w:rPr>
+          <w:rFonts w:ascii="TimesNewRomanPSMT" w:hAnsi="TimesNewRomanPSMT" w:cs="TimesNewRomanPSMT"/>
+          <w:sz w:val="26"/>
+          <w:szCs w:val="28"/>
+        </w:rPr>
+        <w:t xml:space="preserve"> that only calls the API Twitter each 15 minutes so the above mentioned limitation can be resolved. </w:t>
+      </w:r>
+    </w:p>
+    <w:p>
+      <w:pPr>
+        <w:autoSpaceDE w:val="0"/>
+        <w:autoSpaceDN w:val="0"/>
+        <w:adjustRightInd w:val="0"/>
+        <w:spacing w:after="0" w:line="360" w:lineRule="auto"/>
+        <w:ind w:firstLine="720"/>
+        <w:jc w:val="both"/>
+        <w:rPr>
+          <w:rFonts w:ascii="HelveticaNeue-Bold" w:hAnsi="HelveticaNeue-Bold" w:cs="HelveticaNeue-Bold"/>
+          <w:b/>
+          <w:bCs/>
+          <w:color w:val="000000"/>
+          <w:sz w:val="32"/>
+          <w:szCs w:val="32"/>
+        </w:rPr>
+      </w:pPr>
+    </w:p>
+    <w:p>
+      <w:pPr>
+        <w:autoSpaceDE w:val="0"/>
+        <w:autoSpaceDN w:val="0"/>
+        <w:adjustRightInd w:val="0"/>
+        <w:spacing w:after="0" w:line="360" w:lineRule="auto"/>
+        <w:ind w:firstLine="720"/>
+        <w:jc w:val="both"/>
+        <w:rPr>
+          <w:rFonts w:ascii="HelveticaNeue-Bold" w:hAnsi="HelveticaNeue-Bold" w:cs="HelveticaNeue-Bold"/>
+          <w:b/>
+          <w:bCs/>
+          <w:color w:val="000000"/>
+          <w:sz w:val="32"/>
+          <w:szCs w:val="32"/>
+        </w:rPr>
+      </w:pPr>
+      <w:r>
+        <w:rPr>
+          <w:rFonts w:ascii="HelveticaNeue-Bold" w:hAnsi="HelveticaNeue-Bold" w:cs="HelveticaNeue-Bold"/>
+          <w:b/>
+          <w:bCs/>
+          <w:color w:val="000000"/>
+          <w:sz w:val="32"/>
+          <w:szCs w:val="32"/>
+        </w:rPr>
+        <w:t>5</w:t>
+      </w:r>
+      <w:r>
+        <w:rPr>
+          <w:rFonts w:ascii="HelveticaNeue-Bold" w:hAnsi="HelveticaNeue-Bold" w:cs="HelveticaNeue-Bold"/>
+          <w:b/>
+          <w:bCs/>
+          <w:color w:val="000000"/>
+          <w:sz w:val="32"/>
+          <w:szCs w:val="32"/>
+        </w:rPr>
+        <w:t xml:space="preserve">. </w:t>
+      </w:r>
+      <w:r>
+        <w:rPr>
+          <w:rFonts w:ascii="HelveticaNeue-Bold" w:hAnsi="HelveticaNeue-Bold" w:cs="HelveticaNeue-Bold"/>
+          <w:b/>
+          <w:bCs/>
+          <w:color w:val="000000"/>
+          <w:sz w:val="32"/>
+          <w:szCs w:val="32"/>
+        </w:rPr>
+        <w:t>Future application improvements</w:t>
+      </w:r>
+    </w:p>
+    <w:p>
+      <w:pPr>
+        <w:autoSpaceDE w:val="0"/>
+        <w:autoSpaceDN w:val="0"/>
+        <w:adjustRightInd w:val="0"/>
+        <w:spacing w:after="0" w:line="360" w:lineRule="auto"/>
+        <w:ind w:firstLine="720"/>
+        <w:jc w:val="both"/>
+        <w:rPr>
+          <w:rFonts w:ascii="TimesNewRomanPSMT" w:hAnsi="TimesNewRomanPSMT" w:cs="TimesNewRomanPSMT"/>
+          <w:sz w:val="26"/>
+          <w:szCs w:val="28"/>
+        </w:rPr>
+      </w:pPr>
+    </w:p>
+    <w:p>
+      <w:pPr>
+        <w:autoSpaceDE w:val="0"/>
+        <w:autoSpaceDN w:val="0"/>
+        <w:adjustRightInd w:val="0"/>
+        <w:spacing w:after="0" w:line="360" w:lineRule="auto"/>
+        <w:ind w:firstLine="720"/>
+        <w:jc w:val="both"/>
+        <w:rPr>
+          <w:rFonts w:ascii="TimesNewRomanPSMT" w:hAnsi="TimesNewRomanPSMT" w:cs="TimesNewRomanPSMT"/>
+          <w:sz w:val="26"/>
+          <w:szCs w:val="28"/>
+        </w:rPr>
+      </w:pPr>
+      <w:r>
+        <w:rPr>
+          <w:rFonts w:ascii="TimesNewRomanPSMT" w:hAnsi="TimesNewRomanPSMT" w:cs="TimesNewRomanPSMT"/>
+          <w:sz w:val="26"/>
+          <w:szCs w:val="28"/>
+        </w:rPr>
+        <w:t>There are many improvements that can be done for further developing this application, but those worth mentioning are to be described below.</w:t>
+      </w:r>
+    </w:p>
+    <w:p>
+      <w:pPr>
+        <w:autoSpaceDE w:val="0"/>
+        <w:autoSpaceDN w:val="0"/>
+        <w:adjustRightInd w:val="0"/>
+        <w:spacing w:after="0" w:line="360" w:lineRule="auto"/>
+        <w:ind w:firstLine="720"/>
+        <w:jc w:val="both"/>
+        <w:rPr>
+          <w:rFonts w:ascii="TimesNewRomanPSMT" w:hAnsi="TimesNewRomanPSMT" w:cs="TimesNewRomanPSMT"/>
+          <w:sz w:val="26"/>
+          <w:szCs w:val="28"/>
+        </w:rPr>
+      </w:pPr>
+      <w:r>
+        <w:rPr>
+          <w:rFonts w:ascii="TimesNewRomanPSMT" w:hAnsi="TimesNewRomanPSMT" w:cs="TimesNewRomanPSMT"/>
+          <w:sz w:val="26"/>
+          <w:szCs w:val="28"/>
+        </w:rPr>
+        <w:t xml:space="preserve">First, making use of the data stream provided by the eBird API would be ideal, as this source of information is, </w:t>
+      </w:r>
+      <w:r>
+        <w:rPr>
+          <w:rFonts w:ascii="TimesNewRomanPSMT" w:hAnsi="TimesNewRomanPSMT" w:cs="TimesNewRomanPSMT"/>
+          <w:sz w:val="26"/>
+          <w:szCs w:val="28"/>
+        </w:rPr>
+        <w:t>by nature, more trustworthy or at least</w:t>
+      </w:r>
+      <w:r>
+        <w:rPr>
+          <w:rFonts w:ascii="TimesNewRomanPSMT" w:hAnsi="TimesNewRomanPSMT" w:cs="TimesNewRomanPSMT"/>
+          <w:sz w:val="26"/>
+          <w:szCs w:val="28"/>
+        </w:rPr>
+        <w:t xml:space="preserve"> more accurate, being provided by a</w:t>
+      </w:r>
+      <w:r>
+        <w:rPr>
+          <w:rFonts w:ascii="TimesNewRomanPSMT" w:hAnsi="TimesNewRomanPSMT" w:cs="TimesNewRomanPSMT"/>
+          <w:sz w:val="26"/>
+          <w:szCs w:val="28"/>
+        </w:rPr>
+        <w:t xml:space="preserve"> group of individuals interested in this research field.</w:t>
+      </w:r>
+    </w:p>
+    <w:p>
+      <w:pPr>
+        <w:autoSpaceDE w:val="0"/>
+        <w:autoSpaceDN w:val="0"/>
+        <w:adjustRightInd w:val="0"/>
+        <w:spacing w:after="0" w:line="360" w:lineRule="auto"/>
+        <w:jc w:val="both"/>
+        <w:rPr>
+          <w:rFonts w:ascii="TimesNewRomanPSMT" w:hAnsi="TimesNewRomanPSMT" w:cs="TimesNewRomanPSMT"/>
+          <w:sz w:val="26"/>
+          <w:szCs w:val="28"/>
+        </w:rPr>
+      </w:pPr>
+      <w:r>
+        <w:rPr>
+          <w:rFonts w:ascii="TimesNewRomanPSMT" w:hAnsi="TimesNewRomanPSMT" w:cs="TimesNewRomanPSMT"/>
+          <w:sz w:val="26"/>
+          <w:szCs w:val="28"/>
+        </w:rPr>
+        <w:t>Moreover, this data source doesn’t have the same 15 minutes window limitation implied by using Twitter’s data stream</w:t>
+      </w:r>
+      <w:r>
+        <w:rPr>
+          <w:rFonts w:ascii="TimesNewRomanPSMT" w:hAnsi="TimesNewRomanPSMT" w:cs="TimesNewRomanPSMT"/>
+          <w:sz w:val="26"/>
+          <w:szCs w:val="28"/>
+        </w:rPr>
+        <w:t>.</w:t>
+      </w:r>
+      <w:r>
+        <w:rPr>
+          <w:rFonts w:ascii="TimesNewRomanPSMT" w:hAnsi="TimesNewRomanPSMT" w:cs="TimesNewRomanPSMT"/>
+          <w:sz w:val="26"/>
+          <w:szCs w:val="28"/>
+        </w:rPr>
+        <w:t xml:space="preserve"> After successfully integrating this new data stream for information, there is going to be a switch to change between data providers.</w:t>
+      </w:r>
+    </w:p>
+    <w:p>
+      <w:pPr>
+        <w:autoSpaceDE w:val="0"/>
+        <w:autoSpaceDN w:val="0"/>
+        <w:adjustRightInd w:val="0"/>
+        <w:spacing w:after="0" w:line="360" w:lineRule="auto"/>
+        <w:jc w:val="both"/>
+        <w:rPr>
+          <w:rFonts w:ascii="TimesNewRomanPSMT" w:hAnsi="TimesNewRomanPSMT" w:cs="TimesNewRomanPSMT"/>
+          <w:sz w:val="26"/>
+          <w:szCs w:val="28"/>
+        </w:rPr>
+      </w:pPr>
+      <w:r>
+        <w:rPr>
+          <w:rFonts w:ascii="TimesNewRomanPSMT" w:hAnsi="TimesNewRomanPSMT" w:cs="TimesNewRomanPSMT"/>
+          <w:sz w:val="26"/>
+          <w:szCs w:val="28"/>
+        </w:rPr>
+        <w:lastRenderedPageBreak/>
+        <w:tab/>
+      </w:r>
+      <w:r>
+        <w:rPr>
+          <w:rFonts w:ascii="TimesNewRomanPSMT" w:hAnsi="TimesNewRomanPSMT" w:cs="TimesNewRomanPSMT"/>
+          <w:sz w:val="26"/>
+          <w:szCs w:val="28"/>
+        </w:rPr>
+        <w:t>Second, it would be interesting to create a feature for p</w:t>
+      </w:r>
+      <w:r>
+        <w:rPr>
+          <w:rFonts w:ascii="TimesNewRomanPSMT" w:hAnsi="TimesNewRomanPSMT" w:cs="TimesNewRomanPSMT"/>
+          <w:sz w:val="26"/>
+          <w:szCs w:val="28"/>
+        </w:rPr>
+        <w:t>eople who want to find</w:t>
+      </w:r>
+      <w:r>
+        <w:rPr>
+          <w:rFonts w:ascii="TimesNewRomanPSMT" w:hAnsi="TimesNewRomanPSMT" w:cs="TimesNewRomanPSMT"/>
+          <w:sz w:val="26"/>
+          <w:szCs w:val="28"/>
+        </w:rPr>
+        <w:t xml:space="preserve"> out</w:t>
+      </w:r>
+      <w:r>
+        <w:rPr>
+          <w:rFonts w:ascii="TimesNewRomanPSMT" w:hAnsi="TimesNewRomanPSMT" w:cs="TimesNewRomanPSMT"/>
+          <w:sz w:val="26"/>
+          <w:szCs w:val="28"/>
+        </w:rPr>
+        <w:t xml:space="preserve"> if a certain species of </w:t>
+      </w:r>
+      <w:r>
+        <w:rPr>
+          <w:rFonts w:ascii="TimesNewRomanPSMT" w:hAnsi="TimesNewRomanPSMT" w:cs="TimesNewRomanPSMT"/>
+          <w:sz w:val="26"/>
+          <w:szCs w:val="28"/>
+        </w:rPr>
+        <w:t xml:space="preserve">birds can be found near they’re </w:t>
+      </w:r>
+      <w:r>
+        <w:rPr>
+          <w:rFonts w:ascii="TimesNewRomanPSMT" w:hAnsi="TimesNewRomanPSMT" w:cs="TimesNewRomanPSMT"/>
+          <w:sz w:val="26"/>
+          <w:szCs w:val="28"/>
+        </w:rPr>
+        <w:t>location: not all kind of birds are preferred by the majority. If someone</w:t>
+      </w:r>
+      <w:r>
+        <w:rPr>
+          <w:rFonts w:ascii="TimesNewRomanPSMT" w:hAnsi="TimesNewRomanPSMT" w:cs="TimesNewRomanPSMT"/>
+          <w:sz w:val="26"/>
+          <w:szCs w:val="28"/>
+        </w:rPr>
+        <w:t xml:space="preserve"> </w:t>
+      </w:r>
+      <w:r>
+        <w:rPr>
+          <w:rFonts w:ascii="TimesNewRomanPSMT" w:hAnsi="TimesNewRomanPSMT" w:cs="TimesNewRomanPSMT"/>
+          <w:sz w:val="26"/>
+          <w:szCs w:val="28"/>
+        </w:rPr>
+        <w:t>desire</w:t>
+      </w:r>
+      <w:r>
+        <w:rPr>
+          <w:rFonts w:ascii="TimesNewRomanPSMT" w:hAnsi="TimesNewRomanPSMT" w:cs="TimesNewRomanPSMT"/>
+          <w:sz w:val="26"/>
+          <w:szCs w:val="28"/>
+        </w:rPr>
+        <w:t>s</w:t>
+      </w:r>
+      <w:r>
+        <w:rPr>
+          <w:rFonts w:ascii="TimesNewRomanPSMT" w:hAnsi="TimesNewRomanPSMT" w:cs="TimesNewRomanPSMT"/>
+          <w:sz w:val="26"/>
+          <w:szCs w:val="28"/>
+        </w:rPr>
+        <w:t xml:space="preserve"> to see just some of them,</w:t>
+      </w:r>
+      <w:r>
+        <w:t xml:space="preserve"> </w:t>
+      </w:r>
+      <w:r>
+        <w:rPr>
+          <w:rFonts w:ascii="TimesNewRomanPSMT" w:hAnsi="TimesNewRomanPSMT" w:cs="TimesNewRomanPSMT"/>
+          <w:sz w:val="26"/>
+          <w:szCs w:val="28"/>
+        </w:rPr>
+        <w:t>he can submit his email address and he</w:t>
+      </w:r>
+      <w:r>
+        <w:rPr>
+          <w:rFonts w:ascii="TimesNewRomanPSMT" w:hAnsi="TimesNewRomanPSMT" w:cs="TimesNewRomanPSMT"/>
+          <w:sz w:val="26"/>
+          <w:szCs w:val="28"/>
+        </w:rPr>
+        <w:t xml:space="preserve"> </w:t>
+      </w:r>
+      <w:r>
+        <w:rPr>
+          <w:rFonts w:ascii="TimesNewRomanPSMT" w:hAnsi="TimesNewRomanPSMT" w:cs="TimesNewRomanPSMT"/>
+          <w:sz w:val="26"/>
+          <w:szCs w:val="28"/>
+        </w:rPr>
+        <w:t>will be notified when these species are close to his location. Of course,</w:t>
+      </w:r>
+      <w:r>
+        <w:rPr>
+          <w:rFonts w:ascii="TimesNewRomanPSMT" w:hAnsi="TimesNewRomanPSMT" w:cs="TimesNewRomanPSMT"/>
+          <w:sz w:val="26"/>
+          <w:szCs w:val="28"/>
+        </w:rPr>
+        <w:t xml:space="preserve"> </w:t>
+      </w:r>
+      <w:r>
+        <w:rPr>
+          <w:rFonts w:ascii="TimesNewRomanPSMT" w:hAnsi="TimesNewRomanPSMT" w:cs="TimesNewRomanPSMT"/>
+          <w:sz w:val="26"/>
+          <w:szCs w:val="28"/>
+        </w:rPr>
+        <w:t>this feature will be available</w:t>
+      </w:r>
+      <w:r>
+        <w:rPr>
+          <w:rFonts w:ascii="TimesNewRomanPSMT" w:hAnsi="TimesNewRomanPSMT" w:cs="TimesNewRomanPSMT"/>
+          <w:sz w:val="26"/>
+          <w:szCs w:val="28"/>
+        </w:rPr>
+        <w:t xml:space="preserve"> too</w:t>
+      </w:r>
+      <w:r>
+        <w:rPr>
+          <w:rFonts w:ascii="TimesNewRomanPSMT" w:hAnsi="TimesNewRomanPSMT" w:cs="TimesNewRomanPSMT"/>
+          <w:sz w:val="26"/>
+          <w:szCs w:val="28"/>
+        </w:rPr>
+        <w:t xml:space="preserve"> without specifying any species and in this</w:t>
+      </w:r>
+      <w:r>
+        <w:rPr>
+          <w:rFonts w:ascii="TimesNewRomanPSMT" w:hAnsi="TimesNewRomanPSMT" w:cs="TimesNewRomanPSMT"/>
+          <w:sz w:val="26"/>
+          <w:szCs w:val="28"/>
+        </w:rPr>
+        <w:t xml:space="preserve"> </w:t>
+      </w:r>
+      <w:r>
+        <w:rPr>
+          <w:rFonts w:ascii="TimesNewRomanPSMT" w:hAnsi="TimesNewRomanPSMT" w:cs="TimesNewRomanPSMT"/>
+          <w:sz w:val="26"/>
+          <w:szCs w:val="28"/>
+        </w:rPr>
+        <w:t>case the user will be notified when any kind of flock of birds is nearby</w:t>
+      </w:r>
+      <w:r>
+        <w:rPr>
+          <w:rFonts w:ascii="TimesNewRomanPSMT" w:hAnsi="TimesNewRomanPSMT" w:cs="TimesNewRomanPSMT"/>
+          <w:sz w:val="26"/>
+          <w:szCs w:val="28"/>
+        </w:rPr>
+        <w:t xml:space="preserve"> </w:t>
+      </w:r>
+      <w:r>
+        <w:rPr>
+          <w:rFonts w:ascii="TimesNewRomanPSMT" w:hAnsi="TimesNewRomanPSMT" w:cs="TimesNewRomanPSMT"/>
+          <w:sz w:val="26"/>
+          <w:szCs w:val="28"/>
+        </w:rPr>
+        <w:t>him</w:t>
+      </w:r>
+      <w:r>
+        <w:rPr>
+          <w:rFonts w:ascii="TimesNewRomanPSMT" w:hAnsi="TimesNewRomanPSMT" w:cs="TimesNewRomanPSMT"/>
+          <w:sz w:val="26"/>
+          <w:szCs w:val="28"/>
+        </w:rPr>
+        <w:t>.</w:t>
+      </w:r>
+    </w:p>
+    <w:p>
+      <w:pPr>
+        <w:autoSpaceDE w:val="0"/>
+        <w:autoSpaceDN w:val="0"/>
+        <w:adjustRightInd w:val="0"/>
+        <w:spacing w:after="0" w:line="360" w:lineRule="auto"/>
+        <w:jc w:val="both"/>
+        <w:rPr>
+          <w:rFonts w:ascii="TimesNewRomanPSMT" w:hAnsi="TimesNewRomanPSMT" w:cs="TimesNewRomanPSMT"/>
+          <w:sz w:val="26"/>
+          <w:szCs w:val="28"/>
+        </w:rPr>
+      </w:pPr>
+      <w:r>
+        <w:rPr>
+          <w:rFonts w:ascii="TimesNewRomanPSMT" w:hAnsi="TimesNewRomanPSMT" w:cs="TimesNewRomanPSMT"/>
+          <w:sz w:val="26"/>
+          <w:szCs w:val="28"/>
+        </w:rPr>
+        <w:tab/>
+      </w:r>
+      <w:r>
+        <w:rPr>
+          <w:rFonts w:ascii="TimesNewRomanPSMT" w:hAnsi="TimesNewRomanPSMT" w:cs="TimesNewRomanPSMT"/>
+          <w:sz w:val="26"/>
+          <w:szCs w:val="28"/>
+        </w:rPr>
+        <w:t xml:space="preserve">Third, </w:t>
+      </w:r>
+      <w:r>
+        <w:rPr>
+          <w:rFonts w:ascii="TimesNewRomanPSMT" w:hAnsi="TimesNewRomanPSMT" w:cs="TimesNewRomanPSMT"/>
+          <w:sz w:val="26"/>
+          <w:szCs w:val="28"/>
+        </w:rPr>
+        <w:t>Hunters or hunting associations: based on info</w:t>
+      </w:r>
+      <w:r>
+        <w:rPr>
+          <w:rFonts w:ascii="TimesNewRomanPSMT" w:hAnsi="TimesNewRomanPSMT" w:cs="TimesNewRomanPSMT"/>
+          <w:sz w:val="26"/>
+          <w:szCs w:val="28"/>
+        </w:rPr>
+        <w:t>rmation</w:t>
+      </w:r>
+      <w:r>
+        <w:rPr>
+          <w:rFonts w:ascii="TimesNewRomanPSMT" w:hAnsi="TimesNewRomanPSMT" w:cs="TimesNewRomanPSMT"/>
+          <w:sz w:val="26"/>
+          <w:szCs w:val="28"/>
+        </w:rPr>
+        <w:t xml:space="preserve"> collected from hunting </w:t>
+      </w:r>
+      <w:r>
+        <w:rPr>
+          <w:rFonts w:ascii="TimesNewRomanPSMT" w:hAnsi="TimesNewRomanPSMT" w:cs="TimesNewRomanPSMT"/>
+          <w:sz w:val="26"/>
+          <w:szCs w:val="28"/>
+        </w:rPr>
+        <w:t>associations or f</w:t>
+      </w:r>
+      <w:r>
+        <w:rPr>
+          <w:rFonts w:ascii="TimesNewRomanPSMT" w:hAnsi="TimesNewRomanPSMT" w:cs="TimesNewRomanPSMT"/>
+          <w:sz w:val="26"/>
+          <w:szCs w:val="28"/>
+        </w:rPr>
+        <w:t>rom the government,</w:t>
+      </w:r>
+      <w:r>
+        <w:rPr>
+          <w:rFonts w:ascii="TimesNewRomanPSMT" w:hAnsi="TimesNewRomanPSMT" w:cs="TimesNewRomanPSMT"/>
+          <w:sz w:val="26"/>
+          <w:szCs w:val="28"/>
+        </w:rPr>
+        <w:t xml:space="preserve"> which </w:t>
+      </w:r>
+      <w:r>
+        <w:rPr>
+          <w:rFonts w:ascii="TimesNewRomanPSMT" w:hAnsi="TimesNewRomanPSMT" w:cs="TimesNewRomanPSMT"/>
+          <w:sz w:val="26"/>
+          <w:szCs w:val="28"/>
+        </w:rPr>
+        <w:t>is</w:t>
+      </w:r>
+      <w:r>
+        <w:rPr>
+          <w:rFonts w:ascii="TimesNewRomanPSMT" w:hAnsi="TimesNewRomanPSMT" w:cs="TimesNewRomanPSMT"/>
+          <w:sz w:val="26"/>
+          <w:szCs w:val="28"/>
+        </w:rPr>
+        <w:t xml:space="preserve"> related to</w:t>
+      </w:r>
+      <w:r>
+        <w:rPr>
+          <w:rFonts w:ascii="TimesNewRomanPSMT" w:hAnsi="TimesNewRomanPSMT" w:cs="TimesNewRomanPSMT"/>
+          <w:sz w:val="26"/>
+          <w:szCs w:val="28"/>
+        </w:rPr>
+        <w:t xml:space="preserve"> </w:t>
+      </w:r>
+      <w:r>
+        <w:rPr>
+          <w:rFonts w:ascii="TimesNewRomanPSMT" w:hAnsi="TimesNewRomanPSMT" w:cs="TimesNewRomanPSMT"/>
+          <w:sz w:val="26"/>
+          <w:szCs w:val="28"/>
+        </w:rPr>
+        <w:t>the</w:t>
+      </w:r>
+      <w:r>
+        <w:rPr>
+          <w:rFonts w:ascii="TimesNewRomanPSMT" w:hAnsi="TimesNewRomanPSMT" w:cs="TimesNewRomanPSMT"/>
+          <w:sz w:val="26"/>
+          <w:szCs w:val="28"/>
+        </w:rPr>
+        <w:t xml:space="preserve"> legal periods of hunting seasons, the application will provide</w:t>
+      </w:r>
+      <w:r>
+        <w:rPr>
+          <w:rFonts w:ascii="TimesNewRomanPSMT" w:hAnsi="TimesNewRomanPSMT" w:cs="TimesNewRomanPSMT"/>
+          <w:sz w:val="26"/>
+          <w:szCs w:val="28"/>
+        </w:rPr>
+        <w:t xml:space="preserve"> </w:t>
+      </w:r>
+      <w:r>
+        <w:rPr>
+          <w:rFonts w:ascii="TimesNewRomanPSMT" w:hAnsi="TimesNewRomanPSMT" w:cs="TimesNewRomanPSMT"/>
+          <w:sz w:val="26"/>
+          <w:szCs w:val="28"/>
+        </w:rPr>
+        <w:t xml:space="preserve">notifications which </w:t>
+      </w:r>
+      <w:r>
+        <w:rPr>
+          <w:rFonts w:ascii="TimesNewRomanPSMT" w:hAnsi="TimesNewRomanPSMT" w:cs="TimesNewRomanPSMT"/>
+          <w:sz w:val="26"/>
+          <w:szCs w:val="28"/>
+        </w:rPr>
+        <w:t>notifies</w:t>
+      </w:r>
+      <w:r>
+        <w:rPr>
+          <w:rFonts w:ascii="TimesNewRomanPSMT" w:hAnsi="TimesNewRomanPSMT" w:cs="TimesNewRomanPSMT"/>
+          <w:sz w:val="26"/>
+          <w:szCs w:val="28"/>
+        </w:rPr>
+        <w:t xml:space="preserve"> </w:t>
+      </w:r>
+      <w:r>
+        <w:rPr>
+          <w:rFonts w:ascii="TimesNewRomanPSMT" w:hAnsi="TimesNewRomanPSMT" w:cs="TimesNewRomanPSMT"/>
+          <w:sz w:val="26"/>
+          <w:szCs w:val="28"/>
+        </w:rPr>
+        <w:t>the use</w:t>
+      </w:r>
+      <w:r>
+        <w:rPr>
+          <w:rFonts w:ascii="TimesNewRomanPSMT" w:hAnsi="TimesNewRomanPSMT" w:cs="TimesNewRomanPSMT"/>
+          <w:sz w:val="26"/>
+          <w:szCs w:val="28"/>
+        </w:rPr>
+        <w:t xml:space="preserve">r what kind of species migrate </w:t>
+      </w:r>
+      <w:r>
+        <w:rPr>
+          <w:rFonts w:ascii="TimesNewRomanPSMT" w:hAnsi="TimesNewRomanPSMT" w:cs="TimesNewRomanPSMT"/>
+          <w:sz w:val="26"/>
+          <w:szCs w:val="28"/>
+        </w:rPr>
+        <w:t>nearby</w:t>
+      </w:r>
+      <w:r>
+        <w:rPr>
+          <w:rFonts w:ascii="TimesNewRomanPSMT" w:hAnsi="TimesNewRomanPSMT" w:cs="TimesNewRomanPSMT"/>
+          <w:sz w:val="26"/>
+          <w:szCs w:val="28"/>
+        </w:rPr>
+        <w:t xml:space="preserve"> </w:t>
+      </w:r>
+      <w:r>
+        <w:rPr>
+          <w:rFonts w:ascii="TimesNewRomanPSMT" w:hAnsi="TimesNewRomanPSMT" w:cs="TimesNewRomanPSMT"/>
+          <w:sz w:val="26"/>
+          <w:szCs w:val="28"/>
+        </w:rPr>
+        <w:t xml:space="preserve">him and is </w:t>
+      </w:r>
+      <w:r>
+        <w:rPr>
+          <w:rFonts w:ascii="TimesNewRomanPSMT" w:hAnsi="TimesNewRomanPSMT" w:cs="TimesNewRomanPSMT"/>
+          <w:sz w:val="26"/>
+          <w:szCs w:val="28"/>
+        </w:rPr>
+        <w:t xml:space="preserve">legally </w:t>
+      </w:r>
+      <w:r>
+        <w:rPr>
+          <w:rFonts w:ascii="TimesNewRomanPSMT" w:hAnsi="TimesNewRomanPSMT" w:cs="TimesNewRomanPSMT"/>
+          <w:sz w:val="26"/>
+          <w:szCs w:val="28"/>
+        </w:rPr>
+        <w:t>available for hunting.</w:t>
+      </w:r>
+    </w:p>
+    <w:p>
+      <w:pPr>
+        <w:autoSpaceDE w:val="0"/>
+        <w:autoSpaceDN w:val="0"/>
+        <w:adjustRightInd w:val="0"/>
+        <w:spacing w:after="0" w:line="360" w:lineRule="auto"/>
+        <w:jc w:val="both"/>
+        <w:rPr>
+          <w:rFonts w:ascii="TimesNewRomanPSMT" w:hAnsi="TimesNewRomanPSMT" w:cs="TimesNewRomanPSMT"/>
+          <w:sz w:val="26"/>
+          <w:szCs w:val="28"/>
+        </w:rPr>
+      </w:pPr>
+      <w:r>
+        <w:rPr>
+          <w:rFonts w:ascii="TimesNewRomanPSMT" w:hAnsi="TimesNewRomanPSMT" w:cs="TimesNewRomanPSMT"/>
+          <w:sz w:val="26"/>
+          <w:szCs w:val="28"/>
+        </w:rPr>
+        <w:tab/>
+      </w:r>
+      <w:r>
+        <w:rPr>
+          <w:rFonts w:ascii="TimesNewRomanPSMT" w:hAnsi="TimesNewRomanPSMT" w:cs="TimesNewRomanPSMT"/>
+          <w:sz w:val="26"/>
+          <w:szCs w:val="28"/>
+        </w:rPr>
+        <w:t>Last, but not least, r</w:t>
+      </w:r>
+      <w:r>
+        <w:rPr>
+          <w:rFonts w:ascii="TimesNewRomanPSMT" w:hAnsi="TimesNewRomanPSMT" w:cs="TimesNewRomanPSMT"/>
+          <w:sz w:val="26"/>
+          <w:szCs w:val="28"/>
+        </w:rPr>
+        <w:t>elevant statistics will be provided by the application. They will refer to</w:t>
+      </w:r>
+      <w:r>
+        <w:rPr>
+          <w:rFonts w:ascii="TimesNewRomanPSMT" w:hAnsi="TimesNewRomanPSMT" w:cs="TimesNewRomanPSMT"/>
+          <w:sz w:val="26"/>
+          <w:szCs w:val="28"/>
+        </w:rPr>
+        <w:t>:</w:t>
+      </w:r>
+    </w:p>
+    <w:p>
+      <w:pPr>
+        <w:autoSpaceDE w:val="0"/>
+        <w:autoSpaceDN w:val="0"/>
+        <w:adjustRightInd w:val="0"/>
+        <w:spacing w:after="0" w:line="360" w:lineRule="auto"/>
+        <w:jc w:val="both"/>
+        <w:rPr>
+          <w:rFonts w:ascii="TimesNewRomanPSMT" w:hAnsi="TimesNewRomanPSMT" w:cs="TimesNewRomanPSMT"/>
+          <w:sz w:val="26"/>
+          <w:szCs w:val="28"/>
+        </w:rPr>
+      </w:pPr>
+      <w:r>
+        <w:rPr>
+          <w:rFonts w:ascii="TimesNewRomanPSMT" w:hAnsi="TimesNewRomanPSMT" w:cs="TimesNewRomanPSMT"/>
+          <w:sz w:val="26"/>
+          <w:szCs w:val="28"/>
+        </w:rPr>
+        <w:tab/>
+      </w:r>
+      <w:r>
+        <w:rPr>
+          <w:rFonts w:ascii="TimesNewRomanPSMT" w:hAnsi="TimesNewRomanPSMT" w:cs="TimesNewRomanPSMT"/>
+          <w:b/>
+          <w:bCs/>
+          <w:sz w:val="26"/>
+          <w:szCs w:val="28"/>
+        </w:rPr>
+        <w:t xml:space="preserve">• </w:t>
+      </w:r>
+      <w:r>
+        <w:rPr>
+          <w:rFonts w:ascii="TimesNewRomanPSMT" w:hAnsi="TimesNewRomanPSMT" w:cs="TimesNewRomanPSMT"/>
+          <w:sz w:val="26"/>
+          <w:szCs w:val="28"/>
+        </w:rPr>
+        <w:t>Number</w:t>
+      </w:r>
+      <w:r>
+        <w:rPr>
+          <w:rFonts w:ascii="TimesNewRomanPSMT" w:hAnsi="TimesNewRomanPSMT" w:cs="TimesNewRomanPSMT"/>
+          <w:sz w:val="26"/>
+          <w:szCs w:val="28"/>
+        </w:rPr>
+        <w:t xml:space="preserve"> of birds that migrate from a region to another</w:t>
+      </w:r>
+    </w:p>
+    <w:p>
+      <w:pPr>
+        <w:autoSpaceDE w:val="0"/>
+        <w:autoSpaceDN w:val="0"/>
+        <w:adjustRightInd w:val="0"/>
+        <w:spacing w:after="0" w:line="360" w:lineRule="auto"/>
+        <w:ind w:firstLine="720"/>
+        <w:jc w:val="both"/>
+        <w:rPr>
+          <w:rFonts w:ascii="TimesNewRomanPSMT" w:hAnsi="TimesNewRomanPSMT" w:cs="TimesNewRomanPSMT"/>
+          <w:sz w:val="26"/>
+          <w:szCs w:val="28"/>
+        </w:rPr>
+      </w:pPr>
+      <w:r>
+        <w:rPr>
+          <w:rFonts w:ascii="TimesNewRomanPSMT" w:hAnsi="TimesNewRomanPSMT" w:cs="TimesNewRomanPSMT"/>
+          <w:b/>
+          <w:bCs/>
+          <w:sz w:val="26"/>
+          <w:szCs w:val="28"/>
+        </w:rPr>
+        <w:t xml:space="preserve">• </w:t>
+      </w:r>
+      <w:r>
+        <w:rPr>
+          <w:rFonts w:ascii="TimesNewRomanPSMT" w:hAnsi="TimesNewRomanPSMT" w:cs="TimesNewRomanPSMT"/>
+          <w:sz w:val="26"/>
+          <w:szCs w:val="28"/>
+        </w:rPr>
+        <w:t>Species</w:t>
+      </w:r>
+      <w:r>
+        <w:rPr>
+          <w:rFonts w:ascii="TimesNewRomanPSMT" w:hAnsi="TimesNewRomanPSMT" w:cs="TimesNewRomanPSMT"/>
+          <w:sz w:val="26"/>
+          <w:szCs w:val="28"/>
+        </w:rPr>
+        <w:t xml:space="preserve"> and number of birds that migrate from a region to another</w:t>
+      </w:r>
+    </w:p>
+    <w:p>
+      <w:pPr>
+        <w:autoSpaceDE w:val="0"/>
+        <w:autoSpaceDN w:val="0"/>
+        <w:adjustRightInd w:val="0"/>
+        <w:spacing w:after="0" w:line="360" w:lineRule="auto"/>
+        <w:ind w:firstLine="720"/>
+        <w:jc w:val="both"/>
+        <w:rPr>
+          <w:rFonts w:ascii="TimesNewRomanPSMT" w:hAnsi="TimesNewRomanPSMT" w:cs="TimesNewRomanPSMT"/>
+          <w:sz w:val="26"/>
+          <w:szCs w:val="28"/>
+        </w:rPr>
+      </w:pPr>
+      <w:r>
+        <w:rPr>
+          <w:rFonts w:ascii="TimesNewRomanPSMT" w:hAnsi="TimesNewRomanPSMT" w:cs="TimesNewRomanPSMT"/>
+          <w:b/>
+          <w:bCs/>
+          <w:sz w:val="26"/>
+          <w:szCs w:val="28"/>
+        </w:rPr>
+        <w:t xml:space="preserve">• </w:t>
+      </w:r>
+      <w:r>
+        <w:rPr>
+          <w:rFonts w:ascii="TimesNewRomanPSMT" w:hAnsi="TimesNewRomanPSMT" w:cs="TimesNewRomanPSMT"/>
+          <w:sz w:val="26"/>
+          <w:szCs w:val="28"/>
+        </w:rPr>
+        <w:t>Endangered</w:t>
+      </w:r>
+      <w:r>
+        <w:rPr>
+          <w:rFonts w:ascii="TimesNewRomanPSMT" w:hAnsi="TimesNewRomanPSMT" w:cs="TimesNewRomanPSMT"/>
+          <w:sz w:val="26"/>
+          <w:szCs w:val="28"/>
+        </w:rPr>
+        <w:t xml:space="preserve"> species: which are the f</w:t>
+      </w:r>
+      <w:r>
+        <w:rPr>
+          <w:rFonts w:ascii="TimesNewRomanPSMT" w:hAnsi="TimesNewRomanPSMT" w:cs="TimesNewRomanPSMT"/>
+          <w:sz w:val="26"/>
+          <w:szCs w:val="28"/>
+        </w:rPr>
+        <w:t>ewest species in</w:t>
+      </w:r>
+      <w:r>
+        <w:rPr>
+          <w:rFonts w:ascii="TimesNewRomanPSMT" w:hAnsi="TimesNewRomanPSMT" w:cs="TimesNewRomanPSMT"/>
+          <w:sz w:val="26"/>
+          <w:szCs w:val="28"/>
+        </w:rPr>
+        <w:t xml:space="preserve"> the world</w:t>
+      </w:r>
+    </w:p>
+    <w:p>
+      <w:pPr>
+        <w:autoSpaceDE w:val="0"/>
+        <w:autoSpaceDN w:val="0"/>
+        <w:adjustRightInd w:val="0"/>
+        <w:spacing w:after="0" w:line="360" w:lineRule="auto"/>
+        <w:ind w:firstLine="720"/>
+        <w:jc w:val="both"/>
+        <w:rPr>
+          <w:rFonts w:ascii="TimesNewRomanPSMT" w:hAnsi="TimesNewRomanPSMT" w:cs="TimesNewRomanPSMT"/>
+          <w:sz w:val="26"/>
+          <w:szCs w:val="28"/>
+        </w:rPr>
+      </w:pPr>
+      <w:r>
+        <w:rPr>
+          <w:rFonts w:ascii="TimesNewRomanPSMT" w:hAnsi="TimesNewRomanPSMT" w:cs="TimesNewRomanPSMT"/>
+          <w:b/>
+          <w:bCs/>
+          <w:sz w:val="26"/>
+          <w:szCs w:val="28"/>
+        </w:rPr>
+        <w:t xml:space="preserve">• </w:t>
+      </w:r>
+      <w:r>
+        <w:rPr>
+          <w:rFonts w:ascii="TimesNewRomanPSMT" w:hAnsi="TimesNewRomanPSMT" w:cs="TimesNewRomanPSMT"/>
+          <w:sz w:val="26"/>
+          <w:szCs w:val="28"/>
+        </w:rPr>
+        <w:t>Anomalies</w:t>
+      </w:r>
+      <w:r>
+        <w:rPr>
+          <w:rFonts w:ascii="TimesNewRomanPSMT" w:hAnsi="TimesNewRomanPSMT" w:cs="TimesNewRomanPSMT"/>
+          <w:sz w:val="26"/>
+          <w:szCs w:val="28"/>
+        </w:rPr>
+        <w:t>: if small groups separates by the main group</w:t>
+      </w:r>
+    </w:p>
+    <w:p>
+      <w:pPr>
+        <w:autoSpaceDE w:val="0"/>
+        <w:autoSpaceDN w:val="0"/>
+        <w:adjustRightInd w:val="0"/>
+        <w:spacing w:after="0" w:line="360" w:lineRule="auto"/>
+        <w:ind w:firstLine="720"/>
+        <w:jc w:val="both"/>
+        <w:rPr>
+          <w:rFonts w:ascii="TimesNewRomanPSMT" w:hAnsi="TimesNewRomanPSMT" w:cs="TimesNewRomanPSMT"/>
+          <w:sz w:val="26"/>
+          <w:szCs w:val="28"/>
+        </w:rPr>
+      </w:pPr>
+      <w:r>
+        <w:rPr>
+          <w:rFonts w:ascii="TimesNewRomanPSMT" w:hAnsi="TimesNewRomanPSMT" w:cs="TimesNewRomanPSMT"/>
+          <w:b/>
+          <w:bCs/>
+          <w:sz w:val="26"/>
+          <w:szCs w:val="28"/>
+        </w:rPr>
+        <w:t xml:space="preserve">• </w:t>
+      </w:r>
+      <w:r>
+        <w:rPr>
+          <w:rFonts w:ascii="TimesNewRomanPSMT" w:hAnsi="TimesNewRomanPSMT" w:cs="TimesNewRomanPSMT"/>
+          <w:sz w:val="26"/>
+          <w:szCs w:val="28"/>
+        </w:rPr>
+        <w:t>Periods</w:t>
+      </w:r>
+      <w:r>
+        <w:rPr>
+          <w:rFonts w:ascii="TimesNewRomanPSMT" w:hAnsi="TimesNewRomanPSMT" w:cs="TimesNewRomanPSMT"/>
+          <w:sz w:val="26"/>
+          <w:szCs w:val="28"/>
+        </w:rPr>
+        <w:t xml:space="preserve"> of time when specific species are migrating</w:t>
+      </w:r>
+    </w:p>
+    <w:p>
+      <w:pPr>
+        <w:autoSpaceDE w:val="0"/>
+        <w:autoSpaceDN w:val="0"/>
+        <w:adjustRightInd w:val="0"/>
+        <w:spacing w:after="0" w:line="360" w:lineRule="auto"/>
+        <w:ind w:firstLine="720"/>
+        <w:jc w:val="both"/>
+        <w:rPr>
+          <w:rFonts w:ascii="TimesNewRomanPSMT" w:hAnsi="TimesNewRomanPSMT" w:cs="TimesNewRomanPSMT"/>
+          <w:sz w:val="26"/>
+          <w:szCs w:val="28"/>
+        </w:rPr>
+      </w:pPr>
+    </w:p>
+    <w:p>
+      <w:pPr>
+        <w:autoSpaceDE w:val="0"/>
+        <w:autoSpaceDN w:val="0"/>
+        <w:adjustRightInd w:val="0"/>
+        <w:spacing w:after="0" w:line="360" w:lineRule="auto"/>
+        <w:ind w:firstLine="720"/>
+        <w:jc w:val="both"/>
+        <w:rPr>
+          <w:rFonts w:ascii="HelveticaNeue-Bold" w:hAnsi="HelveticaNeue-Bold" w:cs="HelveticaNeue-Bold"/>
+          <w:b/>
+          <w:bCs/>
+          <w:color w:val="000000"/>
+          <w:sz w:val="32"/>
+          <w:szCs w:val="32"/>
+        </w:rPr>
+      </w:pPr>
+      <w:r>
+        <w:rPr>
+          <w:rFonts w:ascii="HelveticaNeue-Bold" w:hAnsi="HelveticaNeue-Bold" w:cs="HelveticaNeue-Bold"/>
+          <w:b/>
+          <w:bCs/>
+          <w:color w:val="000000"/>
+          <w:sz w:val="32"/>
+          <w:szCs w:val="32"/>
+        </w:rPr>
+        <w:t>6</w:t>
+      </w:r>
+      <w:r>
+        <w:rPr>
+          <w:rFonts w:ascii="HelveticaNeue-Bold" w:hAnsi="HelveticaNeue-Bold" w:cs="HelveticaNeue-Bold"/>
+          <w:b/>
+          <w:bCs/>
+          <w:color w:val="000000"/>
+          <w:sz w:val="32"/>
+          <w:szCs w:val="32"/>
+        </w:rPr>
+        <w:t xml:space="preserve">. </w:t>
+      </w:r>
+      <w:r>
+        <w:rPr>
+          <w:rFonts w:ascii="HelveticaNeue-Bold" w:hAnsi="HelveticaNeue-Bold" w:cs="HelveticaNeue-Bold"/>
+          <w:b/>
+          <w:bCs/>
+          <w:color w:val="000000"/>
+          <w:sz w:val="32"/>
+          <w:szCs w:val="32"/>
+        </w:rPr>
+        <w:t>Conclusion</w:t>
+      </w:r>
+      <w:r>
+        <w:rPr>
+          <w:rFonts w:ascii="HelveticaNeue-Bold" w:hAnsi="HelveticaNeue-Bold" w:cs="HelveticaNeue-Bold"/>
+          <w:b/>
+          <w:bCs/>
+          <w:color w:val="000000"/>
+          <w:sz w:val="32"/>
+          <w:szCs w:val="32"/>
+        </w:rPr>
+        <w:t>s</w:t>
+      </w:r>
+    </w:p>
+    <w:p>
+      <w:pPr>
+        <w:autoSpaceDE w:val="0"/>
+        <w:autoSpaceDN w:val="0"/>
+        <w:adjustRightInd w:val="0"/>
+        <w:spacing w:after="0" w:line="360" w:lineRule="auto"/>
+        <w:ind w:firstLine="720"/>
+        <w:jc w:val="both"/>
+        <w:rPr>
+          <w:rFonts w:ascii="TimesNewRomanPSMT" w:hAnsi="TimesNewRomanPSMT" w:cs="TimesNewRomanPSMT"/>
+          <w:sz w:val="26"/>
+          <w:szCs w:val="28"/>
+        </w:rPr>
+      </w:pPr>
+    </w:p>
+    <w:p>
+      <w:pPr>
+        <w:autoSpaceDE w:val="0"/>
+        <w:autoSpaceDN w:val="0"/>
+        <w:adjustRightInd w:val="0"/>
+        <w:spacing w:after="0" w:line="360" w:lineRule="auto"/>
+        <w:ind w:firstLine="720"/>
+        <w:jc w:val="both"/>
+        <w:rPr>
+          <w:rFonts w:ascii="TimesNewRomanPSMT" w:hAnsi="TimesNewRomanPSMT" w:cs="TimesNewRomanPSMT"/>
+          <w:sz w:val="26"/>
+          <w:szCs w:val="28"/>
+        </w:rPr>
+      </w:pPr>
+      <w:r>
+        <w:rPr>
+          <w:rFonts w:ascii="TimesNewRomanPSMT" w:hAnsi="TimesNewRomanPSMT" w:cs="TimesNewRomanPSMT"/>
+          <w:sz w:val="26"/>
+          <w:szCs w:val="28"/>
+        </w:rPr>
+        <w:t>This application has enough potential, even in its early development stages and versions, to become a useful and powerful tool</w:t>
+      </w:r>
+      <w:r>
+        <w:rPr>
+          <w:rFonts w:ascii="TimesNewRomanPSMT" w:hAnsi="TimesNewRomanPSMT" w:cs="TimesNewRomanPSMT"/>
+          <w:sz w:val="26"/>
+          <w:szCs w:val="28"/>
+        </w:rPr>
+        <w:t xml:space="preserve"> for ornithologists and other related type of researchers, </w:t>
+      </w:r>
+      <w:r>
+        <w:rPr>
+          <w:rFonts w:ascii="TimesNewRomanPSMT" w:hAnsi="TimesNewRomanPSMT" w:cs="TimesNewRomanPSMT"/>
+          <w:sz w:val="26"/>
+          <w:szCs w:val="28"/>
+        </w:rPr>
+        <w:t>although everyone without any professional background on this field can</w:t>
+      </w:r>
+      <w:r>
+        <w:rPr>
+          <w:rFonts w:ascii="TimesNewRomanPSMT" w:hAnsi="TimesNewRomanPSMT" w:cs="TimesNewRomanPSMT"/>
+          <w:sz w:val="26"/>
+          <w:szCs w:val="28"/>
+        </w:rPr>
+        <w:t xml:space="preserve"> use this tool and</w:t>
+      </w:r>
+      <w:r>
+        <w:rPr>
+          <w:rFonts w:ascii="TimesNewRomanPSMT" w:hAnsi="TimesNewRomanPSMT" w:cs="TimesNewRomanPSMT"/>
+          <w:sz w:val="26"/>
+          <w:szCs w:val="28"/>
+        </w:rPr>
+        <w:t xml:space="preserve"> draw conclusions after seeing a real-time up</w:t>
+      </w:r>
+      <w:r>
+        <w:rPr>
+          <w:rFonts w:ascii="TimesNewRomanPSMT" w:hAnsi="TimesNewRomanPSMT" w:cs="TimesNewRomanPSMT"/>
+          <w:sz w:val="26"/>
+          <w:szCs w:val="28"/>
+        </w:rPr>
+        <w:t xml:space="preserve">dated map that illustrates the migration </w:t>
+      </w:r>
+      <w:bookmarkStart w:id="0" w:name="_GoBack"/>
+      <w:bookmarkEnd w:id="0"/>
+      <w:r>
+        <w:rPr>
+          <w:rFonts w:ascii="TimesNewRomanPSMT" w:hAnsi="TimesNewRomanPSMT" w:cs="TimesNewRomanPSMT"/>
+          <w:sz w:val="26"/>
+          <w:szCs w:val="28"/>
+        </w:rPr>
+        <w:t>phenomena.</w:t>
       </w:r>
     </w:p>
     <w:sectPr>

</xml_diff>